<commit_message>
Gestão de projeto na documentação final
</commit_message>
<xml_diff>
--- a/documentacao/Documentação Final do Projeto.docx
+++ b/documentacao/Documentação Final do Projeto.docx
@@ -1,6 +1,6 @@
 
 <file path=word/document.xml><?xml version="1.0" encoding="utf-8"?>
-<w:document xmlns:wpc="http://schemas.microsoft.com/office/word/2010/wordprocessingCanvas" xmlns:cx="http://schemas.microsoft.com/office/drawing/2014/chartex" xmlns:mc="http://schemas.openxmlformats.org/markup-compatibility/2006" xmlns:o="urn:schemas-microsoft-com:office:office" xmlns:r="http://schemas.openxmlformats.org/officeDocument/2006/relationships" xmlns:m="http://schemas.openxmlformats.org/officeDocument/2006/math" xmlns:v="urn:schemas-microsoft-com:vml" xmlns:wp14="http://schemas.microsoft.com/office/word/2010/wordprocessingDrawing" xmlns:wp="http://schemas.openxmlformats.org/drawingml/2006/wordprocessingDrawing" xmlns:w10="urn:schemas-microsoft-com:office:word" xmlns:w="http://schemas.openxmlformats.org/wordprocessingml/2006/main" xmlns:w14="http://schemas.microsoft.com/office/word/2010/wordml" xmlns:w15="http://schemas.microsoft.com/office/word/2012/wordml" xmlns:w16se="http://schemas.microsoft.com/office/word/2015/wordml/symex" xmlns:wpg="http://schemas.microsoft.com/office/word/2010/wordprocessingGroup" xmlns:wpi="http://schemas.microsoft.com/office/word/2010/wordprocessingInk" xmlns:wne="http://schemas.microsoft.com/office/word/2006/wordml" xmlns:wps="http://schemas.microsoft.com/office/word/2010/wordprocessingShape" mc:Ignorable="w14 w15 w16se wp14">
+<w:document xmlns:wpc="http://schemas.microsoft.com/office/word/2010/wordprocessingCanvas" xmlns:cx="http://schemas.microsoft.com/office/drawing/2014/chartex" xmlns:cx1="http://schemas.microsoft.com/office/drawing/2015/9/8/chartex" xmlns:cx2="http://schemas.microsoft.com/office/drawing/2015/10/21/chartex" xmlns:cx3="http://schemas.microsoft.com/office/drawing/2016/5/9/chartex" xmlns:cx4="http://schemas.microsoft.com/office/drawing/2016/5/10/chartex" xmlns:cx5="http://schemas.microsoft.com/office/drawing/2016/5/11/chartex" xmlns:cx6="http://schemas.microsoft.com/office/drawing/2016/5/12/chartex" xmlns:cx7="http://schemas.microsoft.com/office/drawing/2016/5/13/chartex" xmlns:cx8="http://schemas.microsoft.com/office/drawing/2016/5/14/chartex" xmlns:mc="http://schemas.openxmlformats.org/markup-compatibility/2006" xmlns:aink="http://schemas.microsoft.com/office/drawing/2016/ink" xmlns:am3d="http://schemas.microsoft.com/office/drawing/2017/model3d" xmlns:o="urn:schemas-microsoft-com:office:office" xmlns:r="http://schemas.openxmlformats.org/officeDocument/2006/relationships" xmlns:m="http://schemas.openxmlformats.org/officeDocument/2006/math" xmlns:v="urn:schemas-microsoft-com:vml" xmlns:wp14="http://schemas.microsoft.com/office/word/2010/wordprocessingDrawing" xmlns:wp="http://schemas.openxmlformats.org/drawingml/2006/wordprocessingDrawing" xmlns:w10="urn:schemas-microsoft-com:office:word" xmlns:w="http://schemas.openxmlformats.org/wordprocessingml/2006/main" xmlns:w14="http://schemas.microsoft.com/office/word/2010/wordml" xmlns:w15="http://schemas.microsoft.com/office/word/2012/wordml" xmlns:w16cid="http://schemas.microsoft.com/office/word/2016/wordml/cid" xmlns:w16se="http://schemas.microsoft.com/office/word/2015/wordml/symex" xmlns:wpg="http://schemas.microsoft.com/office/word/2010/wordprocessingGroup" xmlns:wpi="http://schemas.microsoft.com/office/word/2010/wordprocessingInk" xmlns:wne="http://schemas.microsoft.com/office/word/2006/wordml" xmlns:wps="http://schemas.microsoft.com/office/word/2010/wordprocessingShape" mc:Ignorable="w14 w15 w16se w16cid wp14">
   <w:body>
     <w:p>
       <w:pPr>
@@ -2264,11 +2264,22 @@
       <w:pPr>
         <w:pStyle w:val="FolhadeRostodosCaptulos"/>
       </w:pPr>
-      <w:fldSimple w:instr=" REF _Ref125306779 \w ">
-        <w:r>
-          <w:t>1</w:t>
-        </w:r>
-      </w:fldSimple>
+      <w:r>
+        <w:lastRenderedPageBreak/>
+        <w:fldChar w:fldCharType="begin"/>
+      </w:r>
+      <w:r>
+        <w:instrText xml:space="preserve"> REF _Ref125306779 \w </w:instrText>
+      </w:r>
+      <w:r>
+        <w:fldChar w:fldCharType="separate"/>
+      </w:r>
+      <w:r>
+        <w:t>1</w:t>
+      </w:r>
+      <w:r>
+        <w:fldChar w:fldCharType="end"/>
+      </w:r>
       <w:r>
         <w:tab/>
       </w:r>
@@ -2330,12 +2341,14 @@
           <w:b/>
         </w:rPr>
       </w:pPr>
+      <w:proofErr w:type="spellStart"/>
       <w:r>
         <w:rPr>
           <w:b/>
         </w:rPr>
         <w:t>BlindMarket</w:t>
       </w:r>
+      <w:proofErr w:type="spellEnd"/>
     </w:p>
     <w:p>
       <w:pPr>
@@ -2543,7 +2556,21 @@
         <w:rPr>
           <w:color w:val="FF0000"/>
         </w:rPr>
-        <w:t xml:space="preserve">Tendo isso em mente o projeto BlindMarket visa aumentar a independência de tais usuários dentro dos estabelecimentos comerciais, auxiliando na identificação dos produtos que localizados no interior do comércio. E assim incluir um público grande, </w:t>
+        <w:t xml:space="preserve">Tendo isso em mente o projeto </w:t>
+      </w:r>
+      <w:proofErr w:type="spellStart"/>
+      <w:r>
+        <w:rPr>
+          <w:color w:val="FF0000"/>
+        </w:rPr>
+        <w:t>BlindMarket</w:t>
+      </w:r>
+      <w:proofErr w:type="spellEnd"/>
+      <w:r>
+        <w:rPr>
+          <w:color w:val="FF0000"/>
+        </w:rPr>
+        <w:t xml:space="preserve"> visa aumentar a independência de tais usuários dentro dos estabelecimentos comerciais, auxiliando na identificação dos produtos que localizados no interior do comércio. E assim incluir um público grande, </w:t>
       </w:r>
       <w:r>
         <w:rPr>
@@ -2571,11 +2598,19 @@
           <w:color w:val="FF0000"/>
         </w:rPr>
       </w:pPr>
+      <w:proofErr w:type="spellStart"/>
       <w:r>
         <w:rPr>
           <w:color w:val="FF0000"/>
         </w:rPr>
-        <w:t>Indentificar o Produto na prateleira</w:t>
+        <w:t>Indentificar</w:t>
+      </w:r>
+      <w:proofErr w:type="spellEnd"/>
+      <w:r>
+        <w:rPr>
+          <w:color w:val="FF0000"/>
+        </w:rPr>
+        <w:t xml:space="preserve"> o Produto na prateleira</w:t>
       </w:r>
     </w:p>
     <w:p>
@@ -2804,8 +2839,16 @@
         <w:rPr>
           <w:b/>
         </w:rPr>
-        <w:t>Arthur Diare</w:t>
-      </w:r>
+        <w:t xml:space="preserve">Arthur </w:t>
+      </w:r>
+      <w:proofErr w:type="spellStart"/>
+      <w:r>
+        <w:rPr>
+          <w:b/>
+        </w:rPr>
+        <w:t>Diare</w:t>
+      </w:r>
+      <w:proofErr w:type="spellEnd"/>
     </w:p>
     <w:p>
       <w:pPr>
@@ -2836,16 +2879,40 @@
     </w:p>
     <w:p>
       <w:r>
-        <w:t>Ficou em sua maior parte no time de desenvolvimento do projeto, participando do Back-end e Front-end do site institucional e da criação da Dashboard</w:t>
+        <w:t>Ficou em sua maior parte no time de desenvolvimento do projeto, participando do Back-</w:t>
+      </w:r>
+      <w:proofErr w:type="spellStart"/>
+      <w:r>
+        <w:t>end</w:t>
+      </w:r>
+      <w:proofErr w:type="spellEnd"/>
+      <w:r>
+        <w:t xml:space="preserve"> e Front-</w:t>
+      </w:r>
+      <w:proofErr w:type="spellStart"/>
+      <w:r>
+        <w:t>end</w:t>
+      </w:r>
+      <w:proofErr w:type="spellEnd"/>
+      <w:r>
+        <w:t xml:space="preserve"> do site institucional e da criação da Dashboard</w:t>
       </w:r>
       <w:r>
         <w:t xml:space="preserve"> sendo nela as páginas principal e de estabelecimentos</w:t>
       </w:r>
       <w:r>
-        <w:t>, participou da construção do código do Arduino.</w:t>
-      </w:r>
-      <w:r>
-        <w:t>Participou nas documentações referentes ao projeto.</w:t>
+        <w:t xml:space="preserve">, participou da construção do código do </w:t>
+      </w:r>
+      <w:proofErr w:type="spellStart"/>
+      <w:r>
+        <w:t>Arduino.</w:t>
+      </w:r>
+      <w:r>
+        <w:t>Participou</w:t>
+      </w:r>
+      <w:proofErr w:type="spellEnd"/>
+      <w:r>
+        <w:t xml:space="preserve"> nas documentações referentes ao projeto.</w:t>
       </w:r>
     </w:p>
     <w:p/>
@@ -2864,7 +2931,15 @@
     </w:p>
     <w:p>
       <w:r>
-        <w:t>Foi o responsável por ser o Scrum Master durante boa parte do projeto, tomanda a responsabilidade em separar as atividades para o Time de desenvolvimento, estipulando o tempo máximo para entrega dos requisitos da Sprint, esteve também no time de desenvolvimento sendo responsável por criar o script do Arduino e pela página de Produtos do Site</w:t>
+        <w:t xml:space="preserve">Foi o responsável por ser o Scrum Master durante boa parte do projeto, </w:t>
+      </w:r>
+      <w:proofErr w:type="spellStart"/>
+      <w:r>
+        <w:t>tomanda</w:t>
+      </w:r>
+      <w:proofErr w:type="spellEnd"/>
+      <w:r>
+        <w:t xml:space="preserve"> a responsabilidade em separar as atividades para o Time de desenvolvimento, estipulando o tempo máximo para entrega dos requisitos da Sprint, esteve também no time de desenvolvimento sendo responsável por criar o script do Arduino e pela página de Produtos do Site</w:t>
       </w:r>
     </w:p>
     <w:p/>
@@ -2883,7 +2958,15 @@
     </w:p>
     <w:p>
       <w:r>
-        <w:t>Participou do time de deselvolvimento do projeto, criando e validando a tela de login e cadastro do site, participou da criação do site institucional do projeto, participou ativamente da documentação do projeto, criando o Modelo Lógico, o dicionário de dados, plano de homologação e manual de instalação juntamente com o time de desenvolvimento.</w:t>
+        <w:t xml:space="preserve">Participou do time de </w:t>
+      </w:r>
+      <w:proofErr w:type="spellStart"/>
+      <w:r>
+        <w:t>deselvolvimento</w:t>
+      </w:r>
+      <w:proofErr w:type="spellEnd"/>
+      <w:r>
+        <w:t xml:space="preserve"> do projeto, criando e validando a tela de login e cadastro do site, participou da criação do site institucional do projeto, participou ativamente da documentação do projeto, criando o Modelo Lógico, o dicionário de dados, plano de homologação e manual de instalação juntamente com o time de desenvolvimento.</w:t>
       </w:r>
     </w:p>
     <w:p>
@@ -2942,27 +3025,114 @@
       <w:r>
         <w:lastRenderedPageBreak/>
         <w:tab/>
-        <w:t xml:space="preserve">Utilizamos a metodologia scrum para a gestão do projeto. </w:t>
-      </w:r>
-      <w:r>
-        <w:t xml:space="preserve">Essa metodologia permitiu que tivéssemos uma maior noção do tempo de </w:t>
+        <w:t xml:space="preserve">Utilizamos a metodologia </w:t>
+      </w:r>
+      <w:r>
+        <w:t>ágil</w:t>
+      </w:r>
+      <w:r>
+        <w:t xml:space="preserve"> para a gestão do projeto. </w:t>
+      </w:r>
+      <w:r>
+        <w:t>Essa metodologia permit</w:t>
+      </w:r>
+      <w:r>
+        <w:t>e dividir o projeto em pequenas t</w:t>
+      </w:r>
+      <w:bookmarkStart w:id="12" w:name="_GoBack"/>
+      <w:bookmarkEnd w:id="12"/>
+      <w:r>
+        <w:t>arefas que são distribuídas ao longo de curto período chamado sprint. Dividir as tarefas em pequenas partes torna mais fácil a divisão de tarefas entre os integrantes da equipe permitindo que ele desempenhe mais de uma função no projeto. Distribuir as tarefas em sprints ajudou a mensurar o tempo que levaríamos para executar todas as tarefas para entregar os requisitos no prazo estipulado.</w:t>
       </w:r>
     </w:p>
     <w:p>
+      <w:r>
+        <w:tab/>
+        <w:t xml:space="preserve">A tarefas de uma sprint e o responsável pelo requisito eram decididos em uma reunião semanal com todos os integrantes. Os requisitos eram então adicionados a nossa ferramenta de gestão de projetos, o </w:t>
+      </w:r>
+      <w:proofErr w:type="spellStart"/>
+      <w:r>
+        <w:t>Trello</w:t>
+      </w:r>
+      <w:proofErr w:type="spellEnd"/>
+      <w:r>
+        <w:t xml:space="preserve">, </w:t>
+      </w:r>
+      <w:r>
+        <w:t>lá as tarefas ficavam visíveis para todos os integrantes assim como o responsável por cada tarefa.</w:t>
+      </w:r>
+      <w:r>
+        <w:t xml:space="preserve"> </w:t>
+      </w:r>
+    </w:p>
+    <w:p>
+      <w:r>
+        <w:drawing>
+          <wp:inline distT="0" distB="0" distL="0" distR="0" wp14:anchorId="52F00134" wp14:editId="18171CDE">
+            <wp:extent cx="5760720" cy="2941955"/>
+            <wp:effectExtent l="0" t="0" r="0" b="0"/>
+            <wp:docPr id="2" name="Imagem 1">
+              <a:extLst xmlns:a="http://schemas.openxmlformats.org/drawingml/2006/main">
+                <a:ext uri="{FF2B5EF4-FFF2-40B4-BE49-F238E27FC236}">
+                  <a16:creationId xmlns:a16="http://schemas.microsoft.com/office/drawing/2014/main" id="{DEC96646-930C-4393-9DBE-976AD2012D1F}"/>
+                </a:ext>
+              </a:extLst>
+            </wp:docPr>
+            <wp:cNvGraphicFramePr>
+              <a:graphicFrameLocks xmlns:a="http://schemas.openxmlformats.org/drawingml/2006/main" noChangeAspect="1"/>
+            </wp:cNvGraphicFramePr>
+            <a:graphic xmlns:a="http://schemas.openxmlformats.org/drawingml/2006/main">
+              <a:graphicData uri="http://schemas.openxmlformats.org/drawingml/2006/picture">
+                <pic:pic xmlns:pic="http://schemas.openxmlformats.org/drawingml/2006/picture">
+                  <pic:nvPicPr>
+                    <pic:cNvPr id="2" name="Imagem 1">
+                      <a:extLst>
+                        <a:ext uri="{FF2B5EF4-FFF2-40B4-BE49-F238E27FC236}">
+                          <a16:creationId xmlns:a16="http://schemas.microsoft.com/office/drawing/2014/main" id="{DEC96646-930C-4393-9DBE-976AD2012D1F}"/>
+                        </a:ext>
+                      </a:extLst>
+                    </pic:cNvPr>
+                    <pic:cNvPicPr>
+                      <a:picLocks noChangeAspect="1"/>
+                    </pic:cNvPicPr>
+                  </pic:nvPicPr>
+                  <pic:blipFill>
+                    <a:blip r:embed="rId19"/>
+                    <a:stretch>
+                      <a:fillRect/>
+                    </a:stretch>
+                  </pic:blipFill>
+                  <pic:spPr>
+                    <a:xfrm>
+                      <a:off x="0" y="0"/>
+                      <a:ext cx="5760720" cy="2941955"/>
+                    </a:xfrm>
+                    <a:prstGeom prst="rect">
+                      <a:avLst/>
+                    </a:prstGeom>
+                  </pic:spPr>
+                </pic:pic>
+              </a:graphicData>
+            </a:graphic>
+          </wp:inline>
+        </w:drawing>
+      </w:r>
+    </w:p>
+    <w:p>
       <w:pPr>
         <w:pStyle w:val="Ttulo2"/>
         <w:rPr>
           <w:b/>
         </w:rPr>
       </w:pPr>
-      <w:bookmarkStart w:id="12" w:name="_Toc512519596"/>
+      <w:bookmarkStart w:id="13" w:name="_Toc512519596"/>
       <w:r>
         <w:rPr>
           <w:b/>
         </w:rPr>
         <w:t>Gestão dos Riscos do Projeto</w:t>
       </w:r>
-      <w:bookmarkEnd w:id="12"/>
+      <w:bookmarkEnd w:id="13"/>
       <w:r>
         <w:rPr>
           <w:b/>
@@ -2981,6 +3151,7 @@
     <w:p/>
     <w:p>
       <w:r>
+        <w:lastRenderedPageBreak/>
         <w:tab/>
       </w:r>
       <w:r>
@@ -2994,7 +3165,13 @@
     <w:p>
       <w:r>
         <w:tab/>
-        <w:t>Ter equipamentos danificados ou defeituosos, classificado como 6, probabilidade media e impacto alto, decidimos por eliminar esse problema tendo equipamentos sobressalentes e seguir o protocolo de verificação de conjunto.</w:t>
+        <w:t xml:space="preserve">Ter equipamentos danificados ou defeituosos, classificado como 6, probabilidade </w:t>
+      </w:r>
+      <w:r>
+        <w:t>média</w:t>
+      </w:r>
+      <w:r>
+        <w:t xml:space="preserve"> e impacto alto, decidimos por eliminar esse problema tendo equipamentos sobressalentes e seguir o protocolo de verificação de conjunto.</w:t>
       </w:r>
     </w:p>
     <w:p>
@@ -3004,7 +3181,7 @@
           <w:b/>
         </w:rPr>
       </w:pPr>
-      <w:bookmarkStart w:id="13" w:name="_Toc512519597"/>
+      <w:bookmarkStart w:id="14" w:name="_Toc512519597"/>
       <w:r>
         <w:rPr>
           <w:b/>
@@ -3029,7 +3206,7 @@
         </w:rPr>
         <w:t>requisitos</w:t>
       </w:r>
-      <w:bookmarkEnd w:id="13"/>
+      <w:bookmarkEnd w:id="14"/>
       <w:r>
         <w:rPr>
           <w:b/>
@@ -3399,7 +3576,29 @@
                 <w:szCs w:val="22"/>
                 <w:lang w:eastAsia="pt-BR"/>
               </w:rPr>
-              <w:t>Deve ser criado um repositório do Github para o projeto</w:t>
+              <w:t xml:space="preserve">Deve ser criado um repositório do </w:t>
+            </w:r>
+            <w:proofErr w:type="spellStart"/>
+            <w:r>
+              <w:rPr>
+                <w:rFonts w:ascii="Calibri" w:hAnsi="Calibri" w:cs="Calibri"/>
+                <w:color w:val="000000"/>
+                <w:sz w:val="22"/>
+                <w:szCs w:val="22"/>
+                <w:lang w:eastAsia="pt-BR"/>
+              </w:rPr>
+              <w:t>Github</w:t>
+            </w:r>
+            <w:proofErr w:type="spellEnd"/>
+            <w:r>
+              <w:rPr>
+                <w:rFonts w:ascii="Calibri" w:hAnsi="Calibri" w:cs="Calibri"/>
+                <w:color w:val="000000"/>
+                <w:sz w:val="22"/>
+                <w:szCs w:val="22"/>
+                <w:lang w:eastAsia="pt-BR"/>
+              </w:rPr>
+              <w:t xml:space="preserve"> para o projeto</w:t>
             </w:r>
           </w:p>
         </w:tc>
@@ -3571,7 +3770,29 @@
                 <w:szCs w:val="22"/>
                 <w:lang w:eastAsia="pt-BR"/>
               </w:rPr>
-              <w:t>Deve ser construido uma página com um simulador financeiro para avaliação de lucros gerados pelo projeto</w:t>
+              <w:t xml:space="preserve">Deve ser </w:t>
+            </w:r>
+            <w:proofErr w:type="spellStart"/>
+            <w:r>
+              <w:rPr>
+                <w:rFonts w:ascii="Calibri" w:hAnsi="Calibri" w:cs="Calibri"/>
+                <w:color w:val="000000"/>
+                <w:sz w:val="22"/>
+                <w:szCs w:val="22"/>
+                <w:lang w:eastAsia="pt-BR"/>
+              </w:rPr>
+              <w:t>construido</w:t>
+            </w:r>
+            <w:proofErr w:type="spellEnd"/>
+            <w:r>
+              <w:rPr>
+                <w:rFonts w:ascii="Calibri" w:hAnsi="Calibri" w:cs="Calibri"/>
+                <w:color w:val="000000"/>
+                <w:sz w:val="22"/>
+                <w:szCs w:val="22"/>
+                <w:lang w:eastAsia="pt-BR"/>
+              </w:rPr>
+              <w:t xml:space="preserve"> uma página com um simulador financeiro para avaliação de lucros gerados pelo projeto</w:t>
             </w:r>
           </w:p>
         </w:tc>
@@ -3657,8 +3878,20 @@
                 <w:szCs w:val="22"/>
                 <w:lang w:eastAsia="pt-BR"/>
               </w:rPr>
-              <w:t>Deve ser produzido um teste para o sensor utlizado</w:t>
-            </w:r>
+              <w:t xml:space="preserve">Deve ser produzido um teste para o sensor </w:t>
+            </w:r>
+            <w:proofErr w:type="spellStart"/>
+            <w:r>
+              <w:rPr>
+                <w:rFonts w:ascii="Calibri" w:hAnsi="Calibri" w:cs="Calibri"/>
+                <w:color w:val="000000"/>
+                <w:sz w:val="22"/>
+                <w:szCs w:val="22"/>
+                <w:lang w:eastAsia="pt-BR"/>
+              </w:rPr>
+              <w:t>utlizado</w:t>
+            </w:r>
+            <w:proofErr w:type="spellEnd"/>
           </w:p>
         </w:tc>
         <w:tc>
@@ -4077,8 +4310,20 @@
                 <w:szCs w:val="22"/>
                 <w:lang w:eastAsia="pt-BR"/>
               </w:rPr>
-              <w:t>Os sensores devem ler novas informações a cada 1000 milisegundos</w:t>
-            </w:r>
+              <w:t xml:space="preserve">Os sensores devem ler novas informações a cada 1000 </w:t>
+            </w:r>
+            <w:proofErr w:type="spellStart"/>
+            <w:r>
+              <w:rPr>
+                <w:rFonts w:ascii="Calibri" w:hAnsi="Calibri" w:cs="Calibri"/>
+                <w:color w:val="000000"/>
+                <w:sz w:val="22"/>
+                <w:szCs w:val="22"/>
+                <w:lang w:eastAsia="pt-BR"/>
+              </w:rPr>
+              <w:t>milisegundos</w:t>
+            </w:r>
+            <w:proofErr w:type="spellEnd"/>
           </w:p>
         </w:tc>
         <w:tc>
@@ -4338,8 +4583,20 @@
                 <w:szCs w:val="22"/>
                 <w:lang w:eastAsia="pt-BR"/>
               </w:rPr>
-              <w:t>A tela principal deverá conter a contextualização do prolema</w:t>
-            </w:r>
+              <w:t xml:space="preserve">A tela principal deverá conter a contextualização do </w:t>
+            </w:r>
+            <w:proofErr w:type="spellStart"/>
+            <w:r>
+              <w:rPr>
+                <w:rFonts w:ascii="Calibri" w:hAnsi="Calibri" w:cs="Calibri"/>
+                <w:color w:val="000000"/>
+                <w:sz w:val="22"/>
+                <w:szCs w:val="22"/>
+                <w:lang w:eastAsia="pt-BR"/>
+              </w:rPr>
+              <w:t>prolema</w:t>
+            </w:r>
+            <w:proofErr w:type="spellEnd"/>
           </w:p>
         </w:tc>
         <w:tc>
@@ -4425,7 +4682,6 @@
                 <w:szCs w:val="22"/>
                 <w:lang w:eastAsia="pt-BR"/>
               </w:rPr>
-              <w:lastRenderedPageBreak/>
               <w:t>Deve ser feito o modelo do banco de dados do projeto</w:t>
             </w:r>
           </w:p>
@@ -4513,7 +4769,29 @@
                 <w:szCs w:val="22"/>
                 <w:lang w:eastAsia="pt-BR"/>
               </w:rPr>
-              <w:t>Na tabela Empresa, conterá os campos ID, nome, login, email e senha.</w:t>
+              <w:t xml:space="preserve">Na tabela Empresa, conterá os campos ID, nome, login, </w:t>
+            </w:r>
+            <w:proofErr w:type="spellStart"/>
+            <w:r>
+              <w:rPr>
+                <w:rFonts w:ascii="Calibri" w:hAnsi="Calibri" w:cs="Calibri"/>
+                <w:color w:val="000000"/>
+                <w:sz w:val="22"/>
+                <w:szCs w:val="22"/>
+                <w:lang w:eastAsia="pt-BR"/>
+              </w:rPr>
+              <w:t>email</w:t>
+            </w:r>
+            <w:proofErr w:type="spellEnd"/>
+            <w:r>
+              <w:rPr>
+                <w:rFonts w:ascii="Calibri" w:hAnsi="Calibri" w:cs="Calibri"/>
+                <w:color w:val="000000"/>
+                <w:sz w:val="22"/>
+                <w:szCs w:val="22"/>
+                <w:lang w:eastAsia="pt-BR"/>
+              </w:rPr>
+              <w:t xml:space="preserve"> e senha.</w:t>
             </w:r>
           </w:p>
         </w:tc>
@@ -4600,7 +4878,29 @@
                 <w:szCs w:val="22"/>
                 <w:lang w:eastAsia="pt-BR"/>
               </w:rPr>
-              <w:t>Na tabela estabelecimento, conterá os campos ID, nome, endereço e Fk Empresa.</w:t>
+              <w:t xml:space="preserve">Na tabela estabelecimento, conterá os campos ID, nome, endereço e </w:t>
+            </w:r>
+            <w:proofErr w:type="spellStart"/>
+            <w:r>
+              <w:rPr>
+                <w:rFonts w:ascii="Calibri" w:hAnsi="Calibri" w:cs="Calibri"/>
+                <w:color w:val="000000"/>
+                <w:sz w:val="22"/>
+                <w:szCs w:val="22"/>
+                <w:lang w:eastAsia="pt-BR"/>
+              </w:rPr>
+              <w:t>Fk</w:t>
+            </w:r>
+            <w:proofErr w:type="spellEnd"/>
+            <w:r>
+              <w:rPr>
+                <w:rFonts w:ascii="Calibri" w:hAnsi="Calibri" w:cs="Calibri"/>
+                <w:color w:val="000000"/>
+                <w:sz w:val="22"/>
+                <w:szCs w:val="22"/>
+                <w:lang w:eastAsia="pt-BR"/>
+              </w:rPr>
+              <w:t xml:space="preserve"> Empresa.</w:t>
             </w:r>
           </w:p>
         </w:tc>
@@ -4687,7 +4987,29 @@
                 <w:szCs w:val="22"/>
                 <w:lang w:eastAsia="pt-BR"/>
               </w:rPr>
-              <w:t>Na tabela Produtos, conterá os campos ID, nome, Fk categoria e preço.</w:t>
+              <w:t xml:space="preserve">Na tabela Produtos, conterá os campos ID, nome, </w:t>
+            </w:r>
+            <w:proofErr w:type="spellStart"/>
+            <w:r>
+              <w:rPr>
+                <w:rFonts w:ascii="Calibri" w:hAnsi="Calibri" w:cs="Calibri"/>
+                <w:color w:val="000000"/>
+                <w:sz w:val="22"/>
+                <w:szCs w:val="22"/>
+                <w:lang w:eastAsia="pt-BR"/>
+              </w:rPr>
+              <w:t>Fk</w:t>
+            </w:r>
+            <w:proofErr w:type="spellEnd"/>
+            <w:r>
+              <w:rPr>
+                <w:rFonts w:ascii="Calibri" w:hAnsi="Calibri" w:cs="Calibri"/>
+                <w:color w:val="000000"/>
+                <w:sz w:val="22"/>
+                <w:szCs w:val="22"/>
+                <w:lang w:eastAsia="pt-BR"/>
+              </w:rPr>
+              <w:t xml:space="preserve"> categoria e preço.</w:t>
             </w:r>
           </w:p>
         </w:tc>
@@ -4861,8 +5183,20 @@
                 <w:szCs w:val="22"/>
                 <w:lang w:eastAsia="pt-BR"/>
               </w:rPr>
-              <w:t>Na tabela Sensor conterá os campos ID, Porta, Corredor e FkProduto</w:t>
-            </w:r>
+              <w:t xml:space="preserve">Na tabela Sensor conterá os campos ID, Porta, Corredor e </w:t>
+            </w:r>
+            <w:proofErr w:type="spellStart"/>
+            <w:r>
+              <w:rPr>
+                <w:rFonts w:ascii="Calibri" w:hAnsi="Calibri" w:cs="Calibri"/>
+                <w:color w:val="000000"/>
+                <w:sz w:val="22"/>
+                <w:szCs w:val="22"/>
+                <w:lang w:eastAsia="pt-BR"/>
+              </w:rPr>
+              <w:t>FkProduto</w:t>
+            </w:r>
+            <w:proofErr w:type="spellEnd"/>
           </w:p>
         </w:tc>
         <w:tc>
@@ -4948,8 +5282,64 @@
                 <w:szCs w:val="22"/>
                 <w:lang w:eastAsia="pt-BR"/>
               </w:rPr>
-              <w:t>Na tabela Registro conterá os campos ID, DataHora, fkSensor e fkProduto</w:t>
-            </w:r>
+              <w:t xml:space="preserve">Na tabela Registro conterá os campos ID, </w:t>
+            </w:r>
+            <w:proofErr w:type="spellStart"/>
+            <w:r>
+              <w:rPr>
+                <w:rFonts w:ascii="Calibri" w:hAnsi="Calibri" w:cs="Calibri"/>
+                <w:color w:val="000000"/>
+                <w:sz w:val="22"/>
+                <w:szCs w:val="22"/>
+                <w:lang w:eastAsia="pt-BR"/>
+              </w:rPr>
+              <w:t>DataHora</w:t>
+            </w:r>
+            <w:proofErr w:type="spellEnd"/>
+            <w:r>
+              <w:rPr>
+                <w:rFonts w:ascii="Calibri" w:hAnsi="Calibri" w:cs="Calibri"/>
+                <w:color w:val="000000"/>
+                <w:sz w:val="22"/>
+                <w:szCs w:val="22"/>
+                <w:lang w:eastAsia="pt-BR"/>
+              </w:rPr>
+              <w:t xml:space="preserve">, </w:t>
+            </w:r>
+            <w:proofErr w:type="spellStart"/>
+            <w:r>
+              <w:rPr>
+                <w:rFonts w:ascii="Calibri" w:hAnsi="Calibri" w:cs="Calibri"/>
+                <w:color w:val="000000"/>
+                <w:sz w:val="22"/>
+                <w:szCs w:val="22"/>
+                <w:lang w:eastAsia="pt-BR"/>
+              </w:rPr>
+              <w:t>fkSensor</w:t>
+            </w:r>
+            <w:proofErr w:type="spellEnd"/>
+            <w:r>
+              <w:rPr>
+                <w:rFonts w:ascii="Calibri" w:hAnsi="Calibri" w:cs="Calibri"/>
+                <w:color w:val="000000"/>
+                <w:sz w:val="22"/>
+                <w:szCs w:val="22"/>
+                <w:lang w:eastAsia="pt-BR"/>
+              </w:rPr>
+              <w:t xml:space="preserve"> e </w:t>
+            </w:r>
+            <w:proofErr w:type="spellStart"/>
+            <w:r>
+              <w:rPr>
+                <w:rFonts w:ascii="Calibri" w:hAnsi="Calibri" w:cs="Calibri"/>
+                <w:color w:val="000000"/>
+                <w:sz w:val="22"/>
+                <w:szCs w:val="22"/>
+                <w:lang w:eastAsia="pt-BR"/>
+              </w:rPr>
+              <w:t>fkProduto</w:t>
+            </w:r>
+            <w:proofErr w:type="spellEnd"/>
           </w:p>
         </w:tc>
         <w:tc>
@@ -5209,7 +5599,29 @@
                 <w:szCs w:val="22"/>
                 <w:lang w:eastAsia="pt-BR"/>
               </w:rPr>
-              <w:t>O programa do Arduino deve informar a porta do sensor no momento em que ele é acionado</w:t>
+              <w:t xml:space="preserve">O programa do Arduino deve informar a porta do sensor </w:t>
+            </w:r>
+            <w:proofErr w:type="gramStart"/>
+            <w:r>
+              <w:rPr>
+                <w:rFonts w:ascii="Calibri" w:hAnsi="Calibri" w:cs="Calibri"/>
+                <w:color w:val="000000"/>
+                <w:sz w:val="22"/>
+                <w:szCs w:val="22"/>
+                <w:lang w:eastAsia="pt-BR"/>
+              </w:rPr>
+              <w:t>no momento em que</w:t>
+            </w:r>
+            <w:proofErr w:type="gramEnd"/>
+            <w:r>
+              <w:rPr>
+                <w:rFonts w:ascii="Calibri" w:hAnsi="Calibri" w:cs="Calibri"/>
+                <w:color w:val="000000"/>
+                <w:sz w:val="22"/>
+                <w:szCs w:val="22"/>
+                <w:lang w:eastAsia="pt-BR"/>
+              </w:rPr>
+              <w:t xml:space="preserve"> ele é acionado</w:t>
             </w:r>
           </w:p>
         </w:tc>
@@ -5383,6 +5795,7 @@
                 <w:szCs w:val="22"/>
                 <w:lang w:eastAsia="pt-BR"/>
               </w:rPr>
+              <w:lastRenderedPageBreak/>
               <w:t xml:space="preserve">A tela principal deverá conter uma explicação sobre o produto e como funciona </w:t>
             </w:r>
           </w:p>
@@ -5644,7 +6057,29 @@
                 <w:szCs w:val="22"/>
                 <w:lang w:eastAsia="pt-BR"/>
               </w:rPr>
-              <w:t>A tela principal deverá conter  o contato por e-mail</w:t>
+              <w:t xml:space="preserve">A tela principal deverá </w:t>
+            </w:r>
+            <w:proofErr w:type="gramStart"/>
+            <w:r>
+              <w:rPr>
+                <w:rFonts w:ascii="Calibri" w:hAnsi="Calibri" w:cs="Calibri"/>
+                <w:color w:val="000000"/>
+                <w:sz w:val="22"/>
+                <w:szCs w:val="22"/>
+                <w:lang w:eastAsia="pt-BR"/>
+              </w:rPr>
+              <w:t>conter  o</w:t>
+            </w:r>
+            <w:proofErr w:type="gramEnd"/>
+            <w:r>
+              <w:rPr>
+                <w:rFonts w:ascii="Calibri" w:hAnsi="Calibri" w:cs="Calibri"/>
+                <w:color w:val="000000"/>
+                <w:sz w:val="22"/>
+                <w:szCs w:val="22"/>
+                <w:lang w:eastAsia="pt-BR"/>
+              </w:rPr>
+              <w:t xml:space="preserve"> contato por e-mail</w:t>
             </w:r>
           </w:p>
         </w:tc>
@@ -6253,8 +6688,20 @@
                 <w:szCs w:val="22"/>
                 <w:lang w:eastAsia="pt-BR"/>
               </w:rPr>
-              <w:t>Dever ser feito um protótipo da dashboard do site usando Google Charts</w:t>
-            </w:r>
+              <w:t xml:space="preserve">Dever ser feito um protótipo da dashboard do site usando Google </w:t>
+            </w:r>
+            <w:proofErr w:type="spellStart"/>
+            <w:r>
+              <w:rPr>
+                <w:rFonts w:ascii="Calibri" w:hAnsi="Calibri" w:cs="Calibri"/>
+                <w:color w:val="000000"/>
+                <w:sz w:val="22"/>
+                <w:szCs w:val="22"/>
+                <w:lang w:eastAsia="pt-BR"/>
+              </w:rPr>
+              <w:t>Charts</w:t>
+            </w:r>
+            <w:proofErr w:type="spellEnd"/>
           </w:p>
         </w:tc>
         <w:tc>
@@ -6514,7 +6961,29 @@
                 <w:szCs w:val="22"/>
                 <w:lang w:eastAsia="pt-BR"/>
               </w:rPr>
-              <w:t>O protótipo da dashboard conterá o teste integrado do Arduino e Nodejs com dados em tempo real</w:t>
+              <w:t xml:space="preserve">O protótipo da dashboard conterá o teste integrado do Arduino e </w:t>
+            </w:r>
+            <w:proofErr w:type="spellStart"/>
+            <w:r>
+              <w:rPr>
+                <w:rFonts w:ascii="Calibri" w:hAnsi="Calibri" w:cs="Calibri"/>
+                <w:color w:val="000000"/>
+                <w:sz w:val="22"/>
+                <w:szCs w:val="22"/>
+                <w:lang w:eastAsia="pt-BR"/>
+              </w:rPr>
+              <w:t>Nodejs</w:t>
+            </w:r>
+            <w:proofErr w:type="spellEnd"/>
+            <w:r>
+              <w:rPr>
+                <w:rFonts w:ascii="Calibri" w:hAnsi="Calibri" w:cs="Calibri"/>
+                <w:color w:val="000000"/>
+                <w:sz w:val="22"/>
+                <w:szCs w:val="22"/>
+                <w:lang w:eastAsia="pt-BR"/>
+              </w:rPr>
+              <w:t xml:space="preserve"> com dados em tempo real</w:t>
             </w:r>
           </w:p>
         </w:tc>
@@ -6689,8 +7158,20 @@
                 <w:szCs w:val="22"/>
                 <w:lang w:eastAsia="pt-BR"/>
               </w:rPr>
-              <w:t>Especificação do Analytics</w:t>
-            </w:r>
+              <w:t xml:space="preserve">Especificação do </w:t>
+            </w:r>
+            <w:proofErr w:type="spellStart"/>
+            <w:r>
+              <w:rPr>
+                <w:rFonts w:ascii="Calibri" w:hAnsi="Calibri" w:cs="Calibri"/>
+                <w:color w:val="000000"/>
+                <w:sz w:val="22"/>
+                <w:szCs w:val="22"/>
+                <w:lang w:eastAsia="pt-BR"/>
+              </w:rPr>
+              <w:t>Analytics</w:t>
+            </w:r>
+            <w:proofErr w:type="spellEnd"/>
           </w:p>
         </w:tc>
         <w:tc>
@@ -7024,7 +7505,29 @@
                 <w:szCs w:val="22"/>
                 <w:lang w:eastAsia="pt-BR"/>
               </w:rPr>
-              <w:t>No menu lateral, está a tela dos Estabelecimentos, que mostra um gráfico de variação dos registros do estabelecimento, grafico estatístico dos produtos do estabelecimento e uma lista dos produtos do estabelecimento.</w:t>
+              <w:t xml:space="preserve">No menu lateral, está a tela dos Estabelecimentos, que mostra um gráfico de variação dos registros do estabelecimento, </w:t>
+            </w:r>
+            <w:proofErr w:type="spellStart"/>
+            <w:r>
+              <w:rPr>
+                <w:rFonts w:ascii="Calibri" w:hAnsi="Calibri" w:cs="Calibri"/>
+                <w:color w:val="000000"/>
+                <w:sz w:val="22"/>
+                <w:szCs w:val="22"/>
+                <w:lang w:eastAsia="pt-BR"/>
+              </w:rPr>
+              <w:t>grafico</w:t>
+            </w:r>
+            <w:proofErr w:type="spellEnd"/>
+            <w:r>
+              <w:rPr>
+                <w:rFonts w:ascii="Calibri" w:hAnsi="Calibri" w:cs="Calibri"/>
+                <w:color w:val="000000"/>
+                <w:sz w:val="22"/>
+                <w:szCs w:val="22"/>
+                <w:lang w:eastAsia="pt-BR"/>
+              </w:rPr>
+              <w:t xml:space="preserve"> estatístico dos produtos do estabelecimento e uma lista dos produtos do estabelecimento.</w:t>
             </w:r>
           </w:p>
         </w:tc>
@@ -7198,7 +7701,29 @@
                 <w:szCs w:val="22"/>
                 <w:lang w:eastAsia="pt-BR"/>
               </w:rPr>
-              <w:t>O arduino deve diferenciar o tempo de aproximação</w:t>
+              <w:t xml:space="preserve">O </w:t>
+            </w:r>
+            <w:proofErr w:type="spellStart"/>
+            <w:r>
+              <w:rPr>
+                <w:rFonts w:ascii="Calibri" w:hAnsi="Calibri" w:cs="Calibri"/>
+                <w:color w:val="000000"/>
+                <w:sz w:val="22"/>
+                <w:szCs w:val="22"/>
+                <w:lang w:eastAsia="pt-BR"/>
+              </w:rPr>
+              <w:t>arduino</w:t>
+            </w:r>
+            <w:proofErr w:type="spellEnd"/>
+            <w:r>
+              <w:rPr>
+                <w:rFonts w:ascii="Calibri" w:hAnsi="Calibri" w:cs="Calibri"/>
+                <w:color w:val="000000"/>
+                <w:sz w:val="22"/>
+                <w:szCs w:val="22"/>
+                <w:lang w:eastAsia="pt-BR"/>
+              </w:rPr>
+              <w:t xml:space="preserve"> deve diferenciar o tempo de aproximação</w:t>
             </w:r>
           </w:p>
         </w:tc>
@@ -7372,7 +7897,29 @@
                 <w:szCs w:val="22"/>
                 <w:lang w:eastAsia="pt-BR"/>
               </w:rPr>
-              <w:t>Colocar os graficos estáticos na dashboard</w:t>
+              <w:t xml:space="preserve">Colocar os </w:t>
+            </w:r>
+            <w:proofErr w:type="spellStart"/>
+            <w:r>
+              <w:rPr>
+                <w:rFonts w:ascii="Calibri" w:hAnsi="Calibri" w:cs="Calibri"/>
+                <w:color w:val="000000"/>
+                <w:sz w:val="22"/>
+                <w:szCs w:val="22"/>
+                <w:lang w:eastAsia="pt-BR"/>
+              </w:rPr>
+              <w:t>graficos</w:t>
+            </w:r>
+            <w:proofErr w:type="spellEnd"/>
+            <w:r>
+              <w:rPr>
+                <w:rFonts w:ascii="Calibri" w:hAnsi="Calibri" w:cs="Calibri"/>
+                <w:color w:val="000000"/>
+                <w:sz w:val="22"/>
+                <w:szCs w:val="22"/>
+                <w:lang w:eastAsia="pt-BR"/>
+              </w:rPr>
+              <w:t xml:space="preserve"> estáticos na dashboard</w:t>
             </w:r>
           </w:p>
         </w:tc>
@@ -7459,7 +8006,29 @@
                 <w:szCs w:val="22"/>
                 <w:lang w:eastAsia="pt-BR"/>
               </w:rPr>
-              <w:t>Reproduzir audio ao se aproximar do sensor (node)</w:t>
+              <w:t xml:space="preserve">Reproduzir </w:t>
+            </w:r>
+            <w:proofErr w:type="spellStart"/>
+            <w:r>
+              <w:rPr>
+                <w:rFonts w:ascii="Calibri" w:hAnsi="Calibri" w:cs="Calibri"/>
+                <w:color w:val="000000"/>
+                <w:sz w:val="22"/>
+                <w:szCs w:val="22"/>
+                <w:lang w:eastAsia="pt-BR"/>
+              </w:rPr>
+              <w:t>audio</w:t>
+            </w:r>
+            <w:proofErr w:type="spellEnd"/>
+            <w:r>
+              <w:rPr>
+                <w:rFonts w:ascii="Calibri" w:hAnsi="Calibri" w:cs="Calibri"/>
+                <w:color w:val="000000"/>
+                <w:sz w:val="22"/>
+                <w:szCs w:val="22"/>
+                <w:lang w:eastAsia="pt-BR"/>
+              </w:rPr>
+              <w:t xml:space="preserve"> ao se aproximar do sensor (node)</w:t>
             </w:r>
           </w:p>
         </w:tc>
@@ -7546,7 +8115,29 @@
                 <w:szCs w:val="22"/>
                 <w:lang w:eastAsia="pt-BR"/>
               </w:rPr>
-              <w:t>Reproduzir audio ao se aproximar do sensor (Arduino)</w:t>
+              <w:t xml:space="preserve">Reproduzir </w:t>
+            </w:r>
+            <w:proofErr w:type="spellStart"/>
+            <w:r>
+              <w:rPr>
+                <w:rFonts w:ascii="Calibri" w:hAnsi="Calibri" w:cs="Calibri"/>
+                <w:color w:val="000000"/>
+                <w:sz w:val="22"/>
+                <w:szCs w:val="22"/>
+                <w:lang w:eastAsia="pt-BR"/>
+              </w:rPr>
+              <w:t>audio</w:t>
+            </w:r>
+            <w:proofErr w:type="spellEnd"/>
+            <w:r>
+              <w:rPr>
+                <w:rFonts w:ascii="Calibri" w:hAnsi="Calibri" w:cs="Calibri"/>
+                <w:color w:val="000000"/>
+                <w:sz w:val="22"/>
+                <w:szCs w:val="22"/>
+                <w:lang w:eastAsia="pt-BR"/>
+              </w:rPr>
+              <w:t xml:space="preserve"> ao se aproximar do sensor (Arduino)</w:t>
             </w:r>
           </w:p>
         </w:tc>
@@ -7633,8 +8224,29 @@
                 <w:szCs w:val="22"/>
                 <w:lang w:eastAsia="pt-BR"/>
               </w:rPr>
-              <w:lastRenderedPageBreak/>
-              <w:t xml:space="preserve">Configurar SELECTs para os gráficos estatísticos  </w:t>
+              <w:t xml:space="preserve">Configurar </w:t>
+            </w:r>
+            <w:proofErr w:type="spellStart"/>
+            <w:r>
+              <w:rPr>
+                <w:rFonts w:ascii="Calibri" w:hAnsi="Calibri" w:cs="Calibri"/>
+                <w:color w:val="000000"/>
+                <w:sz w:val="22"/>
+                <w:szCs w:val="22"/>
+                <w:lang w:eastAsia="pt-BR"/>
+              </w:rPr>
+              <w:t>SELECTs</w:t>
+            </w:r>
+            <w:proofErr w:type="spellEnd"/>
+            <w:r>
+              <w:rPr>
+                <w:rFonts w:ascii="Calibri" w:hAnsi="Calibri" w:cs="Calibri"/>
+                <w:color w:val="000000"/>
+                <w:sz w:val="22"/>
+                <w:szCs w:val="22"/>
+                <w:lang w:eastAsia="pt-BR"/>
+              </w:rPr>
+              <w:t xml:space="preserve"> para os gráficos estatísticos  </w:t>
             </w:r>
           </w:p>
         </w:tc>
@@ -7713,15 +8325,49 @@
                 <w:lang w:eastAsia="pt-BR"/>
               </w:rPr>
             </w:pPr>
-            <w:r>
-              <w:rPr>
-                <w:rFonts w:ascii="Calibri" w:hAnsi="Calibri" w:cs="Calibri"/>
-                <w:color w:val="000000"/>
-                <w:sz w:val="22"/>
-                <w:szCs w:val="22"/>
-                <w:lang w:eastAsia="pt-BR"/>
-              </w:rPr>
-              <w:t>Conclur Layouyt da Dashboard</w:t>
+            <w:proofErr w:type="spellStart"/>
+            <w:r>
+              <w:rPr>
+                <w:rFonts w:ascii="Calibri" w:hAnsi="Calibri" w:cs="Calibri"/>
+                <w:color w:val="000000"/>
+                <w:sz w:val="22"/>
+                <w:szCs w:val="22"/>
+                <w:lang w:eastAsia="pt-BR"/>
+              </w:rPr>
+              <w:t>Conclur</w:t>
+            </w:r>
+            <w:proofErr w:type="spellEnd"/>
+            <w:r>
+              <w:rPr>
+                <w:rFonts w:ascii="Calibri" w:hAnsi="Calibri" w:cs="Calibri"/>
+                <w:color w:val="000000"/>
+                <w:sz w:val="22"/>
+                <w:szCs w:val="22"/>
+                <w:lang w:eastAsia="pt-BR"/>
+              </w:rPr>
+              <w:t xml:space="preserve"> </w:t>
+            </w:r>
+            <w:proofErr w:type="spellStart"/>
+            <w:r>
+              <w:rPr>
+                <w:rFonts w:ascii="Calibri" w:hAnsi="Calibri" w:cs="Calibri"/>
+                <w:color w:val="000000"/>
+                <w:sz w:val="22"/>
+                <w:szCs w:val="22"/>
+                <w:lang w:eastAsia="pt-BR"/>
+              </w:rPr>
+              <w:t>Layouyt</w:t>
+            </w:r>
+            <w:proofErr w:type="spellEnd"/>
+            <w:r>
+              <w:rPr>
+                <w:rFonts w:ascii="Calibri" w:hAnsi="Calibri" w:cs="Calibri"/>
+                <w:color w:val="000000"/>
+                <w:sz w:val="22"/>
+                <w:szCs w:val="22"/>
+                <w:lang w:eastAsia="pt-BR"/>
+              </w:rPr>
+              <w:t xml:space="preserve"> da Dashboard</w:t>
             </w:r>
           </w:p>
         </w:tc>
@@ -7982,8 +8628,20 @@
                 <w:szCs w:val="22"/>
                 <w:lang w:eastAsia="pt-BR"/>
               </w:rPr>
-              <w:t>Pesquisar ferramenta de Helpdesk</w:t>
-            </w:r>
+              <w:t xml:space="preserve">Pesquisar ferramenta de </w:t>
+            </w:r>
+            <w:proofErr w:type="spellStart"/>
+            <w:r>
+              <w:rPr>
+                <w:rFonts w:ascii="Calibri" w:hAnsi="Calibri" w:cs="Calibri"/>
+                <w:color w:val="000000"/>
+                <w:sz w:val="22"/>
+                <w:szCs w:val="22"/>
+                <w:lang w:eastAsia="pt-BR"/>
+              </w:rPr>
+              <w:t>Helpdesk</w:t>
+            </w:r>
+            <w:proofErr w:type="spellEnd"/>
           </w:p>
         </w:tc>
         <w:tc>
@@ -8069,7 +8727,73 @@
                 <w:szCs w:val="22"/>
                 <w:lang w:eastAsia="pt-BR"/>
               </w:rPr>
-              <w:t>Na dashboard, o usuário encontra a tela principal da mesma, mostrando um grafico de variação dos registros e o grafico estatístico dos estabelecimentos.</w:t>
+              <w:t xml:space="preserve">Na dashboard, o usuário encontra a tela principal </w:t>
+            </w:r>
+            <w:proofErr w:type="gramStart"/>
+            <w:r>
+              <w:rPr>
+                <w:rFonts w:ascii="Calibri" w:hAnsi="Calibri" w:cs="Calibri"/>
+                <w:color w:val="000000"/>
+                <w:sz w:val="22"/>
+                <w:szCs w:val="22"/>
+                <w:lang w:eastAsia="pt-BR"/>
+              </w:rPr>
+              <w:t>da mesma</w:t>
+            </w:r>
+            <w:proofErr w:type="gramEnd"/>
+            <w:r>
+              <w:rPr>
+                <w:rFonts w:ascii="Calibri" w:hAnsi="Calibri" w:cs="Calibri"/>
+                <w:color w:val="000000"/>
+                <w:sz w:val="22"/>
+                <w:szCs w:val="22"/>
+                <w:lang w:eastAsia="pt-BR"/>
+              </w:rPr>
+              <w:t xml:space="preserve">, mostrando um </w:t>
+            </w:r>
+            <w:proofErr w:type="spellStart"/>
+            <w:r>
+              <w:rPr>
+                <w:rFonts w:ascii="Calibri" w:hAnsi="Calibri" w:cs="Calibri"/>
+                <w:color w:val="000000"/>
+                <w:sz w:val="22"/>
+                <w:szCs w:val="22"/>
+                <w:lang w:eastAsia="pt-BR"/>
+              </w:rPr>
+              <w:t>grafico</w:t>
+            </w:r>
+            <w:proofErr w:type="spellEnd"/>
+            <w:r>
+              <w:rPr>
+                <w:rFonts w:ascii="Calibri" w:hAnsi="Calibri" w:cs="Calibri"/>
+                <w:color w:val="000000"/>
+                <w:sz w:val="22"/>
+                <w:szCs w:val="22"/>
+                <w:lang w:eastAsia="pt-BR"/>
+              </w:rPr>
+              <w:t xml:space="preserve"> de variação dos registros e o </w:t>
+            </w:r>
+            <w:proofErr w:type="spellStart"/>
+            <w:r>
+              <w:rPr>
+                <w:rFonts w:ascii="Calibri" w:hAnsi="Calibri" w:cs="Calibri"/>
+                <w:color w:val="000000"/>
+                <w:sz w:val="22"/>
+                <w:szCs w:val="22"/>
+                <w:lang w:eastAsia="pt-BR"/>
+              </w:rPr>
+              <w:t>grafico</w:t>
+            </w:r>
+            <w:proofErr w:type="spellEnd"/>
+            <w:r>
+              <w:rPr>
+                <w:rFonts w:ascii="Calibri" w:hAnsi="Calibri" w:cs="Calibri"/>
+                <w:color w:val="000000"/>
+                <w:sz w:val="22"/>
+                <w:szCs w:val="22"/>
+                <w:lang w:eastAsia="pt-BR"/>
+              </w:rPr>
+              <w:t xml:space="preserve"> estatístico dos estabelecimentos.</w:t>
             </w:r>
           </w:p>
         </w:tc>
@@ -8156,7 +8880,29 @@
                 <w:szCs w:val="22"/>
                 <w:lang w:eastAsia="pt-BR"/>
               </w:rPr>
-              <w:t>No menu superior está a tela dos Produtos, que exibe o gráfico estatísitico dos produtos e uma lista dos produtos</w:t>
+              <w:t xml:space="preserve">No menu superior está a tela dos Produtos, que exibe o gráfico </w:t>
+            </w:r>
+            <w:proofErr w:type="spellStart"/>
+            <w:r>
+              <w:rPr>
+                <w:rFonts w:ascii="Calibri" w:hAnsi="Calibri" w:cs="Calibri"/>
+                <w:color w:val="000000"/>
+                <w:sz w:val="22"/>
+                <w:szCs w:val="22"/>
+                <w:lang w:eastAsia="pt-BR"/>
+              </w:rPr>
+              <w:t>estatísitico</w:t>
+            </w:r>
+            <w:proofErr w:type="spellEnd"/>
+            <w:r>
+              <w:rPr>
+                <w:rFonts w:ascii="Calibri" w:hAnsi="Calibri" w:cs="Calibri"/>
+                <w:color w:val="000000"/>
+                <w:sz w:val="22"/>
+                <w:szCs w:val="22"/>
+                <w:lang w:eastAsia="pt-BR"/>
+              </w:rPr>
+              <w:t xml:space="preserve"> dos produtos e uma lista dos produtos</w:t>
             </w:r>
           </w:p>
         </w:tc>
@@ -8243,7 +8989,29 @@
                 <w:szCs w:val="22"/>
                 <w:lang w:eastAsia="pt-BR"/>
               </w:rPr>
-              <w:t>No gráfico de variação dos registros exibirá uma métrica  dos sensores de todos os estabelecimentos ativados pro dia da semana.</w:t>
+              <w:t xml:space="preserve">No gráfico de variação dos registros exibirá uma </w:t>
+            </w:r>
+            <w:proofErr w:type="gramStart"/>
+            <w:r>
+              <w:rPr>
+                <w:rFonts w:ascii="Calibri" w:hAnsi="Calibri" w:cs="Calibri"/>
+                <w:color w:val="000000"/>
+                <w:sz w:val="22"/>
+                <w:szCs w:val="22"/>
+                <w:lang w:eastAsia="pt-BR"/>
+              </w:rPr>
+              <w:t>métrica  dos</w:t>
+            </w:r>
+            <w:proofErr w:type="gramEnd"/>
+            <w:r>
+              <w:rPr>
+                <w:rFonts w:ascii="Calibri" w:hAnsi="Calibri" w:cs="Calibri"/>
+                <w:color w:val="000000"/>
+                <w:sz w:val="22"/>
+                <w:szCs w:val="22"/>
+                <w:lang w:eastAsia="pt-BR"/>
+              </w:rPr>
+              <w:t xml:space="preserve"> sensores de todos os estabelecimentos ativados pro dia da semana.</w:t>
             </w:r>
           </w:p>
         </w:tc>
@@ -8417,8 +9185,31 @@
                 <w:szCs w:val="22"/>
                 <w:lang w:eastAsia="pt-BR"/>
               </w:rPr>
-              <w:t>No gráfico estatístico dos produtos mostra os produtos mais acessados e sua quantidade .</w:t>
-            </w:r>
+              <w:t xml:space="preserve">No gráfico estatístico dos produtos mostra os produtos mais acessados e sua </w:t>
+            </w:r>
+            <w:proofErr w:type="gramStart"/>
+            <w:r>
+              <w:rPr>
+                <w:rFonts w:ascii="Calibri" w:hAnsi="Calibri" w:cs="Calibri"/>
+                <w:color w:val="000000"/>
+                <w:sz w:val="22"/>
+                <w:szCs w:val="22"/>
+                <w:lang w:eastAsia="pt-BR"/>
+              </w:rPr>
+              <w:t xml:space="preserve">quantidade </w:t>
+            </w:r>
+            <w:r>
+              <w:rPr>
+                <w:rFonts w:ascii="Calibri" w:hAnsi="Calibri" w:cs="Calibri"/>
+                <w:color w:val="000000"/>
+                <w:sz w:val="22"/>
+                <w:szCs w:val="22"/>
+                <w:lang w:eastAsia="pt-BR"/>
+              </w:rPr>
+              <w:lastRenderedPageBreak/>
+              <w:t>.</w:t>
+            </w:r>
+            <w:proofErr w:type="gramEnd"/>
           </w:p>
         </w:tc>
         <w:tc>
@@ -8459,6 +9250,7 @@
                 <w:szCs w:val="22"/>
                 <w:lang w:eastAsia="pt-BR"/>
               </w:rPr>
+              <w:lastRenderedPageBreak/>
               <w:t>57</w:t>
             </w:r>
           </w:p>
@@ -9287,8 +10079,20 @@
                 <w:szCs w:val="22"/>
                 <w:lang w:eastAsia="pt-BR"/>
               </w:rPr>
-              <w:t>Mapeamento das tabelas (entidades) em classes JavaScript</w:t>
-            </w:r>
+              <w:t xml:space="preserve">Mapeamento das tabelas (entidades) em classes </w:t>
+            </w:r>
+            <w:proofErr w:type="spellStart"/>
+            <w:r>
+              <w:rPr>
+                <w:rFonts w:ascii="Calibri" w:hAnsi="Calibri" w:cs="Calibri"/>
+                <w:color w:val="000000"/>
+                <w:sz w:val="22"/>
+                <w:szCs w:val="22"/>
+                <w:lang w:eastAsia="pt-BR"/>
+              </w:rPr>
+              <w:t>JavaScript</w:t>
+            </w:r>
+            <w:proofErr w:type="spellEnd"/>
           </w:p>
         </w:tc>
         <w:tc>
@@ -9461,8 +10265,20 @@
                 <w:szCs w:val="22"/>
                 <w:lang w:eastAsia="pt-BR"/>
               </w:rPr>
-              <w:t>Teste integrado do Analytics</w:t>
-            </w:r>
+              <w:t xml:space="preserve">Teste integrado do </w:t>
+            </w:r>
+            <w:proofErr w:type="spellStart"/>
+            <w:r>
+              <w:rPr>
+                <w:rFonts w:ascii="Calibri" w:hAnsi="Calibri" w:cs="Calibri"/>
+                <w:color w:val="000000"/>
+                <w:sz w:val="22"/>
+                <w:szCs w:val="22"/>
+                <w:lang w:eastAsia="pt-BR"/>
+              </w:rPr>
+              <w:t>Analytics</w:t>
+            </w:r>
+            <w:proofErr w:type="spellEnd"/>
           </w:p>
         </w:tc>
         <w:tc>
@@ -9548,8 +10364,20 @@
                 <w:szCs w:val="22"/>
                 <w:lang w:eastAsia="pt-BR"/>
               </w:rPr>
-              <w:t>Teste integrado da Solução de ioT</w:t>
-            </w:r>
+              <w:t xml:space="preserve">Teste integrado da Solução de </w:t>
+            </w:r>
+            <w:proofErr w:type="spellStart"/>
+            <w:r>
+              <w:rPr>
+                <w:rFonts w:ascii="Calibri" w:hAnsi="Calibri" w:cs="Calibri"/>
+                <w:color w:val="000000"/>
+                <w:sz w:val="22"/>
+                <w:szCs w:val="22"/>
+                <w:lang w:eastAsia="pt-BR"/>
+              </w:rPr>
+              <w:t>ioT</w:t>
+            </w:r>
+            <w:proofErr w:type="spellEnd"/>
           </w:p>
         </w:tc>
         <w:tc>
@@ -9635,7 +10463,29 @@
                 <w:szCs w:val="22"/>
                 <w:lang w:eastAsia="pt-BR"/>
               </w:rPr>
-              <w:t>Colocar dados de empresas, estabelecimentos, sensor,  produtos e categorias no BD</w:t>
+              <w:t xml:space="preserve">Colocar dados de empresas, estabelecimentos, </w:t>
+            </w:r>
+            <w:proofErr w:type="gramStart"/>
+            <w:r>
+              <w:rPr>
+                <w:rFonts w:ascii="Calibri" w:hAnsi="Calibri" w:cs="Calibri"/>
+                <w:color w:val="000000"/>
+                <w:sz w:val="22"/>
+                <w:szCs w:val="22"/>
+                <w:lang w:eastAsia="pt-BR"/>
+              </w:rPr>
+              <w:t>sensor,  produtos</w:t>
+            </w:r>
+            <w:proofErr w:type="gramEnd"/>
+            <w:r>
+              <w:rPr>
+                <w:rFonts w:ascii="Calibri" w:hAnsi="Calibri" w:cs="Calibri"/>
+                <w:color w:val="000000"/>
+                <w:sz w:val="22"/>
+                <w:szCs w:val="22"/>
+                <w:lang w:eastAsia="pt-BR"/>
+              </w:rPr>
+              <w:t xml:space="preserve"> e categorias no BD</w:t>
             </w:r>
           </w:p>
         </w:tc>
@@ -9809,7 +10659,29 @@
                 <w:szCs w:val="22"/>
                 <w:lang w:eastAsia="pt-BR"/>
               </w:rPr>
-              <w:t>Fazer conexão do arduino com banco de dados</w:t>
+              <w:t xml:space="preserve">Fazer conexão do </w:t>
+            </w:r>
+            <w:proofErr w:type="spellStart"/>
+            <w:r>
+              <w:rPr>
+                <w:rFonts w:ascii="Calibri" w:hAnsi="Calibri" w:cs="Calibri"/>
+                <w:color w:val="000000"/>
+                <w:sz w:val="22"/>
+                <w:szCs w:val="22"/>
+                <w:lang w:eastAsia="pt-BR"/>
+              </w:rPr>
+              <w:t>arduino</w:t>
+            </w:r>
+            <w:proofErr w:type="spellEnd"/>
+            <w:r>
+              <w:rPr>
+                <w:rFonts w:ascii="Calibri" w:hAnsi="Calibri" w:cs="Calibri"/>
+                <w:color w:val="000000"/>
+                <w:sz w:val="22"/>
+                <w:szCs w:val="22"/>
+                <w:lang w:eastAsia="pt-BR"/>
+              </w:rPr>
+              <w:t xml:space="preserve"> com banco de dados</w:t>
             </w:r>
           </w:p>
         </w:tc>
@@ -10140,15 +11012,14 @@
           <w:b/>
         </w:rPr>
       </w:pPr>
-      <w:bookmarkStart w:id="14" w:name="_Toc512519598"/>
+      <w:bookmarkStart w:id="15" w:name="_Toc512519598"/>
       <w:r>
         <w:rPr>
           <w:b/>
         </w:rPr>
-        <w:lastRenderedPageBreak/>
         <w:t>Sprints / sprint backlog</w:t>
       </w:r>
-      <w:bookmarkEnd w:id="14"/>
+      <w:bookmarkEnd w:id="15"/>
       <w:r>
         <w:rPr>
           <w:b/>
@@ -10169,7 +11040,21 @@
         <w:rPr>
           <w:b/>
         </w:rPr>
-        <w:t>Apresentar o(s) Sprint Backlog(s) – O que do Product Backlog foi endereçado no(s) Sprint(s)</w:t>
+        <w:t xml:space="preserve">Apresentar o(s) Sprint Backlog(s) – O que do </w:t>
+      </w:r>
+      <w:proofErr w:type="spellStart"/>
+      <w:r>
+        <w:rPr>
+          <w:b/>
+        </w:rPr>
+        <w:t>Product</w:t>
+      </w:r>
+      <w:proofErr w:type="spellEnd"/>
+      <w:r>
+        <w:rPr>
+          <w:b/>
+        </w:rPr>
+        <w:t xml:space="preserve"> Backlog foi endereçado no(s) Sprint(s)</w:t>
       </w:r>
     </w:p>
     <w:p>
@@ -10515,8 +11400,20 @@
                 <w:szCs w:val="22"/>
                 <w:lang w:eastAsia="pt-BR"/>
               </w:rPr>
-              <w:t>Os sensores devem ler novas informações a cada 1000 milisegundos</w:t>
-            </w:r>
+              <w:t xml:space="preserve">Os sensores devem ler novas informações a cada 1000 </w:t>
+            </w:r>
+            <w:proofErr w:type="spellStart"/>
+            <w:r>
+              <w:rPr>
+                <w:rFonts w:ascii="Calibri" w:hAnsi="Calibri" w:cs="Calibri"/>
+                <w:color w:val="000000"/>
+                <w:sz w:val="22"/>
+                <w:szCs w:val="22"/>
+                <w:lang w:eastAsia="pt-BR"/>
+              </w:rPr>
+              <w:t>milisegundos</w:t>
+            </w:r>
+            <w:proofErr w:type="spellEnd"/>
           </w:p>
         </w:tc>
         <w:tc>
@@ -10899,8 +11796,20 @@
                 <w:szCs w:val="22"/>
                 <w:lang w:eastAsia="pt-BR"/>
               </w:rPr>
-              <w:t>A tela principal deverá conter a contextualização do prolema</w:t>
-            </w:r>
+              <w:t xml:space="preserve">A tela principal deverá conter a contextualização do </w:t>
+            </w:r>
+            <w:proofErr w:type="spellStart"/>
+            <w:r>
+              <w:rPr>
+                <w:rFonts w:ascii="Calibri" w:hAnsi="Calibri" w:cs="Calibri"/>
+                <w:color w:val="000000"/>
+                <w:sz w:val="22"/>
+                <w:szCs w:val="22"/>
+                <w:lang w:eastAsia="pt-BR"/>
+              </w:rPr>
+              <w:t>prolema</w:t>
+            </w:r>
+            <w:proofErr w:type="spellEnd"/>
           </w:p>
         </w:tc>
         <w:tc>
@@ -11154,7 +12063,29 @@
                 <w:szCs w:val="22"/>
                 <w:lang w:eastAsia="pt-BR"/>
               </w:rPr>
-              <w:t>Na tabela Empresa, conterá os campos ID, nome, login, email e senha.</w:t>
+              <w:t xml:space="preserve">Na tabela Empresa, conterá os campos ID, nome, login, </w:t>
+            </w:r>
+            <w:proofErr w:type="spellStart"/>
+            <w:r>
+              <w:rPr>
+                <w:rFonts w:ascii="Calibri" w:hAnsi="Calibri" w:cs="Calibri"/>
+                <w:color w:val="000000"/>
+                <w:sz w:val="22"/>
+                <w:szCs w:val="22"/>
+                <w:lang w:eastAsia="pt-BR"/>
+              </w:rPr>
+              <w:t>email</w:t>
+            </w:r>
+            <w:proofErr w:type="spellEnd"/>
+            <w:r>
+              <w:rPr>
+                <w:rFonts w:ascii="Calibri" w:hAnsi="Calibri" w:cs="Calibri"/>
+                <w:color w:val="000000"/>
+                <w:sz w:val="22"/>
+                <w:szCs w:val="22"/>
+                <w:lang w:eastAsia="pt-BR"/>
+              </w:rPr>
+              <w:t xml:space="preserve"> e senha.</w:t>
             </w:r>
           </w:p>
         </w:tc>
@@ -11281,7 +12212,30 @@
                 <w:szCs w:val="22"/>
                 <w:lang w:eastAsia="pt-BR"/>
               </w:rPr>
-              <w:t>Na tabela estabelecimento, conterá os campos ID, nome, endereço e Fk Empresa.</w:t>
+              <w:lastRenderedPageBreak/>
+              <w:t xml:space="preserve">Na tabela estabelecimento, conterá os campos ID, nome, endereço e </w:t>
+            </w:r>
+            <w:proofErr w:type="spellStart"/>
+            <w:r>
+              <w:rPr>
+                <w:rFonts w:ascii="Calibri" w:hAnsi="Calibri" w:cs="Calibri"/>
+                <w:color w:val="000000"/>
+                <w:sz w:val="22"/>
+                <w:szCs w:val="22"/>
+                <w:lang w:eastAsia="pt-BR"/>
+              </w:rPr>
+              <w:t>Fk</w:t>
+            </w:r>
+            <w:proofErr w:type="spellEnd"/>
+            <w:r>
+              <w:rPr>
+                <w:rFonts w:ascii="Calibri" w:hAnsi="Calibri" w:cs="Calibri"/>
+                <w:color w:val="000000"/>
+                <w:sz w:val="22"/>
+                <w:szCs w:val="22"/>
+                <w:lang w:eastAsia="pt-BR"/>
+              </w:rPr>
+              <w:t xml:space="preserve"> Empresa.</w:t>
             </w:r>
           </w:p>
         </w:tc>
@@ -11408,7 +12362,29 @@
                 <w:szCs w:val="22"/>
                 <w:lang w:eastAsia="pt-BR"/>
               </w:rPr>
-              <w:t>Na tabela Produtos, conterá os campos ID, nome, Fk categoria e preço.</w:t>
+              <w:t xml:space="preserve">Na tabela Produtos, conterá os campos ID, nome, </w:t>
+            </w:r>
+            <w:proofErr w:type="spellStart"/>
+            <w:r>
+              <w:rPr>
+                <w:rFonts w:ascii="Calibri" w:hAnsi="Calibri" w:cs="Calibri"/>
+                <w:color w:val="000000"/>
+                <w:sz w:val="22"/>
+                <w:szCs w:val="22"/>
+                <w:lang w:eastAsia="pt-BR"/>
+              </w:rPr>
+              <w:t>Fk</w:t>
+            </w:r>
+            <w:proofErr w:type="spellEnd"/>
+            <w:r>
+              <w:rPr>
+                <w:rFonts w:ascii="Calibri" w:hAnsi="Calibri" w:cs="Calibri"/>
+                <w:color w:val="000000"/>
+                <w:sz w:val="22"/>
+                <w:szCs w:val="22"/>
+                <w:lang w:eastAsia="pt-BR"/>
+              </w:rPr>
+              <w:t xml:space="preserve"> categoria e preço.</w:t>
             </w:r>
           </w:p>
         </w:tc>
@@ -11662,8 +12638,20 @@
                 <w:szCs w:val="22"/>
                 <w:lang w:eastAsia="pt-BR"/>
               </w:rPr>
-              <w:t>Na tabela Sensor conterá os campos ID, Porta, Corredor e FkProduto</w:t>
-            </w:r>
+              <w:t xml:space="preserve">Na tabela Sensor conterá os campos ID, Porta, Corredor e </w:t>
+            </w:r>
+            <w:proofErr w:type="spellStart"/>
+            <w:r>
+              <w:rPr>
+                <w:rFonts w:ascii="Calibri" w:hAnsi="Calibri" w:cs="Calibri"/>
+                <w:color w:val="000000"/>
+                <w:sz w:val="22"/>
+                <w:szCs w:val="22"/>
+                <w:lang w:eastAsia="pt-BR"/>
+              </w:rPr>
+              <w:t>FkProduto</w:t>
+            </w:r>
+            <w:proofErr w:type="spellEnd"/>
           </w:p>
         </w:tc>
         <w:tc>
@@ -11789,8 +12777,64 @@
                 <w:szCs w:val="22"/>
                 <w:lang w:eastAsia="pt-BR"/>
               </w:rPr>
-              <w:t>Na tabela Registro conterá os campos ID, DataHora, fkSensor e fkProduto</w:t>
-            </w:r>
+              <w:t xml:space="preserve">Na tabela Registro conterá os campos ID, </w:t>
+            </w:r>
+            <w:proofErr w:type="spellStart"/>
+            <w:r>
+              <w:rPr>
+                <w:rFonts w:ascii="Calibri" w:hAnsi="Calibri" w:cs="Calibri"/>
+                <w:color w:val="000000"/>
+                <w:sz w:val="22"/>
+                <w:szCs w:val="22"/>
+                <w:lang w:eastAsia="pt-BR"/>
+              </w:rPr>
+              <w:t>DataHora</w:t>
+            </w:r>
+            <w:proofErr w:type="spellEnd"/>
+            <w:r>
+              <w:rPr>
+                <w:rFonts w:ascii="Calibri" w:hAnsi="Calibri" w:cs="Calibri"/>
+                <w:color w:val="000000"/>
+                <w:sz w:val="22"/>
+                <w:szCs w:val="22"/>
+                <w:lang w:eastAsia="pt-BR"/>
+              </w:rPr>
+              <w:t xml:space="preserve">, </w:t>
+            </w:r>
+            <w:proofErr w:type="spellStart"/>
+            <w:r>
+              <w:rPr>
+                <w:rFonts w:ascii="Calibri" w:hAnsi="Calibri" w:cs="Calibri"/>
+                <w:color w:val="000000"/>
+                <w:sz w:val="22"/>
+                <w:szCs w:val="22"/>
+                <w:lang w:eastAsia="pt-BR"/>
+              </w:rPr>
+              <w:t>fkSensor</w:t>
+            </w:r>
+            <w:proofErr w:type="spellEnd"/>
+            <w:r>
+              <w:rPr>
+                <w:rFonts w:ascii="Calibri" w:hAnsi="Calibri" w:cs="Calibri"/>
+                <w:color w:val="000000"/>
+                <w:sz w:val="22"/>
+                <w:szCs w:val="22"/>
+                <w:lang w:eastAsia="pt-BR"/>
+              </w:rPr>
+              <w:t xml:space="preserve"> e </w:t>
+            </w:r>
+            <w:proofErr w:type="spellStart"/>
+            <w:r>
+              <w:rPr>
+                <w:rFonts w:ascii="Calibri" w:hAnsi="Calibri" w:cs="Calibri"/>
+                <w:color w:val="000000"/>
+                <w:sz w:val="22"/>
+                <w:szCs w:val="22"/>
+                <w:lang w:eastAsia="pt-BR"/>
+              </w:rPr>
+              <w:t>fkProduto</w:t>
+            </w:r>
+            <w:proofErr w:type="spellEnd"/>
           </w:p>
         </w:tc>
         <w:tc>
@@ -12347,7 +13391,29 @@
                 <w:szCs w:val="22"/>
                 <w:lang w:eastAsia="pt-BR"/>
               </w:rPr>
-              <w:t>O programa do Arduino deve informar a porta do sensor no momento em que ele é acionado</w:t>
+              <w:t xml:space="preserve">O programa do Arduino deve informar a porta do sensor </w:t>
+            </w:r>
+            <w:proofErr w:type="gramStart"/>
+            <w:r>
+              <w:rPr>
+                <w:rFonts w:ascii="Calibri" w:hAnsi="Calibri" w:cs="Calibri"/>
+                <w:color w:val="000000"/>
+                <w:sz w:val="22"/>
+                <w:szCs w:val="22"/>
+                <w:lang w:eastAsia="pt-BR"/>
+              </w:rPr>
+              <w:t>no momento em que</w:t>
+            </w:r>
+            <w:proofErr w:type="gramEnd"/>
+            <w:r>
+              <w:rPr>
+                <w:rFonts w:ascii="Calibri" w:hAnsi="Calibri" w:cs="Calibri"/>
+                <w:color w:val="000000"/>
+                <w:sz w:val="22"/>
+                <w:szCs w:val="22"/>
+                <w:lang w:eastAsia="pt-BR"/>
+              </w:rPr>
+              <w:t xml:space="preserve"> ele é acionado</w:t>
             </w:r>
           </w:p>
         </w:tc>
@@ -12982,7 +14048,29 @@
                 <w:szCs w:val="22"/>
                 <w:lang w:eastAsia="pt-BR"/>
               </w:rPr>
-              <w:t>A tela principal deverá conter  o contato por e-mail</w:t>
+              <w:t xml:space="preserve">A tela principal deverá </w:t>
+            </w:r>
+            <w:proofErr w:type="gramStart"/>
+            <w:r>
+              <w:rPr>
+                <w:rFonts w:ascii="Calibri" w:hAnsi="Calibri" w:cs="Calibri"/>
+                <w:color w:val="000000"/>
+                <w:sz w:val="22"/>
+                <w:szCs w:val="22"/>
+                <w:lang w:eastAsia="pt-BR"/>
+              </w:rPr>
+              <w:t>conter  o</w:t>
+            </w:r>
+            <w:proofErr w:type="gramEnd"/>
+            <w:r>
+              <w:rPr>
+                <w:rFonts w:ascii="Calibri" w:hAnsi="Calibri" w:cs="Calibri"/>
+                <w:color w:val="000000"/>
+                <w:sz w:val="22"/>
+                <w:szCs w:val="22"/>
+                <w:lang w:eastAsia="pt-BR"/>
+              </w:rPr>
+              <w:t xml:space="preserve"> contato por e-mail</w:t>
             </w:r>
           </w:p>
         </w:tc>
@@ -13090,7 +14178,6 @@
         <w:rPr>
           <w:b/>
         </w:rPr>
-        <w:lastRenderedPageBreak/>
         <w:t>3º Sprint 30/09 à 06/10</w:t>
       </w:r>
     </w:p>
@@ -13968,8 +15055,20 @@
                 <w:szCs w:val="22"/>
                 <w:lang w:eastAsia="pt-BR"/>
               </w:rPr>
-              <w:t>Dever ser feito um protótipo da dashboard do site usando Google Charts</w:t>
-            </w:r>
+              <w:t xml:space="preserve">Dever ser feito um protótipo da dashboard do site usando Google </w:t>
+            </w:r>
+            <w:proofErr w:type="spellStart"/>
+            <w:r>
+              <w:rPr>
+                <w:rFonts w:ascii="Calibri" w:hAnsi="Calibri" w:cs="Calibri"/>
+                <w:color w:val="000000"/>
+                <w:sz w:val="22"/>
+                <w:szCs w:val="22"/>
+                <w:lang w:eastAsia="pt-BR"/>
+              </w:rPr>
+              <w:t>Charts</w:t>
+            </w:r>
+            <w:proofErr w:type="spellEnd"/>
           </w:p>
         </w:tc>
         <w:tc>
@@ -14349,7 +15448,30 @@
                 <w:szCs w:val="22"/>
                 <w:lang w:eastAsia="pt-BR"/>
               </w:rPr>
-              <w:t>O protótipo da dashboard conterá o teste integrado do Arduino e Nodejs com dados em tempo real</w:t>
+              <w:lastRenderedPageBreak/>
+              <w:t xml:space="preserve">O protótipo da dashboard conterá o teste integrado do Arduino e </w:t>
+            </w:r>
+            <w:proofErr w:type="spellStart"/>
+            <w:r>
+              <w:rPr>
+                <w:rFonts w:ascii="Calibri" w:hAnsi="Calibri" w:cs="Calibri"/>
+                <w:color w:val="000000"/>
+                <w:sz w:val="22"/>
+                <w:szCs w:val="22"/>
+                <w:lang w:eastAsia="pt-BR"/>
+              </w:rPr>
+              <w:t>Nodejs</w:t>
+            </w:r>
+            <w:proofErr w:type="spellEnd"/>
+            <w:r>
+              <w:rPr>
+                <w:rFonts w:ascii="Calibri" w:hAnsi="Calibri" w:cs="Calibri"/>
+                <w:color w:val="000000"/>
+                <w:sz w:val="22"/>
+                <w:szCs w:val="22"/>
+                <w:lang w:eastAsia="pt-BR"/>
+              </w:rPr>
+              <w:t xml:space="preserve"> com dados em tempo real</w:t>
             </w:r>
           </w:p>
         </w:tc>
@@ -15208,7 +16330,29 @@
                 <w:szCs w:val="22"/>
                 <w:lang w:eastAsia="pt-BR"/>
               </w:rPr>
-              <w:t>No menu lateral, está a tela dos Estabelecimentos, que mostra um gráfico de variação dos registros do estabelecimento, grafico estatístico dos produtos do estabelecimento e uma lista dos produtos do estabelecimento.</w:t>
+              <w:t xml:space="preserve">No menu lateral, está a tela dos Estabelecimentos, que mostra um gráfico de variação dos registros do estabelecimento, </w:t>
+            </w:r>
+            <w:proofErr w:type="spellStart"/>
+            <w:r>
+              <w:rPr>
+                <w:rFonts w:ascii="Calibri" w:hAnsi="Calibri" w:cs="Calibri"/>
+                <w:color w:val="000000"/>
+                <w:sz w:val="22"/>
+                <w:szCs w:val="22"/>
+                <w:lang w:eastAsia="pt-BR"/>
+              </w:rPr>
+              <w:t>grafico</w:t>
+            </w:r>
+            <w:proofErr w:type="spellEnd"/>
+            <w:r>
+              <w:rPr>
+                <w:rFonts w:ascii="Calibri" w:hAnsi="Calibri" w:cs="Calibri"/>
+                <w:color w:val="000000"/>
+                <w:sz w:val="22"/>
+                <w:szCs w:val="22"/>
+                <w:lang w:eastAsia="pt-BR"/>
+              </w:rPr>
+              <w:t xml:space="preserve"> estatístico dos produtos do estabelecimento e uma lista dos produtos do estabelecimento.</w:t>
             </w:r>
           </w:p>
         </w:tc>
@@ -15333,7 +16477,29 @@
                 <w:szCs w:val="22"/>
                 <w:lang w:eastAsia="pt-BR"/>
               </w:rPr>
-              <w:t>O arduino deve diferenciar o tempo de aproximação</w:t>
+              <w:t xml:space="preserve">O </w:t>
+            </w:r>
+            <w:proofErr w:type="spellStart"/>
+            <w:r>
+              <w:rPr>
+                <w:rFonts w:ascii="Calibri" w:hAnsi="Calibri" w:cs="Calibri"/>
+                <w:color w:val="000000"/>
+                <w:sz w:val="22"/>
+                <w:szCs w:val="22"/>
+                <w:lang w:eastAsia="pt-BR"/>
+              </w:rPr>
+              <w:t>arduino</w:t>
+            </w:r>
+            <w:proofErr w:type="spellEnd"/>
+            <w:r>
+              <w:rPr>
+                <w:rFonts w:ascii="Calibri" w:hAnsi="Calibri" w:cs="Calibri"/>
+                <w:color w:val="000000"/>
+                <w:sz w:val="22"/>
+                <w:szCs w:val="22"/>
+                <w:lang w:eastAsia="pt-BR"/>
+              </w:rPr>
+              <w:t xml:space="preserve"> deve diferenciar o tempo de aproximação</w:t>
             </w:r>
           </w:p>
         </w:tc>
@@ -15583,7 +16749,29 @@
                 <w:szCs w:val="22"/>
                 <w:lang w:eastAsia="pt-BR"/>
               </w:rPr>
-              <w:t>Colocar os graficos estáticos na dashboard</w:t>
+              <w:t xml:space="preserve">Colocar os </w:t>
+            </w:r>
+            <w:proofErr w:type="spellStart"/>
+            <w:r>
+              <w:rPr>
+                <w:rFonts w:ascii="Calibri" w:hAnsi="Calibri" w:cs="Calibri"/>
+                <w:color w:val="000000"/>
+                <w:sz w:val="22"/>
+                <w:szCs w:val="22"/>
+                <w:lang w:eastAsia="pt-BR"/>
+              </w:rPr>
+              <w:t>graficos</w:t>
+            </w:r>
+            <w:proofErr w:type="spellEnd"/>
+            <w:r>
+              <w:rPr>
+                <w:rFonts w:ascii="Calibri" w:hAnsi="Calibri" w:cs="Calibri"/>
+                <w:color w:val="000000"/>
+                <w:sz w:val="22"/>
+                <w:szCs w:val="22"/>
+                <w:lang w:eastAsia="pt-BR"/>
+              </w:rPr>
+              <w:t xml:space="preserve"> estáticos na dashboard</w:t>
             </w:r>
           </w:p>
         </w:tc>
@@ -16179,8 +17367,20 @@
                 <w:szCs w:val="22"/>
                 <w:lang w:eastAsia="pt-BR"/>
               </w:rPr>
-              <w:t>Pesquisar ferramenta de HelpDesk</w:t>
-            </w:r>
+              <w:t xml:space="preserve">Pesquisar ferramenta de </w:t>
+            </w:r>
+            <w:proofErr w:type="spellStart"/>
+            <w:r>
+              <w:rPr>
+                <w:rFonts w:ascii="Calibri" w:hAnsi="Calibri" w:cs="Calibri"/>
+                <w:color w:val="000000"/>
+                <w:sz w:val="22"/>
+                <w:szCs w:val="22"/>
+                <w:lang w:eastAsia="pt-BR"/>
+              </w:rPr>
+              <w:t>HelpDesk</w:t>
+            </w:r>
+            <w:proofErr w:type="spellEnd"/>
           </w:p>
         </w:tc>
         <w:tc>
@@ -16298,15 +17498,49 @@
                 <w:lang w:eastAsia="pt-BR"/>
               </w:rPr>
             </w:pPr>
-            <w:r>
-              <w:rPr>
-                <w:rFonts w:ascii="Calibri" w:hAnsi="Calibri" w:cs="Calibri"/>
-                <w:color w:val="000000"/>
-                <w:sz w:val="22"/>
-                <w:szCs w:val="22"/>
-                <w:lang w:eastAsia="pt-BR"/>
-              </w:rPr>
-              <w:t>Conclur Layouyt da Dashboard</w:t>
+            <w:proofErr w:type="spellStart"/>
+            <w:r>
+              <w:rPr>
+                <w:rFonts w:ascii="Calibri" w:hAnsi="Calibri" w:cs="Calibri"/>
+                <w:color w:val="000000"/>
+                <w:sz w:val="22"/>
+                <w:szCs w:val="22"/>
+                <w:lang w:eastAsia="pt-BR"/>
+              </w:rPr>
+              <w:t>Conclur</w:t>
+            </w:r>
+            <w:proofErr w:type="spellEnd"/>
+            <w:r>
+              <w:rPr>
+                <w:rFonts w:ascii="Calibri" w:hAnsi="Calibri" w:cs="Calibri"/>
+                <w:color w:val="000000"/>
+                <w:sz w:val="22"/>
+                <w:szCs w:val="22"/>
+                <w:lang w:eastAsia="pt-BR"/>
+              </w:rPr>
+              <w:t xml:space="preserve"> </w:t>
+            </w:r>
+            <w:proofErr w:type="spellStart"/>
+            <w:r>
+              <w:rPr>
+                <w:rFonts w:ascii="Calibri" w:hAnsi="Calibri" w:cs="Calibri"/>
+                <w:color w:val="000000"/>
+                <w:sz w:val="22"/>
+                <w:szCs w:val="22"/>
+                <w:lang w:eastAsia="pt-BR"/>
+              </w:rPr>
+              <w:t>Layouyt</w:t>
+            </w:r>
+            <w:proofErr w:type="spellEnd"/>
+            <w:r>
+              <w:rPr>
+                <w:rFonts w:ascii="Calibri" w:hAnsi="Calibri" w:cs="Calibri"/>
+                <w:color w:val="000000"/>
+                <w:sz w:val="22"/>
+                <w:szCs w:val="22"/>
+                <w:lang w:eastAsia="pt-BR"/>
+              </w:rPr>
+              <w:t xml:space="preserve"> da Dashboard</w:t>
             </w:r>
           </w:p>
         </w:tc>
@@ -16559,7 +17793,51 @@
                 <w:szCs w:val="22"/>
                 <w:lang w:eastAsia="pt-BR"/>
               </w:rPr>
-              <w:t>Reproduzir audio ao se aproximar do sensor (arduino)</w:t>
+              <w:t xml:space="preserve">Reproduzir </w:t>
+            </w:r>
+            <w:proofErr w:type="spellStart"/>
+            <w:r>
+              <w:rPr>
+                <w:rFonts w:ascii="Calibri" w:hAnsi="Calibri" w:cs="Calibri"/>
+                <w:color w:val="000000"/>
+                <w:sz w:val="22"/>
+                <w:szCs w:val="22"/>
+                <w:lang w:eastAsia="pt-BR"/>
+              </w:rPr>
+              <w:t>audio</w:t>
+            </w:r>
+            <w:proofErr w:type="spellEnd"/>
+            <w:r>
+              <w:rPr>
+                <w:rFonts w:ascii="Calibri" w:hAnsi="Calibri" w:cs="Calibri"/>
+                <w:color w:val="000000"/>
+                <w:sz w:val="22"/>
+                <w:szCs w:val="22"/>
+                <w:lang w:eastAsia="pt-BR"/>
+              </w:rPr>
+              <w:t xml:space="preserve"> ao se aproximar do sensor (</w:t>
+            </w:r>
+            <w:proofErr w:type="spellStart"/>
+            <w:r>
+              <w:rPr>
+                <w:rFonts w:ascii="Calibri" w:hAnsi="Calibri" w:cs="Calibri"/>
+                <w:color w:val="000000"/>
+                <w:sz w:val="22"/>
+                <w:szCs w:val="22"/>
+                <w:lang w:eastAsia="pt-BR"/>
+              </w:rPr>
+              <w:t>arduino</w:t>
+            </w:r>
+            <w:proofErr w:type="spellEnd"/>
+            <w:r>
+              <w:rPr>
+                <w:rFonts w:ascii="Calibri" w:hAnsi="Calibri" w:cs="Calibri"/>
+                <w:color w:val="000000"/>
+                <w:sz w:val="22"/>
+                <w:szCs w:val="22"/>
+                <w:lang w:eastAsia="pt-BR"/>
+              </w:rPr>
+              <w:t>)</w:t>
             </w:r>
           </w:p>
         </w:tc>
@@ -16812,7 +18090,29 @@
                 <w:szCs w:val="22"/>
                 <w:lang w:eastAsia="pt-BR"/>
               </w:rPr>
-              <w:t>No menu superior está a tela dos Produtos, que exibe o gráfico estatísitico dos produtos e uma lista dos produtos</w:t>
+              <w:t xml:space="preserve">No menu superior está a tela dos Produtos, que exibe o gráfico </w:t>
+            </w:r>
+            <w:proofErr w:type="spellStart"/>
+            <w:r>
+              <w:rPr>
+                <w:rFonts w:ascii="Calibri" w:hAnsi="Calibri" w:cs="Calibri"/>
+                <w:color w:val="000000"/>
+                <w:sz w:val="22"/>
+                <w:szCs w:val="22"/>
+                <w:lang w:eastAsia="pt-BR"/>
+              </w:rPr>
+              <w:t>estatísitico</w:t>
+            </w:r>
+            <w:proofErr w:type="spellEnd"/>
+            <w:r>
+              <w:rPr>
+                <w:rFonts w:ascii="Calibri" w:hAnsi="Calibri" w:cs="Calibri"/>
+                <w:color w:val="000000"/>
+                <w:sz w:val="22"/>
+                <w:szCs w:val="22"/>
+                <w:lang w:eastAsia="pt-BR"/>
+              </w:rPr>
+              <w:t xml:space="preserve"> dos produtos e uma lista dos produtos</w:t>
             </w:r>
           </w:p>
         </w:tc>
@@ -17066,6 +18366,7 @@
                 <w:szCs w:val="22"/>
                 <w:lang w:eastAsia="pt-BR"/>
               </w:rPr>
+              <w:lastRenderedPageBreak/>
               <w:t xml:space="preserve">No gráfico estatístico dos produtos mostra os produtos mais acessados e sua quantidade </w:t>
             </w:r>
           </w:p>
@@ -18011,7 +19312,29 @@
                 <w:szCs w:val="22"/>
                 <w:lang w:eastAsia="pt-BR"/>
               </w:rPr>
-              <w:t>Colocar dados de empresas, estabelecimentos, sensor,  produtos e categorias no BD</w:t>
+              <w:t xml:space="preserve">Colocar dados de empresas, estabelecimentos, </w:t>
+            </w:r>
+            <w:proofErr w:type="gramStart"/>
+            <w:r>
+              <w:rPr>
+                <w:rFonts w:ascii="Calibri" w:hAnsi="Calibri" w:cs="Calibri"/>
+                <w:color w:val="000000"/>
+                <w:sz w:val="22"/>
+                <w:szCs w:val="22"/>
+                <w:lang w:eastAsia="pt-BR"/>
+              </w:rPr>
+              <w:t>sensor,  produtos</w:t>
+            </w:r>
+            <w:proofErr w:type="gramEnd"/>
+            <w:r>
+              <w:rPr>
+                <w:rFonts w:ascii="Calibri" w:hAnsi="Calibri" w:cs="Calibri"/>
+                <w:color w:val="000000"/>
+                <w:sz w:val="22"/>
+                <w:szCs w:val="22"/>
+                <w:lang w:eastAsia="pt-BR"/>
+              </w:rPr>
+              <w:t xml:space="preserve"> e categorias no BD</w:t>
             </w:r>
           </w:p>
         </w:tc>
@@ -18265,7 +19588,29 @@
                 <w:szCs w:val="22"/>
                 <w:lang w:eastAsia="pt-BR"/>
               </w:rPr>
-              <w:t>Fazer conexão do arduino com banco de dados</w:t>
+              <w:t xml:space="preserve">Fazer conexão do </w:t>
+            </w:r>
+            <w:proofErr w:type="spellStart"/>
+            <w:r>
+              <w:rPr>
+                <w:rFonts w:ascii="Calibri" w:hAnsi="Calibri" w:cs="Calibri"/>
+                <w:color w:val="000000"/>
+                <w:sz w:val="22"/>
+                <w:szCs w:val="22"/>
+                <w:lang w:eastAsia="pt-BR"/>
+              </w:rPr>
+              <w:t>arduino</w:t>
+            </w:r>
+            <w:proofErr w:type="spellEnd"/>
+            <w:r>
+              <w:rPr>
+                <w:rFonts w:ascii="Calibri" w:hAnsi="Calibri" w:cs="Calibri"/>
+                <w:color w:val="000000"/>
+                <w:sz w:val="22"/>
+                <w:szCs w:val="22"/>
+                <w:lang w:eastAsia="pt-BR"/>
+              </w:rPr>
+              <w:t xml:space="preserve"> com banco de dados</w:t>
             </w:r>
           </w:p>
         </w:tc>
@@ -18773,7 +20118,29 @@
                 <w:szCs w:val="22"/>
                 <w:lang w:eastAsia="pt-BR"/>
               </w:rPr>
-              <w:t xml:space="preserve">Configurar SELECTs para os gráficos estatísticos  </w:t>
+              <w:t xml:space="preserve">Configurar </w:t>
+            </w:r>
+            <w:proofErr w:type="spellStart"/>
+            <w:r>
+              <w:rPr>
+                <w:rFonts w:ascii="Calibri" w:hAnsi="Calibri" w:cs="Calibri"/>
+                <w:color w:val="000000"/>
+                <w:sz w:val="22"/>
+                <w:szCs w:val="22"/>
+                <w:lang w:eastAsia="pt-BR"/>
+              </w:rPr>
+              <w:t>SELECTs</w:t>
+            </w:r>
+            <w:proofErr w:type="spellEnd"/>
+            <w:r>
+              <w:rPr>
+                <w:rFonts w:ascii="Calibri" w:hAnsi="Calibri" w:cs="Calibri"/>
+                <w:color w:val="000000"/>
+                <w:sz w:val="22"/>
+                <w:szCs w:val="22"/>
+                <w:lang w:eastAsia="pt-BR"/>
+              </w:rPr>
+              <w:t xml:space="preserve"> para os gráficos estatísticos  </w:t>
             </w:r>
           </w:p>
         </w:tc>
@@ -18913,7 +20280,6 @@
         <w:rPr>
           <w:b/>
         </w:rPr>
-        <w:lastRenderedPageBreak/>
         <w:t>9º Sprint 12/11 à 19/11</w:t>
       </w:r>
     </w:p>
@@ -19718,12 +21084,12 @@
     <w:p>
       <w:pPr>
         <w:sectPr>
-          <w:headerReference w:type="even" r:id="rId19"/>
-          <w:headerReference w:type="default" r:id="rId20"/>
-          <w:footerReference w:type="even" r:id="rId21"/>
-          <w:footerReference w:type="default" r:id="rId22"/>
-          <w:headerReference w:type="first" r:id="rId23"/>
-          <w:footerReference w:type="first" r:id="rId24"/>
+          <w:headerReference w:type="even" r:id="rId20"/>
+          <w:headerReference w:type="default" r:id="rId21"/>
+          <w:footerReference w:type="even" r:id="rId22"/>
+          <w:footerReference w:type="default" r:id="rId23"/>
+          <w:headerReference w:type="first" r:id="rId24"/>
+          <w:footerReference w:type="first" r:id="rId25"/>
           <w:pgSz w:w="11907" w:h="16840" w:code="9"/>
           <w:pgMar w:top="1701" w:right="1134" w:bottom="1531" w:left="1701" w:header="709" w:footer="709" w:gutter="0"/>
           <w:cols w:space="708"/>
@@ -19736,11 +21102,22 @@
       <w:pPr>
         <w:pStyle w:val="FolhadeRostodosCaptulos"/>
       </w:pPr>
-      <w:fldSimple w:instr=" REF _Ref125306944 \w ">
-        <w:r>
-          <w:t>3</w:t>
-        </w:r>
-      </w:fldSimple>
+      <w:r>
+        <w:lastRenderedPageBreak/>
+        <w:fldChar w:fldCharType="begin"/>
+      </w:r>
+      <w:r>
+        <w:instrText xml:space="preserve"> REF _Ref125306944 \w </w:instrText>
+      </w:r>
+      <w:r>
+        <w:fldChar w:fldCharType="separate"/>
+      </w:r>
+      <w:r>
+        <w:t>3</w:t>
+      </w:r>
+      <w:r>
+        <w:fldChar w:fldCharType="end"/>
+      </w:r>
       <w:r>
         <w:tab/>
       </w:r>
@@ -19755,7 +21132,7 @@
           <w:color w:val="000000"/>
         </w:rPr>
       </w:pPr>
-      <w:bookmarkStart w:id="15" w:name="_Toc512519599"/>
+      <w:bookmarkStart w:id="16" w:name="_Toc512519599"/>
       <w:r>
         <w:rPr>
           <w:color w:val="000000"/>
@@ -19763,7 +21140,7 @@
         <w:lastRenderedPageBreak/>
         <w:t>desenvolvimento do projeto</w:t>
       </w:r>
-      <w:bookmarkEnd w:id="15"/>
+      <w:bookmarkEnd w:id="16"/>
     </w:p>
     <w:p/>
     <w:p>
@@ -19773,14 +21150,14 @@
           <w:b/>
         </w:rPr>
       </w:pPr>
-      <w:bookmarkStart w:id="16" w:name="_Toc512519600"/>
+      <w:bookmarkStart w:id="17" w:name="_Toc512519600"/>
       <w:r>
         <w:rPr>
           <w:b/>
         </w:rPr>
         <w:t>Solução Técnica – Aquisição de dados via Arduino</w:t>
       </w:r>
-      <w:bookmarkEnd w:id="16"/>
+      <w:bookmarkEnd w:id="17"/>
       <w:r>
         <w:rPr>
           <w:b/>
@@ -19801,14 +21178,22 @@
         <w:rPr>
           <w:b/>
         </w:rPr>
-        <w:t>Descrição da solução, detalhamento dos componentes utilizados, diagramas de arquitetura</w:t>
-      </w:r>
+        <w:t xml:space="preserve">Descrição da solução, detalhamento dos componentes utilizados, diagramas de </w:t>
+      </w:r>
+      <w:proofErr w:type="gramStart"/>
       <w:r>
         <w:rPr>
           <w:b/>
         </w:rPr>
+        <w:t>arquitetura</w:t>
+      </w:r>
+      <w:r>
+        <w:rPr>
+          <w:b/>
+        </w:rPr>
         <w:t>, etc.</w:t>
       </w:r>
+      <w:proofErr w:type="gramEnd"/>
     </w:p>
     <w:p>
       <w:pPr>
@@ -19823,8 +21208,6 @@
           <w:b/>
         </w:rPr>
       </w:pPr>
-      <w:bookmarkStart w:id="17" w:name="_GoBack"/>
-      <w:bookmarkEnd w:id="17"/>
     </w:p>
     <w:p>
       <w:pPr>
@@ -20045,12 +21428,12 @@
     <w:p>
       <w:pPr>
         <w:sectPr>
-          <w:headerReference w:type="even" r:id="rId25"/>
-          <w:headerReference w:type="default" r:id="rId26"/>
-          <w:footerReference w:type="even" r:id="rId27"/>
-          <w:footerReference w:type="default" r:id="rId28"/>
-          <w:headerReference w:type="first" r:id="rId29"/>
-          <w:footerReference w:type="first" r:id="rId30"/>
+          <w:headerReference w:type="even" r:id="rId26"/>
+          <w:headerReference w:type="default" r:id="rId27"/>
+          <w:footerReference w:type="even" r:id="rId28"/>
+          <w:footerReference w:type="default" r:id="rId29"/>
+          <w:headerReference w:type="first" r:id="rId30"/>
+          <w:footerReference w:type="first" r:id="rId31"/>
           <w:pgSz w:w="11907" w:h="16840" w:code="9"/>
           <w:pgMar w:top="1701" w:right="1134" w:bottom="1531" w:left="1701" w:header="720" w:footer="720" w:gutter="0"/>
           <w:cols w:space="708"/>
@@ -20209,7 +21592,20 @@
         <w:t>Canais de atendimento</w:t>
       </w:r>
       <w:r>
-        <w:t xml:space="preserve"> (telefone,e-meil, chat)</w:t>
+        <w:t xml:space="preserve"> (</w:t>
+      </w:r>
+      <w:proofErr w:type="spellStart"/>
+      <w:proofErr w:type="gramStart"/>
+      <w:r>
+        <w:t>telefone,e</w:t>
+      </w:r>
+      <w:proofErr w:type="gramEnd"/>
+      <w:r>
+        <w:t>-meil</w:t>
+      </w:r>
+      <w:proofErr w:type="spellEnd"/>
+      <w:r>
+        <w:t>, chat)</w:t>
       </w:r>
       <w:r>
         <w:t>, níveis de suporte, base de conhecimento na ferramenta</w:t>
@@ -20250,10 +21646,10 @@
           <w:noProof/>
         </w:rPr>
         <w:sectPr>
-          <w:headerReference w:type="default" r:id="rId31"/>
-          <w:footerReference w:type="default" r:id="rId32"/>
-          <w:headerReference w:type="first" r:id="rId33"/>
-          <w:footerReference w:type="first" r:id="rId34"/>
+          <w:headerReference w:type="default" r:id="rId32"/>
+          <w:footerReference w:type="default" r:id="rId33"/>
+          <w:headerReference w:type="first" r:id="rId34"/>
+          <w:footerReference w:type="first" r:id="rId35"/>
           <w:pgSz w:w="11907" w:h="16840" w:code="9"/>
           <w:pgMar w:top="1701" w:right="1134" w:bottom="1531" w:left="1701" w:header="720" w:footer="720" w:gutter="0"/>
           <w:cols w:space="708"/>
@@ -20266,19 +21662,40 @@
       <w:pPr>
         <w:pStyle w:val="FolhadeRostodosCaptulos"/>
       </w:pPr>
-      <w:fldSimple w:instr=" REF _Ref125307146 \w ">
-        <w:r>
-          <w:t>5</w:t>
-        </w:r>
-      </w:fldSimple>
+      <w:r>
+        <w:lastRenderedPageBreak/>
+        <w:fldChar w:fldCharType="begin"/>
+      </w:r>
+      <w:r>
+        <w:instrText xml:space="preserve"> REF _Ref125307146 \w </w:instrText>
+      </w:r>
+      <w:r>
+        <w:fldChar w:fldCharType="separate"/>
+      </w:r>
+      <w:r>
+        <w:t>5</w:t>
+      </w:r>
+      <w:r>
+        <w:fldChar w:fldCharType="end"/>
+      </w:r>
       <w:r>
         <w:tab/>
       </w:r>
-      <w:fldSimple w:instr=" REF _Ref125307146 ">
-        <w:r>
-          <w:t>CONCLUSÕES</w:t>
-        </w:r>
-      </w:fldSimple>
+      <w:r>
+        <w:fldChar w:fldCharType="begin"/>
+      </w:r>
+      <w:r>
+        <w:instrText xml:space="preserve"> REF _Ref125307146 </w:instrText>
+      </w:r>
+      <w:r>
+        <w:fldChar w:fldCharType="separate"/>
+      </w:r>
+      <w:r>
+        <w:t>CONCLUSÕES</w:t>
+      </w:r>
+      <w:r>
+        <w:fldChar w:fldCharType="end"/>
+      </w:r>
     </w:p>
     <w:p>
       <w:pPr>
@@ -20492,11 +21909,11 @@
           <w:tab w:val="clear" w:pos="851"/>
         </w:tabs>
         <w:sectPr>
-          <w:headerReference w:type="even" r:id="rId35"/>
-          <w:headerReference w:type="default" r:id="rId36"/>
-          <w:footerReference w:type="default" r:id="rId37"/>
-          <w:headerReference w:type="first" r:id="rId38"/>
-          <w:footerReference w:type="first" r:id="rId39"/>
+          <w:headerReference w:type="even" r:id="rId36"/>
+          <w:headerReference w:type="default" r:id="rId37"/>
+          <w:footerReference w:type="default" r:id="rId38"/>
+          <w:headerReference w:type="first" r:id="rId39"/>
+          <w:footerReference w:type="first" r:id="rId40"/>
           <w:type w:val="continuous"/>
           <w:pgSz w:w="11907" w:h="16840" w:code="9"/>
           <w:pgMar w:top="1701" w:right="1134" w:bottom="1531" w:left="1701" w:header="720" w:footer="720" w:gutter="0"/>
@@ -20584,7 +22001,7 @@
         </w:rPr>
         <w:t xml:space="preserve">v. 32, n. 3, p. 635-40, Apr-May 2004. ISSN 0363-5465 (Print). Disponível em: &lt; </w:t>
       </w:r>
-      <w:hyperlink r:id="rId40" w:history="1">
+      <w:hyperlink r:id="rId41" w:history="1">
         <w:r>
           <w:rPr>
             <w:rStyle w:val="Hyperlink"/>
@@ -20867,7 +22284,7 @@
         </w:rPr>
         <w:t xml:space="preserve">Disponível em: &lt; </w:t>
       </w:r>
-      <w:hyperlink r:id="rId41" w:history="1">
+      <w:hyperlink r:id="rId42" w:history="1">
         <w:r>
           <w:rPr>
             <w:rStyle w:val="Hyperlink"/>
@@ -20930,10 +22347,10 @@
       </w:pPr>
     </w:p>
     <w:sectPr>
-      <w:headerReference w:type="default" r:id="rId42"/>
-      <w:footerReference w:type="default" r:id="rId43"/>
-      <w:headerReference w:type="first" r:id="rId44"/>
-      <w:footerReference w:type="first" r:id="rId45"/>
+      <w:headerReference w:type="default" r:id="rId43"/>
+      <w:footerReference w:type="default" r:id="rId44"/>
+      <w:headerReference w:type="first" r:id="rId45"/>
+      <w:footerReference w:type="first" r:id="rId46"/>
       <w:pgSz w:w="11907" w:h="16840" w:code="9"/>
       <w:pgMar w:top="1701" w:right="1134" w:bottom="1531" w:left="1701" w:header="709" w:footer="709" w:gutter="0"/>
       <w:cols w:space="708"/>
@@ -20973,7 +22390,7 @@
 </file>
 
 <file path=word/endnotes.xml><?xml version="1.0" encoding="utf-8"?>
-<w:endnotes xmlns:wpc="http://schemas.microsoft.com/office/word/2010/wordprocessingCanvas" xmlns:cx="http://schemas.microsoft.com/office/drawing/2014/chartex" xmlns:mc="http://schemas.openxmlformats.org/markup-compatibility/2006" xmlns:o="urn:schemas-microsoft-com:office:office" xmlns:r="http://schemas.openxmlformats.org/officeDocument/2006/relationships" xmlns:m="http://schemas.openxmlformats.org/officeDocument/2006/math" xmlns:v="urn:schemas-microsoft-com:vml" xmlns:wp14="http://schemas.microsoft.com/office/word/2010/wordprocessingDrawing" xmlns:wp="http://schemas.openxmlformats.org/drawingml/2006/wordprocessingDrawing" xmlns:w10="urn:schemas-microsoft-com:office:word" xmlns:w="http://schemas.openxmlformats.org/wordprocessingml/2006/main" xmlns:w14="http://schemas.microsoft.com/office/word/2010/wordml" xmlns:w15="http://schemas.microsoft.com/office/word/2012/wordml" xmlns:w16se="http://schemas.microsoft.com/office/word/2015/wordml/symex" xmlns:wpg="http://schemas.microsoft.com/office/word/2010/wordprocessingGroup" xmlns:wpi="http://schemas.microsoft.com/office/word/2010/wordprocessingInk" xmlns:wne="http://schemas.microsoft.com/office/word/2006/wordml" xmlns:wps="http://schemas.microsoft.com/office/word/2010/wordprocessingShape" mc:Ignorable="w14 w15 w16se wp14">
+<w:endnotes xmlns:wpc="http://schemas.microsoft.com/office/word/2010/wordprocessingCanvas" xmlns:cx="http://schemas.microsoft.com/office/drawing/2014/chartex" xmlns:cx1="http://schemas.microsoft.com/office/drawing/2015/9/8/chartex" xmlns:cx2="http://schemas.microsoft.com/office/drawing/2015/10/21/chartex" xmlns:cx3="http://schemas.microsoft.com/office/drawing/2016/5/9/chartex" xmlns:cx4="http://schemas.microsoft.com/office/drawing/2016/5/10/chartex" xmlns:cx5="http://schemas.microsoft.com/office/drawing/2016/5/11/chartex" xmlns:cx6="http://schemas.microsoft.com/office/drawing/2016/5/12/chartex" xmlns:cx7="http://schemas.microsoft.com/office/drawing/2016/5/13/chartex" xmlns:cx8="http://schemas.microsoft.com/office/drawing/2016/5/14/chartex" xmlns:mc="http://schemas.openxmlformats.org/markup-compatibility/2006" xmlns:aink="http://schemas.microsoft.com/office/drawing/2016/ink" xmlns:am3d="http://schemas.microsoft.com/office/drawing/2017/model3d" xmlns:o="urn:schemas-microsoft-com:office:office" xmlns:r="http://schemas.openxmlformats.org/officeDocument/2006/relationships" xmlns:m="http://schemas.openxmlformats.org/officeDocument/2006/math" xmlns:v="urn:schemas-microsoft-com:vml" xmlns:wp14="http://schemas.microsoft.com/office/word/2010/wordprocessingDrawing" xmlns:wp="http://schemas.openxmlformats.org/drawingml/2006/wordprocessingDrawing" xmlns:w10="urn:schemas-microsoft-com:office:word" xmlns:w="http://schemas.openxmlformats.org/wordprocessingml/2006/main" xmlns:w14="http://schemas.microsoft.com/office/word/2010/wordml" xmlns:w15="http://schemas.microsoft.com/office/word/2012/wordml" xmlns:w16cid="http://schemas.microsoft.com/office/word/2016/wordml/cid" xmlns:w16se="http://schemas.microsoft.com/office/word/2015/wordml/symex" xmlns:wpg="http://schemas.microsoft.com/office/word/2010/wordprocessingGroup" xmlns:wpi="http://schemas.microsoft.com/office/word/2010/wordprocessingInk" xmlns:wne="http://schemas.microsoft.com/office/word/2006/wordml" xmlns:wps="http://schemas.microsoft.com/office/word/2010/wordprocessingShape" mc:Ignorable="w14 w15 w16se w16cid wp14">
   <w:endnote w:type="separator" w:id="-1">
     <w:p>
       <w:r>
@@ -20998,7 +22415,7 @@
 </file>
 
 <file path=word/footer1.xml><?xml version="1.0" encoding="utf-8"?>
-<w:ftr xmlns:wpc="http://schemas.microsoft.com/office/word/2010/wordprocessingCanvas" xmlns:cx="http://schemas.microsoft.com/office/drawing/2014/chartex" xmlns:mc="http://schemas.openxmlformats.org/markup-compatibility/2006" xmlns:o="urn:schemas-microsoft-com:office:office" xmlns:r="http://schemas.openxmlformats.org/officeDocument/2006/relationships" xmlns:m="http://schemas.openxmlformats.org/officeDocument/2006/math" xmlns:v="urn:schemas-microsoft-com:vml" xmlns:wp14="http://schemas.microsoft.com/office/word/2010/wordprocessingDrawing" xmlns:wp="http://schemas.openxmlformats.org/drawingml/2006/wordprocessingDrawing" xmlns:w10="urn:schemas-microsoft-com:office:word" xmlns:w="http://schemas.openxmlformats.org/wordprocessingml/2006/main" xmlns:w14="http://schemas.microsoft.com/office/word/2010/wordml" xmlns:w15="http://schemas.microsoft.com/office/word/2012/wordml" xmlns:w16se="http://schemas.microsoft.com/office/word/2015/wordml/symex" xmlns:wpg="http://schemas.microsoft.com/office/word/2010/wordprocessingGroup" xmlns:wpi="http://schemas.microsoft.com/office/word/2010/wordprocessingInk" xmlns:wne="http://schemas.microsoft.com/office/word/2006/wordml" xmlns:wps="http://schemas.microsoft.com/office/word/2010/wordprocessingShape" mc:Ignorable="w14 w15 w16se wp14">
+<w:ftr xmlns:wpc="http://schemas.microsoft.com/office/word/2010/wordprocessingCanvas" xmlns:cx="http://schemas.microsoft.com/office/drawing/2014/chartex" xmlns:cx1="http://schemas.microsoft.com/office/drawing/2015/9/8/chartex" xmlns:cx2="http://schemas.microsoft.com/office/drawing/2015/10/21/chartex" xmlns:cx3="http://schemas.microsoft.com/office/drawing/2016/5/9/chartex" xmlns:cx4="http://schemas.microsoft.com/office/drawing/2016/5/10/chartex" xmlns:cx5="http://schemas.microsoft.com/office/drawing/2016/5/11/chartex" xmlns:cx6="http://schemas.microsoft.com/office/drawing/2016/5/12/chartex" xmlns:cx7="http://schemas.microsoft.com/office/drawing/2016/5/13/chartex" xmlns:cx8="http://schemas.microsoft.com/office/drawing/2016/5/14/chartex" xmlns:mc="http://schemas.openxmlformats.org/markup-compatibility/2006" xmlns:aink="http://schemas.microsoft.com/office/drawing/2016/ink" xmlns:am3d="http://schemas.microsoft.com/office/drawing/2017/model3d" xmlns:o="urn:schemas-microsoft-com:office:office" xmlns:r="http://schemas.openxmlformats.org/officeDocument/2006/relationships" xmlns:m="http://schemas.openxmlformats.org/officeDocument/2006/math" xmlns:v="urn:schemas-microsoft-com:vml" xmlns:wp14="http://schemas.microsoft.com/office/word/2010/wordprocessingDrawing" xmlns:wp="http://schemas.openxmlformats.org/drawingml/2006/wordprocessingDrawing" xmlns:w10="urn:schemas-microsoft-com:office:word" xmlns:w="http://schemas.openxmlformats.org/wordprocessingml/2006/main" xmlns:w14="http://schemas.microsoft.com/office/word/2010/wordml" xmlns:w15="http://schemas.microsoft.com/office/word/2012/wordml" xmlns:w16cid="http://schemas.microsoft.com/office/word/2016/wordml/cid" xmlns:w16se="http://schemas.microsoft.com/office/word/2015/wordml/symex" xmlns:wpg="http://schemas.microsoft.com/office/word/2010/wordprocessingGroup" xmlns:wpi="http://schemas.microsoft.com/office/word/2010/wordprocessingInk" xmlns:wne="http://schemas.microsoft.com/office/word/2006/wordml" xmlns:wps="http://schemas.microsoft.com/office/word/2010/wordprocessingShape" mc:Ignorable="w14 w15 w16se w16cid wp14">
   <w:p>
     <w:pPr>
       <w:pStyle w:val="Rodap"/>
@@ -21049,7 +22466,7 @@
 </file>
 
 <file path=word/footer10.xml><?xml version="1.0" encoding="utf-8"?>
-<w:ftr xmlns:wpc="http://schemas.microsoft.com/office/word/2010/wordprocessingCanvas" xmlns:cx="http://schemas.microsoft.com/office/drawing/2014/chartex" xmlns:mc="http://schemas.openxmlformats.org/markup-compatibility/2006" xmlns:o="urn:schemas-microsoft-com:office:office" xmlns:r="http://schemas.openxmlformats.org/officeDocument/2006/relationships" xmlns:m="http://schemas.openxmlformats.org/officeDocument/2006/math" xmlns:v="urn:schemas-microsoft-com:vml" xmlns:wp14="http://schemas.microsoft.com/office/word/2010/wordprocessingDrawing" xmlns:wp="http://schemas.openxmlformats.org/drawingml/2006/wordprocessingDrawing" xmlns:w10="urn:schemas-microsoft-com:office:word" xmlns:w="http://schemas.openxmlformats.org/wordprocessingml/2006/main" xmlns:w14="http://schemas.microsoft.com/office/word/2010/wordml" xmlns:w15="http://schemas.microsoft.com/office/word/2012/wordml" xmlns:w16se="http://schemas.microsoft.com/office/word/2015/wordml/symex" xmlns:wpg="http://schemas.microsoft.com/office/word/2010/wordprocessingGroup" xmlns:wpi="http://schemas.microsoft.com/office/word/2010/wordprocessingInk" xmlns:wne="http://schemas.microsoft.com/office/word/2006/wordml" xmlns:wps="http://schemas.microsoft.com/office/word/2010/wordprocessingShape" mc:Ignorable="w14 w15 w16se wp14">
+<w:ftr xmlns:wpc="http://schemas.microsoft.com/office/word/2010/wordprocessingCanvas" xmlns:cx="http://schemas.microsoft.com/office/drawing/2014/chartex" xmlns:cx1="http://schemas.microsoft.com/office/drawing/2015/9/8/chartex" xmlns:cx2="http://schemas.microsoft.com/office/drawing/2015/10/21/chartex" xmlns:cx3="http://schemas.microsoft.com/office/drawing/2016/5/9/chartex" xmlns:cx4="http://schemas.microsoft.com/office/drawing/2016/5/10/chartex" xmlns:cx5="http://schemas.microsoft.com/office/drawing/2016/5/11/chartex" xmlns:cx6="http://schemas.microsoft.com/office/drawing/2016/5/12/chartex" xmlns:cx7="http://schemas.microsoft.com/office/drawing/2016/5/13/chartex" xmlns:cx8="http://schemas.microsoft.com/office/drawing/2016/5/14/chartex" xmlns:mc="http://schemas.openxmlformats.org/markup-compatibility/2006" xmlns:aink="http://schemas.microsoft.com/office/drawing/2016/ink" xmlns:am3d="http://schemas.microsoft.com/office/drawing/2017/model3d" xmlns:o="urn:schemas-microsoft-com:office:office" xmlns:r="http://schemas.openxmlformats.org/officeDocument/2006/relationships" xmlns:m="http://schemas.openxmlformats.org/officeDocument/2006/math" xmlns:v="urn:schemas-microsoft-com:vml" xmlns:wp14="http://schemas.microsoft.com/office/word/2010/wordprocessingDrawing" xmlns:wp="http://schemas.openxmlformats.org/drawingml/2006/wordprocessingDrawing" xmlns:w10="urn:schemas-microsoft-com:office:word" xmlns:w="http://schemas.openxmlformats.org/wordprocessingml/2006/main" xmlns:w14="http://schemas.microsoft.com/office/word/2010/wordml" xmlns:w15="http://schemas.microsoft.com/office/word/2012/wordml" xmlns:w16cid="http://schemas.microsoft.com/office/word/2016/wordml/cid" xmlns:w16se="http://schemas.microsoft.com/office/word/2015/wordml/symex" xmlns:wpg="http://schemas.microsoft.com/office/word/2010/wordprocessingGroup" xmlns:wpi="http://schemas.microsoft.com/office/word/2010/wordprocessingInk" xmlns:wne="http://schemas.microsoft.com/office/word/2006/wordml" xmlns:wps="http://schemas.microsoft.com/office/word/2010/wordprocessingShape" mc:Ignorable="w14 w15 w16se w16cid wp14">
   <w:p>
     <w:pPr>
       <w:pStyle w:val="Rodap"/>
@@ -21059,7 +22476,7 @@
 </file>
 
 <file path=word/footer11.xml><?xml version="1.0" encoding="utf-8"?>
-<w:ftr xmlns:wpc="http://schemas.microsoft.com/office/word/2010/wordprocessingCanvas" xmlns:cx="http://schemas.microsoft.com/office/drawing/2014/chartex" xmlns:mc="http://schemas.openxmlformats.org/markup-compatibility/2006" xmlns:o="urn:schemas-microsoft-com:office:office" xmlns:r="http://schemas.openxmlformats.org/officeDocument/2006/relationships" xmlns:m="http://schemas.openxmlformats.org/officeDocument/2006/math" xmlns:v="urn:schemas-microsoft-com:vml" xmlns:wp14="http://schemas.microsoft.com/office/word/2010/wordprocessingDrawing" xmlns:wp="http://schemas.openxmlformats.org/drawingml/2006/wordprocessingDrawing" xmlns:w10="urn:schemas-microsoft-com:office:word" xmlns:w="http://schemas.openxmlformats.org/wordprocessingml/2006/main" xmlns:w14="http://schemas.microsoft.com/office/word/2010/wordml" xmlns:w15="http://schemas.microsoft.com/office/word/2012/wordml" xmlns:w16se="http://schemas.microsoft.com/office/word/2015/wordml/symex" xmlns:wpg="http://schemas.microsoft.com/office/word/2010/wordprocessingGroup" xmlns:wpi="http://schemas.microsoft.com/office/word/2010/wordprocessingInk" xmlns:wne="http://schemas.microsoft.com/office/word/2006/wordml" xmlns:wps="http://schemas.microsoft.com/office/word/2010/wordprocessingShape" mc:Ignorable="w14 w15 w16se wp14">
+<w:ftr xmlns:wpc="http://schemas.microsoft.com/office/word/2010/wordprocessingCanvas" xmlns:cx="http://schemas.microsoft.com/office/drawing/2014/chartex" xmlns:cx1="http://schemas.microsoft.com/office/drawing/2015/9/8/chartex" xmlns:cx2="http://schemas.microsoft.com/office/drawing/2015/10/21/chartex" xmlns:cx3="http://schemas.microsoft.com/office/drawing/2016/5/9/chartex" xmlns:cx4="http://schemas.microsoft.com/office/drawing/2016/5/10/chartex" xmlns:cx5="http://schemas.microsoft.com/office/drawing/2016/5/11/chartex" xmlns:cx6="http://schemas.microsoft.com/office/drawing/2016/5/12/chartex" xmlns:cx7="http://schemas.microsoft.com/office/drawing/2016/5/13/chartex" xmlns:cx8="http://schemas.microsoft.com/office/drawing/2016/5/14/chartex" xmlns:mc="http://schemas.openxmlformats.org/markup-compatibility/2006" xmlns:aink="http://schemas.microsoft.com/office/drawing/2016/ink" xmlns:am3d="http://schemas.microsoft.com/office/drawing/2017/model3d" xmlns:o="urn:schemas-microsoft-com:office:office" xmlns:r="http://schemas.openxmlformats.org/officeDocument/2006/relationships" xmlns:m="http://schemas.openxmlformats.org/officeDocument/2006/math" xmlns:v="urn:schemas-microsoft-com:vml" xmlns:wp14="http://schemas.microsoft.com/office/word/2010/wordprocessingDrawing" xmlns:wp="http://schemas.openxmlformats.org/drawingml/2006/wordprocessingDrawing" xmlns:w10="urn:schemas-microsoft-com:office:word" xmlns:w="http://schemas.openxmlformats.org/wordprocessingml/2006/main" xmlns:w14="http://schemas.microsoft.com/office/word/2010/wordml" xmlns:w15="http://schemas.microsoft.com/office/word/2012/wordml" xmlns:w16cid="http://schemas.microsoft.com/office/word/2016/wordml/cid" xmlns:w16se="http://schemas.microsoft.com/office/word/2015/wordml/symex" xmlns:wpg="http://schemas.microsoft.com/office/word/2010/wordprocessingGroup" xmlns:wpi="http://schemas.microsoft.com/office/word/2010/wordprocessingInk" xmlns:wne="http://schemas.microsoft.com/office/word/2006/wordml" xmlns:wps="http://schemas.microsoft.com/office/word/2010/wordprocessingShape" mc:Ignorable="w14 w15 w16se w16cid wp14">
   <w:p>
     <w:pPr>
       <w:pStyle w:val="Rodap"/>
@@ -21069,7 +22486,7 @@
 </file>
 
 <file path=word/footer12.xml><?xml version="1.0" encoding="utf-8"?>
-<w:ftr xmlns:wpc="http://schemas.microsoft.com/office/word/2010/wordprocessingCanvas" xmlns:cx="http://schemas.microsoft.com/office/drawing/2014/chartex" xmlns:mc="http://schemas.openxmlformats.org/markup-compatibility/2006" xmlns:o="urn:schemas-microsoft-com:office:office" xmlns:r="http://schemas.openxmlformats.org/officeDocument/2006/relationships" xmlns:m="http://schemas.openxmlformats.org/officeDocument/2006/math" xmlns:v="urn:schemas-microsoft-com:vml" xmlns:wp14="http://schemas.microsoft.com/office/word/2010/wordprocessingDrawing" xmlns:wp="http://schemas.openxmlformats.org/drawingml/2006/wordprocessingDrawing" xmlns:w10="urn:schemas-microsoft-com:office:word" xmlns:w="http://schemas.openxmlformats.org/wordprocessingml/2006/main" xmlns:w14="http://schemas.microsoft.com/office/word/2010/wordml" xmlns:w15="http://schemas.microsoft.com/office/word/2012/wordml" xmlns:w16se="http://schemas.microsoft.com/office/word/2015/wordml/symex" xmlns:wpg="http://schemas.microsoft.com/office/word/2010/wordprocessingGroup" xmlns:wpi="http://schemas.microsoft.com/office/word/2010/wordprocessingInk" xmlns:wne="http://schemas.microsoft.com/office/word/2006/wordml" xmlns:wps="http://schemas.microsoft.com/office/word/2010/wordprocessingShape" mc:Ignorable="w14 w15 w16se wp14">
+<w:ftr xmlns:wpc="http://schemas.microsoft.com/office/word/2010/wordprocessingCanvas" xmlns:cx="http://schemas.microsoft.com/office/drawing/2014/chartex" xmlns:cx1="http://schemas.microsoft.com/office/drawing/2015/9/8/chartex" xmlns:cx2="http://schemas.microsoft.com/office/drawing/2015/10/21/chartex" xmlns:cx3="http://schemas.microsoft.com/office/drawing/2016/5/9/chartex" xmlns:cx4="http://schemas.microsoft.com/office/drawing/2016/5/10/chartex" xmlns:cx5="http://schemas.microsoft.com/office/drawing/2016/5/11/chartex" xmlns:cx6="http://schemas.microsoft.com/office/drawing/2016/5/12/chartex" xmlns:cx7="http://schemas.microsoft.com/office/drawing/2016/5/13/chartex" xmlns:cx8="http://schemas.microsoft.com/office/drawing/2016/5/14/chartex" xmlns:mc="http://schemas.openxmlformats.org/markup-compatibility/2006" xmlns:aink="http://schemas.microsoft.com/office/drawing/2016/ink" xmlns:am3d="http://schemas.microsoft.com/office/drawing/2017/model3d" xmlns:o="urn:schemas-microsoft-com:office:office" xmlns:r="http://schemas.openxmlformats.org/officeDocument/2006/relationships" xmlns:m="http://schemas.openxmlformats.org/officeDocument/2006/math" xmlns:v="urn:schemas-microsoft-com:vml" xmlns:wp14="http://schemas.microsoft.com/office/word/2010/wordprocessingDrawing" xmlns:wp="http://schemas.openxmlformats.org/drawingml/2006/wordprocessingDrawing" xmlns:w10="urn:schemas-microsoft-com:office:word" xmlns:w="http://schemas.openxmlformats.org/wordprocessingml/2006/main" xmlns:w14="http://schemas.microsoft.com/office/word/2010/wordml" xmlns:w15="http://schemas.microsoft.com/office/word/2012/wordml" xmlns:w16cid="http://schemas.microsoft.com/office/word/2016/wordml/cid" xmlns:w16se="http://schemas.microsoft.com/office/word/2015/wordml/symex" xmlns:wpg="http://schemas.microsoft.com/office/word/2010/wordprocessingGroup" xmlns:wpi="http://schemas.microsoft.com/office/word/2010/wordprocessingInk" xmlns:wne="http://schemas.microsoft.com/office/word/2006/wordml" xmlns:wps="http://schemas.microsoft.com/office/word/2010/wordprocessingShape" mc:Ignorable="w14 w15 w16se w16cid wp14">
   <w:p>
     <w:pPr>
       <w:pStyle w:val="Rodap"/>
@@ -21079,7 +22496,7 @@
 </file>
 
 <file path=word/footer13.xml><?xml version="1.0" encoding="utf-8"?>
-<w:ftr xmlns:wpc="http://schemas.microsoft.com/office/word/2010/wordprocessingCanvas" xmlns:cx="http://schemas.microsoft.com/office/drawing/2014/chartex" xmlns:mc="http://schemas.openxmlformats.org/markup-compatibility/2006" xmlns:o="urn:schemas-microsoft-com:office:office" xmlns:r="http://schemas.openxmlformats.org/officeDocument/2006/relationships" xmlns:m="http://schemas.openxmlformats.org/officeDocument/2006/math" xmlns:v="urn:schemas-microsoft-com:vml" xmlns:wp14="http://schemas.microsoft.com/office/word/2010/wordprocessingDrawing" xmlns:wp="http://schemas.openxmlformats.org/drawingml/2006/wordprocessingDrawing" xmlns:w10="urn:schemas-microsoft-com:office:word" xmlns:w="http://schemas.openxmlformats.org/wordprocessingml/2006/main" xmlns:w14="http://schemas.microsoft.com/office/word/2010/wordml" xmlns:w15="http://schemas.microsoft.com/office/word/2012/wordml" xmlns:w16se="http://schemas.microsoft.com/office/word/2015/wordml/symex" xmlns:wpg="http://schemas.microsoft.com/office/word/2010/wordprocessingGroup" xmlns:wpi="http://schemas.microsoft.com/office/word/2010/wordprocessingInk" xmlns:wne="http://schemas.microsoft.com/office/word/2006/wordml" xmlns:wps="http://schemas.microsoft.com/office/word/2010/wordprocessingShape" mc:Ignorable="w14 w15 w16se wp14">
+<w:ftr xmlns:wpc="http://schemas.microsoft.com/office/word/2010/wordprocessingCanvas" xmlns:cx="http://schemas.microsoft.com/office/drawing/2014/chartex" xmlns:cx1="http://schemas.microsoft.com/office/drawing/2015/9/8/chartex" xmlns:cx2="http://schemas.microsoft.com/office/drawing/2015/10/21/chartex" xmlns:cx3="http://schemas.microsoft.com/office/drawing/2016/5/9/chartex" xmlns:cx4="http://schemas.microsoft.com/office/drawing/2016/5/10/chartex" xmlns:cx5="http://schemas.microsoft.com/office/drawing/2016/5/11/chartex" xmlns:cx6="http://schemas.microsoft.com/office/drawing/2016/5/12/chartex" xmlns:cx7="http://schemas.microsoft.com/office/drawing/2016/5/13/chartex" xmlns:cx8="http://schemas.microsoft.com/office/drawing/2016/5/14/chartex" xmlns:mc="http://schemas.openxmlformats.org/markup-compatibility/2006" xmlns:aink="http://schemas.microsoft.com/office/drawing/2016/ink" xmlns:am3d="http://schemas.microsoft.com/office/drawing/2017/model3d" xmlns:o="urn:schemas-microsoft-com:office:office" xmlns:r="http://schemas.openxmlformats.org/officeDocument/2006/relationships" xmlns:m="http://schemas.openxmlformats.org/officeDocument/2006/math" xmlns:v="urn:schemas-microsoft-com:vml" xmlns:wp14="http://schemas.microsoft.com/office/word/2010/wordprocessingDrawing" xmlns:wp="http://schemas.openxmlformats.org/drawingml/2006/wordprocessingDrawing" xmlns:w10="urn:schemas-microsoft-com:office:word" xmlns:w="http://schemas.openxmlformats.org/wordprocessingml/2006/main" xmlns:w14="http://schemas.microsoft.com/office/word/2010/wordml" xmlns:w15="http://schemas.microsoft.com/office/word/2012/wordml" xmlns:w16cid="http://schemas.microsoft.com/office/word/2016/wordml/cid" xmlns:w16se="http://schemas.microsoft.com/office/word/2015/wordml/symex" xmlns:wpg="http://schemas.microsoft.com/office/word/2010/wordprocessingGroup" xmlns:wpi="http://schemas.microsoft.com/office/word/2010/wordprocessingInk" xmlns:wne="http://schemas.microsoft.com/office/word/2006/wordml" xmlns:wps="http://schemas.microsoft.com/office/word/2010/wordprocessingShape" mc:Ignorable="w14 w15 w16se w16cid wp14">
   <w:p>
     <w:pPr>
       <w:pStyle w:val="Rodap"/>
@@ -21090,7 +22507,7 @@
 </file>
 
 <file path=word/footer14.xml><?xml version="1.0" encoding="utf-8"?>
-<w:ftr xmlns:wpc="http://schemas.microsoft.com/office/word/2010/wordprocessingCanvas" xmlns:cx="http://schemas.microsoft.com/office/drawing/2014/chartex" xmlns:mc="http://schemas.openxmlformats.org/markup-compatibility/2006" xmlns:o="urn:schemas-microsoft-com:office:office" xmlns:r="http://schemas.openxmlformats.org/officeDocument/2006/relationships" xmlns:m="http://schemas.openxmlformats.org/officeDocument/2006/math" xmlns:v="urn:schemas-microsoft-com:vml" xmlns:wp14="http://schemas.microsoft.com/office/word/2010/wordprocessingDrawing" xmlns:wp="http://schemas.openxmlformats.org/drawingml/2006/wordprocessingDrawing" xmlns:w10="urn:schemas-microsoft-com:office:word" xmlns:w="http://schemas.openxmlformats.org/wordprocessingml/2006/main" xmlns:w14="http://schemas.microsoft.com/office/word/2010/wordml" xmlns:w15="http://schemas.microsoft.com/office/word/2012/wordml" xmlns:w16se="http://schemas.microsoft.com/office/word/2015/wordml/symex" xmlns:wpg="http://schemas.microsoft.com/office/word/2010/wordprocessingGroup" xmlns:wpi="http://schemas.microsoft.com/office/word/2010/wordprocessingInk" xmlns:wne="http://schemas.microsoft.com/office/word/2006/wordml" xmlns:wps="http://schemas.microsoft.com/office/word/2010/wordprocessingShape" mc:Ignorable="w14 w15 w16se wp14">
+<w:ftr xmlns:wpc="http://schemas.microsoft.com/office/word/2010/wordprocessingCanvas" xmlns:cx="http://schemas.microsoft.com/office/drawing/2014/chartex" xmlns:cx1="http://schemas.microsoft.com/office/drawing/2015/9/8/chartex" xmlns:cx2="http://schemas.microsoft.com/office/drawing/2015/10/21/chartex" xmlns:cx3="http://schemas.microsoft.com/office/drawing/2016/5/9/chartex" xmlns:cx4="http://schemas.microsoft.com/office/drawing/2016/5/10/chartex" xmlns:cx5="http://schemas.microsoft.com/office/drawing/2016/5/11/chartex" xmlns:cx6="http://schemas.microsoft.com/office/drawing/2016/5/12/chartex" xmlns:cx7="http://schemas.microsoft.com/office/drawing/2016/5/13/chartex" xmlns:cx8="http://schemas.microsoft.com/office/drawing/2016/5/14/chartex" xmlns:mc="http://schemas.openxmlformats.org/markup-compatibility/2006" xmlns:aink="http://schemas.microsoft.com/office/drawing/2016/ink" xmlns:am3d="http://schemas.microsoft.com/office/drawing/2017/model3d" xmlns:o="urn:schemas-microsoft-com:office:office" xmlns:r="http://schemas.openxmlformats.org/officeDocument/2006/relationships" xmlns:m="http://schemas.openxmlformats.org/officeDocument/2006/math" xmlns:v="urn:schemas-microsoft-com:vml" xmlns:wp14="http://schemas.microsoft.com/office/word/2010/wordprocessingDrawing" xmlns:wp="http://schemas.openxmlformats.org/drawingml/2006/wordprocessingDrawing" xmlns:w10="urn:schemas-microsoft-com:office:word" xmlns:w="http://schemas.openxmlformats.org/wordprocessingml/2006/main" xmlns:w14="http://schemas.microsoft.com/office/word/2010/wordml" xmlns:w15="http://schemas.microsoft.com/office/word/2012/wordml" xmlns:w16cid="http://schemas.microsoft.com/office/word/2016/wordml/cid" xmlns:w16se="http://schemas.microsoft.com/office/word/2015/wordml/symex" xmlns:wpg="http://schemas.microsoft.com/office/word/2010/wordprocessingGroup" xmlns:wpi="http://schemas.microsoft.com/office/word/2010/wordprocessingInk" xmlns:wne="http://schemas.microsoft.com/office/word/2006/wordml" xmlns:wps="http://schemas.microsoft.com/office/word/2010/wordprocessingShape" mc:Ignorable="w14 w15 w16se w16cid wp14">
   <w:p>
     <w:pPr>
       <w:pStyle w:val="Rodap"/>
@@ -21100,7 +22517,7 @@
 </file>
 
 <file path=word/footer15.xml><?xml version="1.0" encoding="utf-8"?>
-<w:ftr xmlns:wpc="http://schemas.microsoft.com/office/word/2010/wordprocessingCanvas" xmlns:cx="http://schemas.microsoft.com/office/drawing/2014/chartex" xmlns:mc="http://schemas.openxmlformats.org/markup-compatibility/2006" xmlns:o="urn:schemas-microsoft-com:office:office" xmlns:r="http://schemas.openxmlformats.org/officeDocument/2006/relationships" xmlns:m="http://schemas.openxmlformats.org/officeDocument/2006/math" xmlns:v="urn:schemas-microsoft-com:vml" xmlns:wp14="http://schemas.microsoft.com/office/word/2010/wordprocessingDrawing" xmlns:wp="http://schemas.openxmlformats.org/drawingml/2006/wordprocessingDrawing" xmlns:w10="urn:schemas-microsoft-com:office:word" xmlns:w="http://schemas.openxmlformats.org/wordprocessingml/2006/main" xmlns:w14="http://schemas.microsoft.com/office/word/2010/wordml" xmlns:w15="http://schemas.microsoft.com/office/word/2012/wordml" xmlns:w16se="http://schemas.microsoft.com/office/word/2015/wordml/symex" xmlns:wpg="http://schemas.microsoft.com/office/word/2010/wordprocessingGroup" xmlns:wpi="http://schemas.microsoft.com/office/word/2010/wordprocessingInk" xmlns:wne="http://schemas.microsoft.com/office/word/2006/wordml" xmlns:wps="http://schemas.microsoft.com/office/word/2010/wordprocessingShape" mc:Ignorable="w14 w15 w16se wp14">
+<w:ftr xmlns:wpc="http://schemas.microsoft.com/office/word/2010/wordprocessingCanvas" xmlns:cx="http://schemas.microsoft.com/office/drawing/2014/chartex" xmlns:cx1="http://schemas.microsoft.com/office/drawing/2015/9/8/chartex" xmlns:cx2="http://schemas.microsoft.com/office/drawing/2015/10/21/chartex" xmlns:cx3="http://schemas.microsoft.com/office/drawing/2016/5/9/chartex" xmlns:cx4="http://schemas.microsoft.com/office/drawing/2016/5/10/chartex" xmlns:cx5="http://schemas.microsoft.com/office/drawing/2016/5/11/chartex" xmlns:cx6="http://schemas.microsoft.com/office/drawing/2016/5/12/chartex" xmlns:cx7="http://schemas.microsoft.com/office/drawing/2016/5/13/chartex" xmlns:cx8="http://schemas.microsoft.com/office/drawing/2016/5/14/chartex" xmlns:mc="http://schemas.openxmlformats.org/markup-compatibility/2006" xmlns:aink="http://schemas.microsoft.com/office/drawing/2016/ink" xmlns:am3d="http://schemas.microsoft.com/office/drawing/2017/model3d" xmlns:o="urn:schemas-microsoft-com:office:office" xmlns:r="http://schemas.openxmlformats.org/officeDocument/2006/relationships" xmlns:m="http://schemas.openxmlformats.org/officeDocument/2006/math" xmlns:v="urn:schemas-microsoft-com:vml" xmlns:wp14="http://schemas.microsoft.com/office/word/2010/wordprocessingDrawing" xmlns:wp="http://schemas.openxmlformats.org/drawingml/2006/wordprocessingDrawing" xmlns:w10="urn:schemas-microsoft-com:office:word" xmlns:w="http://schemas.openxmlformats.org/wordprocessingml/2006/main" xmlns:w14="http://schemas.microsoft.com/office/word/2010/wordml" xmlns:w15="http://schemas.microsoft.com/office/word/2012/wordml" xmlns:w16cid="http://schemas.microsoft.com/office/word/2016/wordml/cid" xmlns:w16se="http://schemas.microsoft.com/office/word/2015/wordml/symex" xmlns:wpg="http://schemas.microsoft.com/office/word/2010/wordprocessingGroup" xmlns:wpi="http://schemas.microsoft.com/office/word/2010/wordprocessingInk" xmlns:wne="http://schemas.microsoft.com/office/word/2006/wordml" xmlns:wps="http://schemas.microsoft.com/office/word/2010/wordprocessingShape" mc:Ignorable="w14 w15 w16se w16cid wp14">
   <w:p>
     <w:pPr>
       <w:pStyle w:val="Rodap"/>
@@ -21111,7 +22528,7 @@
 </file>
 
 <file path=word/footer16.xml><?xml version="1.0" encoding="utf-8"?>
-<w:ftr xmlns:wpc="http://schemas.microsoft.com/office/word/2010/wordprocessingCanvas" xmlns:cx="http://schemas.microsoft.com/office/drawing/2014/chartex" xmlns:mc="http://schemas.openxmlformats.org/markup-compatibility/2006" xmlns:o="urn:schemas-microsoft-com:office:office" xmlns:r="http://schemas.openxmlformats.org/officeDocument/2006/relationships" xmlns:m="http://schemas.openxmlformats.org/officeDocument/2006/math" xmlns:v="urn:schemas-microsoft-com:vml" xmlns:wp14="http://schemas.microsoft.com/office/word/2010/wordprocessingDrawing" xmlns:wp="http://schemas.openxmlformats.org/drawingml/2006/wordprocessingDrawing" xmlns:w10="urn:schemas-microsoft-com:office:word" xmlns:w="http://schemas.openxmlformats.org/wordprocessingml/2006/main" xmlns:w14="http://schemas.microsoft.com/office/word/2010/wordml" xmlns:w15="http://schemas.microsoft.com/office/word/2012/wordml" xmlns:w16se="http://schemas.microsoft.com/office/word/2015/wordml/symex" xmlns:wpg="http://schemas.microsoft.com/office/word/2010/wordprocessingGroup" xmlns:wpi="http://schemas.microsoft.com/office/word/2010/wordprocessingInk" xmlns:wne="http://schemas.microsoft.com/office/word/2006/wordml" xmlns:wps="http://schemas.microsoft.com/office/word/2010/wordprocessingShape" mc:Ignorable="w14 w15 w16se wp14">
+<w:ftr xmlns:wpc="http://schemas.microsoft.com/office/word/2010/wordprocessingCanvas" xmlns:cx="http://schemas.microsoft.com/office/drawing/2014/chartex" xmlns:cx1="http://schemas.microsoft.com/office/drawing/2015/9/8/chartex" xmlns:cx2="http://schemas.microsoft.com/office/drawing/2015/10/21/chartex" xmlns:cx3="http://schemas.microsoft.com/office/drawing/2016/5/9/chartex" xmlns:cx4="http://schemas.microsoft.com/office/drawing/2016/5/10/chartex" xmlns:cx5="http://schemas.microsoft.com/office/drawing/2016/5/11/chartex" xmlns:cx6="http://schemas.microsoft.com/office/drawing/2016/5/12/chartex" xmlns:cx7="http://schemas.microsoft.com/office/drawing/2016/5/13/chartex" xmlns:cx8="http://schemas.microsoft.com/office/drawing/2016/5/14/chartex" xmlns:mc="http://schemas.openxmlformats.org/markup-compatibility/2006" xmlns:aink="http://schemas.microsoft.com/office/drawing/2016/ink" xmlns:am3d="http://schemas.microsoft.com/office/drawing/2017/model3d" xmlns:o="urn:schemas-microsoft-com:office:office" xmlns:r="http://schemas.openxmlformats.org/officeDocument/2006/relationships" xmlns:m="http://schemas.openxmlformats.org/officeDocument/2006/math" xmlns:v="urn:schemas-microsoft-com:vml" xmlns:wp14="http://schemas.microsoft.com/office/word/2010/wordprocessingDrawing" xmlns:wp="http://schemas.openxmlformats.org/drawingml/2006/wordprocessingDrawing" xmlns:w10="urn:schemas-microsoft-com:office:word" xmlns:w="http://schemas.openxmlformats.org/wordprocessingml/2006/main" xmlns:w14="http://schemas.microsoft.com/office/word/2010/wordml" xmlns:w15="http://schemas.microsoft.com/office/word/2012/wordml" xmlns:w16cid="http://schemas.microsoft.com/office/word/2016/wordml/cid" xmlns:w16se="http://schemas.microsoft.com/office/word/2015/wordml/symex" xmlns:wpg="http://schemas.microsoft.com/office/word/2010/wordprocessingGroup" xmlns:wpi="http://schemas.microsoft.com/office/word/2010/wordprocessingInk" xmlns:wne="http://schemas.microsoft.com/office/word/2006/wordml" xmlns:wps="http://schemas.microsoft.com/office/word/2010/wordprocessingShape" mc:Ignorable="w14 w15 w16se w16cid wp14">
   <w:p>
     <w:pPr>
       <w:pStyle w:val="Rodap"/>
@@ -21121,7 +22538,7 @@
 </file>
 
 <file path=word/footer2.xml><?xml version="1.0" encoding="utf-8"?>
-<w:ftr xmlns:wpc="http://schemas.microsoft.com/office/word/2010/wordprocessingCanvas" xmlns:cx="http://schemas.microsoft.com/office/drawing/2014/chartex" xmlns:mc="http://schemas.openxmlformats.org/markup-compatibility/2006" xmlns:o="urn:schemas-microsoft-com:office:office" xmlns:r="http://schemas.openxmlformats.org/officeDocument/2006/relationships" xmlns:m="http://schemas.openxmlformats.org/officeDocument/2006/math" xmlns:v="urn:schemas-microsoft-com:vml" xmlns:wp14="http://schemas.microsoft.com/office/word/2010/wordprocessingDrawing" xmlns:wp="http://schemas.openxmlformats.org/drawingml/2006/wordprocessingDrawing" xmlns:w10="urn:schemas-microsoft-com:office:word" xmlns:w="http://schemas.openxmlformats.org/wordprocessingml/2006/main" xmlns:w14="http://schemas.microsoft.com/office/word/2010/wordml" xmlns:w15="http://schemas.microsoft.com/office/word/2012/wordml" xmlns:w16se="http://schemas.microsoft.com/office/word/2015/wordml/symex" xmlns:wpg="http://schemas.microsoft.com/office/word/2010/wordprocessingGroup" xmlns:wpi="http://schemas.microsoft.com/office/word/2010/wordprocessingInk" xmlns:wne="http://schemas.microsoft.com/office/word/2006/wordml" xmlns:wps="http://schemas.microsoft.com/office/word/2010/wordprocessingShape" mc:Ignorable="w14 w15 w16se wp14">
+<w:ftr xmlns:wpc="http://schemas.microsoft.com/office/word/2010/wordprocessingCanvas" xmlns:cx="http://schemas.microsoft.com/office/drawing/2014/chartex" xmlns:cx1="http://schemas.microsoft.com/office/drawing/2015/9/8/chartex" xmlns:cx2="http://schemas.microsoft.com/office/drawing/2015/10/21/chartex" xmlns:cx3="http://schemas.microsoft.com/office/drawing/2016/5/9/chartex" xmlns:cx4="http://schemas.microsoft.com/office/drawing/2016/5/10/chartex" xmlns:cx5="http://schemas.microsoft.com/office/drawing/2016/5/11/chartex" xmlns:cx6="http://schemas.microsoft.com/office/drawing/2016/5/12/chartex" xmlns:cx7="http://schemas.microsoft.com/office/drawing/2016/5/13/chartex" xmlns:cx8="http://schemas.microsoft.com/office/drawing/2016/5/14/chartex" xmlns:mc="http://schemas.openxmlformats.org/markup-compatibility/2006" xmlns:aink="http://schemas.microsoft.com/office/drawing/2016/ink" xmlns:am3d="http://schemas.microsoft.com/office/drawing/2017/model3d" xmlns:o="urn:schemas-microsoft-com:office:office" xmlns:r="http://schemas.openxmlformats.org/officeDocument/2006/relationships" xmlns:m="http://schemas.openxmlformats.org/officeDocument/2006/math" xmlns:v="urn:schemas-microsoft-com:vml" xmlns:wp14="http://schemas.microsoft.com/office/word/2010/wordprocessingDrawing" xmlns:wp="http://schemas.openxmlformats.org/drawingml/2006/wordprocessingDrawing" xmlns:w10="urn:schemas-microsoft-com:office:word" xmlns:w="http://schemas.openxmlformats.org/wordprocessingml/2006/main" xmlns:w14="http://schemas.microsoft.com/office/word/2010/wordml" xmlns:w15="http://schemas.microsoft.com/office/word/2012/wordml" xmlns:w16cid="http://schemas.microsoft.com/office/word/2016/wordml/cid" xmlns:w16se="http://schemas.microsoft.com/office/word/2015/wordml/symex" xmlns:wpg="http://schemas.microsoft.com/office/word/2010/wordprocessingGroup" xmlns:wpi="http://schemas.microsoft.com/office/word/2010/wordprocessingInk" xmlns:wne="http://schemas.microsoft.com/office/word/2006/wordml" xmlns:wps="http://schemas.microsoft.com/office/word/2010/wordprocessingShape" mc:Ignorable="w14 w15 w16se w16cid wp14">
   <w:p>
     <w:pPr>
       <w:pStyle w:val="Rodap"/>
@@ -21132,7 +22549,7 @@
 </file>
 
 <file path=word/footer3.xml><?xml version="1.0" encoding="utf-8"?>
-<w:ftr xmlns:wpc="http://schemas.microsoft.com/office/word/2010/wordprocessingCanvas" xmlns:cx="http://schemas.microsoft.com/office/drawing/2014/chartex" xmlns:mc="http://schemas.openxmlformats.org/markup-compatibility/2006" xmlns:o="urn:schemas-microsoft-com:office:office" xmlns:r="http://schemas.openxmlformats.org/officeDocument/2006/relationships" xmlns:m="http://schemas.openxmlformats.org/officeDocument/2006/math" xmlns:v="urn:schemas-microsoft-com:vml" xmlns:wp14="http://schemas.microsoft.com/office/word/2010/wordprocessingDrawing" xmlns:wp="http://schemas.openxmlformats.org/drawingml/2006/wordprocessingDrawing" xmlns:w10="urn:schemas-microsoft-com:office:word" xmlns:w="http://schemas.openxmlformats.org/wordprocessingml/2006/main" xmlns:w14="http://schemas.microsoft.com/office/word/2010/wordml" xmlns:w15="http://schemas.microsoft.com/office/word/2012/wordml" xmlns:w16se="http://schemas.microsoft.com/office/word/2015/wordml/symex" xmlns:wpg="http://schemas.microsoft.com/office/word/2010/wordprocessingGroup" xmlns:wpi="http://schemas.microsoft.com/office/word/2010/wordprocessingInk" xmlns:wne="http://schemas.microsoft.com/office/word/2006/wordml" xmlns:wps="http://schemas.microsoft.com/office/word/2010/wordprocessingShape" mc:Ignorable="w14 w15 w16se wp14">
+<w:ftr xmlns:wpc="http://schemas.microsoft.com/office/word/2010/wordprocessingCanvas" xmlns:cx="http://schemas.microsoft.com/office/drawing/2014/chartex" xmlns:cx1="http://schemas.microsoft.com/office/drawing/2015/9/8/chartex" xmlns:cx2="http://schemas.microsoft.com/office/drawing/2015/10/21/chartex" xmlns:cx3="http://schemas.microsoft.com/office/drawing/2016/5/9/chartex" xmlns:cx4="http://schemas.microsoft.com/office/drawing/2016/5/10/chartex" xmlns:cx5="http://schemas.microsoft.com/office/drawing/2016/5/11/chartex" xmlns:cx6="http://schemas.microsoft.com/office/drawing/2016/5/12/chartex" xmlns:cx7="http://schemas.microsoft.com/office/drawing/2016/5/13/chartex" xmlns:cx8="http://schemas.microsoft.com/office/drawing/2016/5/14/chartex" xmlns:mc="http://schemas.openxmlformats.org/markup-compatibility/2006" xmlns:aink="http://schemas.microsoft.com/office/drawing/2016/ink" xmlns:am3d="http://schemas.microsoft.com/office/drawing/2017/model3d" xmlns:o="urn:schemas-microsoft-com:office:office" xmlns:r="http://schemas.openxmlformats.org/officeDocument/2006/relationships" xmlns:m="http://schemas.openxmlformats.org/officeDocument/2006/math" xmlns:v="urn:schemas-microsoft-com:vml" xmlns:wp14="http://schemas.microsoft.com/office/word/2010/wordprocessingDrawing" xmlns:wp="http://schemas.openxmlformats.org/drawingml/2006/wordprocessingDrawing" xmlns:w10="urn:schemas-microsoft-com:office:word" xmlns:w="http://schemas.openxmlformats.org/wordprocessingml/2006/main" xmlns:w14="http://schemas.microsoft.com/office/word/2010/wordml" xmlns:w15="http://schemas.microsoft.com/office/word/2012/wordml" xmlns:w16cid="http://schemas.microsoft.com/office/word/2016/wordml/cid" xmlns:w16se="http://schemas.microsoft.com/office/word/2015/wordml/symex" xmlns:wpg="http://schemas.microsoft.com/office/word/2010/wordprocessingGroup" xmlns:wpi="http://schemas.microsoft.com/office/word/2010/wordprocessingInk" xmlns:wne="http://schemas.microsoft.com/office/word/2006/wordml" xmlns:wps="http://schemas.microsoft.com/office/word/2010/wordprocessingShape" mc:Ignorable="w14 w15 w16se w16cid wp14">
   <w:p>
     <w:pPr>
       <w:pStyle w:val="Rodap"/>
@@ -21143,7 +22560,7 @@
 </file>
 
 <file path=word/footer4.xml><?xml version="1.0" encoding="utf-8"?>
-<w:ftr xmlns:wpc="http://schemas.microsoft.com/office/word/2010/wordprocessingCanvas" xmlns:cx="http://schemas.microsoft.com/office/drawing/2014/chartex" xmlns:mc="http://schemas.openxmlformats.org/markup-compatibility/2006" xmlns:o="urn:schemas-microsoft-com:office:office" xmlns:r="http://schemas.openxmlformats.org/officeDocument/2006/relationships" xmlns:m="http://schemas.openxmlformats.org/officeDocument/2006/math" xmlns:v="urn:schemas-microsoft-com:vml" xmlns:wp14="http://schemas.microsoft.com/office/word/2010/wordprocessingDrawing" xmlns:wp="http://schemas.openxmlformats.org/drawingml/2006/wordprocessingDrawing" xmlns:w10="urn:schemas-microsoft-com:office:word" xmlns:w="http://schemas.openxmlformats.org/wordprocessingml/2006/main" xmlns:w14="http://schemas.microsoft.com/office/word/2010/wordml" xmlns:w15="http://schemas.microsoft.com/office/word/2012/wordml" xmlns:w16se="http://schemas.microsoft.com/office/word/2015/wordml/symex" xmlns:wpg="http://schemas.microsoft.com/office/word/2010/wordprocessingGroup" xmlns:wpi="http://schemas.microsoft.com/office/word/2010/wordprocessingInk" xmlns:wne="http://schemas.microsoft.com/office/word/2006/wordml" xmlns:wps="http://schemas.microsoft.com/office/word/2010/wordprocessingShape" mc:Ignorable="w14 w15 w16se wp14">
+<w:ftr xmlns:wpc="http://schemas.microsoft.com/office/word/2010/wordprocessingCanvas" xmlns:cx="http://schemas.microsoft.com/office/drawing/2014/chartex" xmlns:cx1="http://schemas.microsoft.com/office/drawing/2015/9/8/chartex" xmlns:cx2="http://schemas.microsoft.com/office/drawing/2015/10/21/chartex" xmlns:cx3="http://schemas.microsoft.com/office/drawing/2016/5/9/chartex" xmlns:cx4="http://schemas.microsoft.com/office/drawing/2016/5/10/chartex" xmlns:cx5="http://schemas.microsoft.com/office/drawing/2016/5/11/chartex" xmlns:cx6="http://schemas.microsoft.com/office/drawing/2016/5/12/chartex" xmlns:cx7="http://schemas.microsoft.com/office/drawing/2016/5/13/chartex" xmlns:cx8="http://schemas.microsoft.com/office/drawing/2016/5/14/chartex" xmlns:mc="http://schemas.openxmlformats.org/markup-compatibility/2006" xmlns:aink="http://schemas.microsoft.com/office/drawing/2016/ink" xmlns:am3d="http://schemas.microsoft.com/office/drawing/2017/model3d" xmlns:o="urn:schemas-microsoft-com:office:office" xmlns:r="http://schemas.openxmlformats.org/officeDocument/2006/relationships" xmlns:m="http://schemas.openxmlformats.org/officeDocument/2006/math" xmlns:v="urn:schemas-microsoft-com:vml" xmlns:wp14="http://schemas.microsoft.com/office/word/2010/wordprocessingDrawing" xmlns:wp="http://schemas.openxmlformats.org/drawingml/2006/wordprocessingDrawing" xmlns:w10="urn:schemas-microsoft-com:office:word" xmlns:w="http://schemas.openxmlformats.org/wordprocessingml/2006/main" xmlns:w14="http://schemas.microsoft.com/office/word/2010/wordml" xmlns:w15="http://schemas.microsoft.com/office/word/2012/wordml" xmlns:w16cid="http://schemas.microsoft.com/office/word/2016/wordml/cid" xmlns:w16se="http://schemas.microsoft.com/office/word/2015/wordml/symex" xmlns:wpg="http://schemas.microsoft.com/office/word/2010/wordprocessingGroup" xmlns:wpi="http://schemas.microsoft.com/office/word/2010/wordprocessingInk" xmlns:wne="http://schemas.microsoft.com/office/word/2006/wordml" xmlns:wps="http://schemas.microsoft.com/office/word/2010/wordprocessingShape" mc:Ignorable="w14 w15 w16se w16cid wp14">
   <w:p>
     <w:pPr>
       <w:pStyle w:val="Rodap"/>
@@ -21153,7 +22570,7 @@
 </file>
 
 <file path=word/footer5.xml><?xml version="1.0" encoding="utf-8"?>
-<w:ftr xmlns:wpc="http://schemas.microsoft.com/office/word/2010/wordprocessingCanvas" xmlns:cx="http://schemas.microsoft.com/office/drawing/2014/chartex" xmlns:mc="http://schemas.openxmlformats.org/markup-compatibility/2006" xmlns:o="urn:schemas-microsoft-com:office:office" xmlns:r="http://schemas.openxmlformats.org/officeDocument/2006/relationships" xmlns:m="http://schemas.openxmlformats.org/officeDocument/2006/math" xmlns:v="urn:schemas-microsoft-com:vml" xmlns:wp14="http://schemas.microsoft.com/office/word/2010/wordprocessingDrawing" xmlns:wp="http://schemas.openxmlformats.org/drawingml/2006/wordprocessingDrawing" xmlns:w10="urn:schemas-microsoft-com:office:word" xmlns:w="http://schemas.openxmlformats.org/wordprocessingml/2006/main" xmlns:w14="http://schemas.microsoft.com/office/word/2010/wordml" xmlns:w15="http://schemas.microsoft.com/office/word/2012/wordml" xmlns:w16se="http://schemas.microsoft.com/office/word/2015/wordml/symex" xmlns:wpg="http://schemas.microsoft.com/office/word/2010/wordprocessingGroup" xmlns:wpi="http://schemas.microsoft.com/office/word/2010/wordprocessingInk" xmlns:wne="http://schemas.microsoft.com/office/word/2006/wordml" xmlns:wps="http://schemas.microsoft.com/office/word/2010/wordprocessingShape" mc:Ignorable="w14 w15 w16se wp14">
+<w:ftr xmlns:wpc="http://schemas.microsoft.com/office/word/2010/wordprocessingCanvas" xmlns:cx="http://schemas.microsoft.com/office/drawing/2014/chartex" xmlns:cx1="http://schemas.microsoft.com/office/drawing/2015/9/8/chartex" xmlns:cx2="http://schemas.microsoft.com/office/drawing/2015/10/21/chartex" xmlns:cx3="http://schemas.microsoft.com/office/drawing/2016/5/9/chartex" xmlns:cx4="http://schemas.microsoft.com/office/drawing/2016/5/10/chartex" xmlns:cx5="http://schemas.microsoft.com/office/drawing/2016/5/11/chartex" xmlns:cx6="http://schemas.microsoft.com/office/drawing/2016/5/12/chartex" xmlns:cx7="http://schemas.microsoft.com/office/drawing/2016/5/13/chartex" xmlns:cx8="http://schemas.microsoft.com/office/drawing/2016/5/14/chartex" xmlns:mc="http://schemas.openxmlformats.org/markup-compatibility/2006" xmlns:aink="http://schemas.microsoft.com/office/drawing/2016/ink" xmlns:am3d="http://schemas.microsoft.com/office/drawing/2017/model3d" xmlns:o="urn:schemas-microsoft-com:office:office" xmlns:r="http://schemas.openxmlformats.org/officeDocument/2006/relationships" xmlns:m="http://schemas.openxmlformats.org/officeDocument/2006/math" xmlns:v="urn:schemas-microsoft-com:vml" xmlns:wp14="http://schemas.microsoft.com/office/word/2010/wordprocessingDrawing" xmlns:wp="http://schemas.openxmlformats.org/drawingml/2006/wordprocessingDrawing" xmlns:w10="urn:schemas-microsoft-com:office:word" xmlns:w="http://schemas.openxmlformats.org/wordprocessingml/2006/main" xmlns:w14="http://schemas.microsoft.com/office/word/2010/wordml" xmlns:w15="http://schemas.microsoft.com/office/word/2012/wordml" xmlns:w16cid="http://schemas.microsoft.com/office/word/2016/wordml/cid" xmlns:w16se="http://schemas.microsoft.com/office/word/2015/wordml/symex" xmlns:wpg="http://schemas.microsoft.com/office/word/2010/wordprocessingGroup" xmlns:wpi="http://schemas.microsoft.com/office/word/2010/wordprocessingInk" xmlns:wne="http://schemas.microsoft.com/office/word/2006/wordml" xmlns:wps="http://schemas.microsoft.com/office/word/2010/wordprocessingShape" mc:Ignorable="w14 w15 w16se w16cid wp14">
   <w:p>
     <w:pPr>
       <w:pStyle w:val="Rodap"/>
@@ -21164,7 +22581,7 @@
 </file>
 
 <file path=word/footer6.xml><?xml version="1.0" encoding="utf-8"?>
-<w:ftr xmlns:wpc="http://schemas.microsoft.com/office/word/2010/wordprocessingCanvas" xmlns:cx="http://schemas.microsoft.com/office/drawing/2014/chartex" xmlns:mc="http://schemas.openxmlformats.org/markup-compatibility/2006" xmlns:o="urn:schemas-microsoft-com:office:office" xmlns:r="http://schemas.openxmlformats.org/officeDocument/2006/relationships" xmlns:m="http://schemas.openxmlformats.org/officeDocument/2006/math" xmlns:v="urn:schemas-microsoft-com:vml" xmlns:wp14="http://schemas.microsoft.com/office/word/2010/wordprocessingDrawing" xmlns:wp="http://schemas.openxmlformats.org/drawingml/2006/wordprocessingDrawing" xmlns:w10="urn:schemas-microsoft-com:office:word" xmlns:w="http://schemas.openxmlformats.org/wordprocessingml/2006/main" xmlns:w14="http://schemas.microsoft.com/office/word/2010/wordml" xmlns:w15="http://schemas.microsoft.com/office/word/2012/wordml" xmlns:w16se="http://schemas.microsoft.com/office/word/2015/wordml/symex" xmlns:wpg="http://schemas.microsoft.com/office/word/2010/wordprocessingGroup" xmlns:wpi="http://schemas.microsoft.com/office/word/2010/wordprocessingInk" xmlns:wne="http://schemas.microsoft.com/office/word/2006/wordml" xmlns:wps="http://schemas.microsoft.com/office/word/2010/wordprocessingShape" mc:Ignorable="w14 w15 w16se wp14">
+<w:ftr xmlns:wpc="http://schemas.microsoft.com/office/word/2010/wordprocessingCanvas" xmlns:cx="http://schemas.microsoft.com/office/drawing/2014/chartex" xmlns:cx1="http://schemas.microsoft.com/office/drawing/2015/9/8/chartex" xmlns:cx2="http://schemas.microsoft.com/office/drawing/2015/10/21/chartex" xmlns:cx3="http://schemas.microsoft.com/office/drawing/2016/5/9/chartex" xmlns:cx4="http://schemas.microsoft.com/office/drawing/2016/5/10/chartex" xmlns:cx5="http://schemas.microsoft.com/office/drawing/2016/5/11/chartex" xmlns:cx6="http://schemas.microsoft.com/office/drawing/2016/5/12/chartex" xmlns:cx7="http://schemas.microsoft.com/office/drawing/2016/5/13/chartex" xmlns:cx8="http://schemas.microsoft.com/office/drawing/2016/5/14/chartex" xmlns:mc="http://schemas.openxmlformats.org/markup-compatibility/2006" xmlns:aink="http://schemas.microsoft.com/office/drawing/2016/ink" xmlns:am3d="http://schemas.microsoft.com/office/drawing/2017/model3d" xmlns:o="urn:schemas-microsoft-com:office:office" xmlns:r="http://schemas.openxmlformats.org/officeDocument/2006/relationships" xmlns:m="http://schemas.openxmlformats.org/officeDocument/2006/math" xmlns:v="urn:schemas-microsoft-com:vml" xmlns:wp14="http://schemas.microsoft.com/office/word/2010/wordprocessingDrawing" xmlns:wp="http://schemas.openxmlformats.org/drawingml/2006/wordprocessingDrawing" xmlns:w10="urn:schemas-microsoft-com:office:word" xmlns:w="http://schemas.openxmlformats.org/wordprocessingml/2006/main" xmlns:w14="http://schemas.microsoft.com/office/word/2010/wordml" xmlns:w15="http://schemas.microsoft.com/office/word/2012/wordml" xmlns:w16cid="http://schemas.microsoft.com/office/word/2016/wordml/cid" xmlns:w16se="http://schemas.microsoft.com/office/word/2015/wordml/symex" xmlns:wpg="http://schemas.microsoft.com/office/word/2010/wordprocessingGroup" xmlns:wpi="http://schemas.microsoft.com/office/word/2010/wordprocessingInk" xmlns:wne="http://schemas.microsoft.com/office/word/2006/wordml" xmlns:wps="http://schemas.microsoft.com/office/word/2010/wordprocessingShape" mc:Ignorable="w14 w15 w16se w16cid wp14">
   <w:p>
     <w:pPr>
       <w:pStyle w:val="Rodap"/>
@@ -21174,7 +22591,7 @@
 </file>
 
 <file path=word/footer7.xml><?xml version="1.0" encoding="utf-8"?>
-<w:ftr xmlns:wpc="http://schemas.microsoft.com/office/word/2010/wordprocessingCanvas" xmlns:cx="http://schemas.microsoft.com/office/drawing/2014/chartex" xmlns:mc="http://schemas.openxmlformats.org/markup-compatibility/2006" xmlns:o="urn:schemas-microsoft-com:office:office" xmlns:r="http://schemas.openxmlformats.org/officeDocument/2006/relationships" xmlns:m="http://schemas.openxmlformats.org/officeDocument/2006/math" xmlns:v="urn:schemas-microsoft-com:vml" xmlns:wp14="http://schemas.microsoft.com/office/word/2010/wordprocessingDrawing" xmlns:wp="http://schemas.openxmlformats.org/drawingml/2006/wordprocessingDrawing" xmlns:w10="urn:schemas-microsoft-com:office:word" xmlns:w="http://schemas.openxmlformats.org/wordprocessingml/2006/main" xmlns:w14="http://schemas.microsoft.com/office/word/2010/wordml" xmlns:w15="http://schemas.microsoft.com/office/word/2012/wordml" xmlns:w16se="http://schemas.microsoft.com/office/word/2015/wordml/symex" xmlns:wpg="http://schemas.microsoft.com/office/word/2010/wordprocessingGroup" xmlns:wpi="http://schemas.microsoft.com/office/word/2010/wordprocessingInk" xmlns:wne="http://schemas.microsoft.com/office/word/2006/wordml" xmlns:wps="http://schemas.microsoft.com/office/word/2010/wordprocessingShape" mc:Ignorable="w14 w15 w16se wp14">
+<w:ftr xmlns:wpc="http://schemas.microsoft.com/office/word/2010/wordprocessingCanvas" xmlns:cx="http://schemas.microsoft.com/office/drawing/2014/chartex" xmlns:cx1="http://schemas.microsoft.com/office/drawing/2015/9/8/chartex" xmlns:cx2="http://schemas.microsoft.com/office/drawing/2015/10/21/chartex" xmlns:cx3="http://schemas.microsoft.com/office/drawing/2016/5/9/chartex" xmlns:cx4="http://schemas.microsoft.com/office/drawing/2016/5/10/chartex" xmlns:cx5="http://schemas.microsoft.com/office/drawing/2016/5/11/chartex" xmlns:cx6="http://schemas.microsoft.com/office/drawing/2016/5/12/chartex" xmlns:cx7="http://schemas.microsoft.com/office/drawing/2016/5/13/chartex" xmlns:cx8="http://schemas.microsoft.com/office/drawing/2016/5/14/chartex" xmlns:mc="http://schemas.openxmlformats.org/markup-compatibility/2006" xmlns:aink="http://schemas.microsoft.com/office/drawing/2016/ink" xmlns:am3d="http://schemas.microsoft.com/office/drawing/2017/model3d" xmlns:o="urn:schemas-microsoft-com:office:office" xmlns:r="http://schemas.openxmlformats.org/officeDocument/2006/relationships" xmlns:m="http://schemas.openxmlformats.org/officeDocument/2006/math" xmlns:v="urn:schemas-microsoft-com:vml" xmlns:wp14="http://schemas.microsoft.com/office/word/2010/wordprocessingDrawing" xmlns:wp="http://schemas.openxmlformats.org/drawingml/2006/wordprocessingDrawing" xmlns:w10="urn:schemas-microsoft-com:office:word" xmlns:w="http://schemas.openxmlformats.org/wordprocessingml/2006/main" xmlns:w14="http://schemas.microsoft.com/office/word/2010/wordml" xmlns:w15="http://schemas.microsoft.com/office/word/2012/wordml" xmlns:w16cid="http://schemas.microsoft.com/office/word/2016/wordml/cid" xmlns:w16se="http://schemas.microsoft.com/office/word/2015/wordml/symex" xmlns:wpg="http://schemas.microsoft.com/office/word/2010/wordprocessingGroup" xmlns:wpi="http://schemas.microsoft.com/office/word/2010/wordprocessingInk" xmlns:wne="http://schemas.microsoft.com/office/word/2006/wordml" xmlns:wps="http://schemas.microsoft.com/office/word/2010/wordprocessingShape" mc:Ignorable="w14 w15 w16se w16cid wp14">
   <w:p>
     <w:pPr>
       <w:pStyle w:val="Rodap"/>
@@ -21184,7 +22601,7 @@
 </file>
 
 <file path=word/footer8.xml><?xml version="1.0" encoding="utf-8"?>
-<w:ftr xmlns:wpc="http://schemas.microsoft.com/office/word/2010/wordprocessingCanvas" xmlns:cx="http://schemas.microsoft.com/office/drawing/2014/chartex" xmlns:mc="http://schemas.openxmlformats.org/markup-compatibility/2006" xmlns:o="urn:schemas-microsoft-com:office:office" xmlns:r="http://schemas.openxmlformats.org/officeDocument/2006/relationships" xmlns:m="http://schemas.openxmlformats.org/officeDocument/2006/math" xmlns:v="urn:schemas-microsoft-com:vml" xmlns:wp14="http://schemas.microsoft.com/office/word/2010/wordprocessingDrawing" xmlns:wp="http://schemas.openxmlformats.org/drawingml/2006/wordprocessingDrawing" xmlns:w10="urn:schemas-microsoft-com:office:word" xmlns:w="http://schemas.openxmlformats.org/wordprocessingml/2006/main" xmlns:w14="http://schemas.microsoft.com/office/word/2010/wordml" xmlns:w15="http://schemas.microsoft.com/office/word/2012/wordml" xmlns:w16se="http://schemas.microsoft.com/office/word/2015/wordml/symex" xmlns:wpg="http://schemas.microsoft.com/office/word/2010/wordprocessingGroup" xmlns:wpi="http://schemas.microsoft.com/office/word/2010/wordprocessingInk" xmlns:wne="http://schemas.microsoft.com/office/word/2006/wordml" xmlns:wps="http://schemas.microsoft.com/office/word/2010/wordprocessingShape" mc:Ignorable="w14 w15 w16se wp14">
+<w:ftr xmlns:wpc="http://schemas.microsoft.com/office/word/2010/wordprocessingCanvas" xmlns:cx="http://schemas.microsoft.com/office/drawing/2014/chartex" xmlns:cx1="http://schemas.microsoft.com/office/drawing/2015/9/8/chartex" xmlns:cx2="http://schemas.microsoft.com/office/drawing/2015/10/21/chartex" xmlns:cx3="http://schemas.microsoft.com/office/drawing/2016/5/9/chartex" xmlns:cx4="http://schemas.microsoft.com/office/drawing/2016/5/10/chartex" xmlns:cx5="http://schemas.microsoft.com/office/drawing/2016/5/11/chartex" xmlns:cx6="http://schemas.microsoft.com/office/drawing/2016/5/12/chartex" xmlns:cx7="http://schemas.microsoft.com/office/drawing/2016/5/13/chartex" xmlns:cx8="http://schemas.microsoft.com/office/drawing/2016/5/14/chartex" xmlns:mc="http://schemas.openxmlformats.org/markup-compatibility/2006" xmlns:aink="http://schemas.microsoft.com/office/drawing/2016/ink" xmlns:am3d="http://schemas.microsoft.com/office/drawing/2017/model3d" xmlns:o="urn:schemas-microsoft-com:office:office" xmlns:r="http://schemas.openxmlformats.org/officeDocument/2006/relationships" xmlns:m="http://schemas.openxmlformats.org/officeDocument/2006/math" xmlns:v="urn:schemas-microsoft-com:vml" xmlns:wp14="http://schemas.microsoft.com/office/word/2010/wordprocessingDrawing" xmlns:wp="http://schemas.openxmlformats.org/drawingml/2006/wordprocessingDrawing" xmlns:w10="urn:schemas-microsoft-com:office:word" xmlns:w="http://schemas.openxmlformats.org/wordprocessingml/2006/main" xmlns:w14="http://schemas.microsoft.com/office/word/2010/wordml" xmlns:w15="http://schemas.microsoft.com/office/word/2012/wordml" xmlns:w16cid="http://schemas.microsoft.com/office/word/2016/wordml/cid" xmlns:w16se="http://schemas.microsoft.com/office/word/2015/wordml/symex" xmlns:wpg="http://schemas.microsoft.com/office/word/2010/wordprocessingGroup" xmlns:wpi="http://schemas.microsoft.com/office/word/2010/wordprocessingInk" xmlns:wne="http://schemas.microsoft.com/office/word/2006/wordml" xmlns:wps="http://schemas.microsoft.com/office/word/2010/wordprocessingShape" mc:Ignorable="w14 w15 w16se w16cid wp14">
   <w:p>
     <w:pPr>
       <w:pStyle w:val="Rodap"/>
@@ -21195,7 +22612,7 @@
 </file>
 
 <file path=word/footer9.xml><?xml version="1.0" encoding="utf-8"?>
-<w:ftr xmlns:wpc="http://schemas.microsoft.com/office/word/2010/wordprocessingCanvas" xmlns:cx="http://schemas.microsoft.com/office/drawing/2014/chartex" xmlns:mc="http://schemas.openxmlformats.org/markup-compatibility/2006" xmlns:o="urn:schemas-microsoft-com:office:office" xmlns:r="http://schemas.openxmlformats.org/officeDocument/2006/relationships" xmlns:m="http://schemas.openxmlformats.org/officeDocument/2006/math" xmlns:v="urn:schemas-microsoft-com:vml" xmlns:wp14="http://schemas.microsoft.com/office/word/2010/wordprocessingDrawing" xmlns:wp="http://schemas.openxmlformats.org/drawingml/2006/wordprocessingDrawing" xmlns:w10="urn:schemas-microsoft-com:office:word" xmlns:w="http://schemas.openxmlformats.org/wordprocessingml/2006/main" xmlns:w14="http://schemas.microsoft.com/office/word/2010/wordml" xmlns:w15="http://schemas.microsoft.com/office/word/2012/wordml" xmlns:w16se="http://schemas.microsoft.com/office/word/2015/wordml/symex" xmlns:wpg="http://schemas.microsoft.com/office/word/2010/wordprocessingGroup" xmlns:wpi="http://schemas.microsoft.com/office/word/2010/wordprocessingInk" xmlns:wne="http://schemas.microsoft.com/office/word/2006/wordml" xmlns:wps="http://schemas.microsoft.com/office/word/2010/wordprocessingShape" mc:Ignorable="w14 w15 w16se wp14">
+<w:ftr xmlns:wpc="http://schemas.microsoft.com/office/word/2010/wordprocessingCanvas" xmlns:cx="http://schemas.microsoft.com/office/drawing/2014/chartex" xmlns:cx1="http://schemas.microsoft.com/office/drawing/2015/9/8/chartex" xmlns:cx2="http://schemas.microsoft.com/office/drawing/2015/10/21/chartex" xmlns:cx3="http://schemas.microsoft.com/office/drawing/2016/5/9/chartex" xmlns:cx4="http://schemas.microsoft.com/office/drawing/2016/5/10/chartex" xmlns:cx5="http://schemas.microsoft.com/office/drawing/2016/5/11/chartex" xmlns:cx6="http://schemas.microsoft.com/office/drawing/2016/5/12/chartex" xmlns:cx7="http://schemas.microsoft.com/office/drawing/2016/5/13/chartex" xmlns:cx8="http://schemas.microsoft.com/office/drawing/2016/5/14/chartex" xmlns:mc="http://schemas.openxmlformats.org/markup-compatibility/2006" xmlns:aink="http://schemas.microsoft.com/office/drawing/2016/ink" xmlns:am3d="http://schemas.microsoft.com/office/drawing/2017/model3d" xmlns:o="urn:schemas-microsoft-com:office:office" xmlns:r="http://schemas.openxmlformats.org/officeDocument/2006/relationships" xmlns:m="http://schemas.openxmlformats.org/officeDocument/2006/math" xmlns:v="urn:schemas-microsoft-com:vml" xmlns:wp14="http://schemas.microsoft.com/office/word/2010/wordprocessingDrawing" xmlns:wp="http://schemas.openxmlformats.org/drawingml/2006/wordprocessingDrawing" xmlns:w10="urn:schemas-microsoft-com:office:word" xmlns:w="http://schemas.openxmlformats.org/wordprocessingml/2006/main" xmlns:w14="http://schemas.microsoft.com/office/word/2010/wordml" xmlns:w15="http://schemas.microsoft.com/office/word/2012/wordml" xmlns:w16cid="http://schemas.microsoft.com/office/word/2016/wordml/cid" xmlns:w16se="http://schemas.microsoft.com/office/word/2015/wordml/symex" xmlns:wpg="http://schemas.microsoft.com/office/word/2010/wordprocessingGroup" xmlns:wpi="http://schemas.microsoft.com/office/word/2010/wordprocessingInk" xmlns:wne="http://schemas.microsoft.com/office/word/2006/wordml" xmlns:wps="http://schemas.microsoft.com/office/word/2010/wordprocessingShape" mc:Ignorable="w14 w15 w16se w16cid wp14">
   <w:p>
     <w:pPr>
       <w:pStyle w:val="Rodap"/>
@@ -21205,7 +22622,7 @@
 </file>
 
 <file path=word/footnotes.xml><?xml version="1.0" encoding="utf-8"?>
-<w:footnotes xmlns:wpc="http://schemas.microsoft.com/office/word/2010/wordprocessingCanvas" xmlns:cx="http://schemas.microsoft.com/office/drawing/2014/chartex" xmlns:mc="http://schemas.openxmlformats.org/markup-compatibility/2006" xmlns:o="urn:schemas-microsoft-com:office:office" xmlns:r="http://schemas.openxmlformats.org/officeDocument/2006/relationships" xmlns:m="http://schemas.openxmlformats.org/officeDocument/2006/math" xmlns:v="urn:schemas-microsoft-com:vml" xmlns:wp14="http://schemas.microsoft.com/office/word/2010/wordprocessingDrawing" xmlns:wp="http://schemas.openxmlformats.org/drawingml/2006/wordprocessingDrawing" xmlns:w10="urn:schemas-microsoft-com:office:word" xmlns:w="http://schemas.openxmlformats.org/wordprocessingml/2006/main" xmlns:w14="http://schemas.microsoft.com/office/word/2010/wordml" xmlns:w15="http://schemas.microsoft.com/office/word/2012/wordml" xmlns:w16se="http://schemas.microsoft.com/office/word/2015/wordml/symex" xmlns:wpg="http://schemas.microsoft.com/office/word/2010/wordprocessingGroup" xmlns:wpi="http://schemas.microsoft.com/office/word/2010/wordprocessingInk" xmlns:wne="http://schemas.microsoft.com/office/word/2006/wordml" xmlns:wps="http://schemas.microsoft.com/office/word/2010/wordprocessingShape" mc:Ignorable="w14 w15 w16se wp14">
+<w:footnotes xmlns:wpc="http://schemas.microsoft.com/office/word/2010/wordprocessingCanvas" xmlns:cx="http://schemas.microsoft.com/office/drawing/2014/chartex" xmlns:cx1="http://schemas.microsoft.com/office/drawing/2015/9/8/chartex" xmlns:cx2="http://schemas.microsoft.com/office/drawing/2015/10/21/chartex" xmlns:cx3="http://schemas.microsoft.com/office/drawing/2016/5/9/chartex" xmlns:cx4="http://schemas.microsoft.com/office/drawing/2016/5/10/chartex" xmlns:cx5="http://schemas.microsoft.com/office/drawing/2016/5/11/chartex" xmlns:cx6="http://schemas.microsoft.com/office/drawing/2016/5/12/chartex" xmlns:cx7="http://schemas.microsoft.com/office/drawing/2016/5/13/chartex" xmlns:cx8="http://schemas.microsoft.com/office/drawing/2016/5/14/chartex" xmlns:mc="http://schemas.openxmlformats.org/markup-compatibility/2006" xmlns:aink="http://schemas.microsoft.com/office/drawing/2016/ink" xmlns:am3d="http://schemas.microsoft.com/office/drawing/2017/model3d" xmlns:o="urn:schemas-microsoft-com:office:office" xmlns:r="http://schemas.openxmlformats.org/officeDocument/2006/relationships" xmlns:m="http://schemas.openxmlformats.org/officeDocument/2006/math" xmlns:v="urn:schemas-microsoft-com:vml" xmlns:wp14="http://schemas.microsoft.com/office/word/2010/wordprocessingDrawing" xmlns:wp="http://schemas.openxmlformats.org/drawingml/2006/wordprocessingDrawing" xmlns:w10="urn:schemas-microsoft-com:office:word" xmlns:w="http://schemas.openxmlformats.org/wordprocessingml/2006/main" xmlns:w14="http://schemas.microsoft.com/office/word/2010/wordml" xmlns:w15="http://schemas.microsoft.com/office/word/2012/wordml" xmlns:w16cid="http://schemas.microsoft.com/office/word/2016/wordml/cid" xmlns:w16se="http://schemas.microsoft.com/office/word/2015/wordml/symex" xmlns:wpg="http://schemas.microsoft.com/office/word/2010/wordprocessingGroup" xmlns:wpi="http://schemas.microsoft.com/office/word/2010/wordprocessingInk" xmlns:wne="http://schemas.microsoft.com/office/word/2006/wordml" xmlns:wps="http://schemas.microsoft.com/office/word/2010/wordprocessingShape" mc:Ignorable="w14 w15 w16se w16cid wp14">
   <w:footnote w:type="separator" w:id="-1">
     <w:p>
       <w:r>
@@ -21230,7 +22647,7 @@
 </file>
 
 <file path=word/header1.xml><?xml version="1.0" encoding="utf-8"?>
-<w:hdr xmlns:wpc="http://schemas.microsoft.com/office/word/2010/wordprocessingCanvas" xmlns:cx="http://schemas.microsoft.com/office/drawing/2014/chartex" xmlns:mc="http://schemas.openxmlformats.org/markup-compatibility/2006" xmlns:o="urn:schemas-microsoft-com:office:office" xmlns:r="http://schemas.openxmlformats.org/officeDocument/2006/relationships" xmlns:m="http://schemas.openxmlformats.org/officeDocument/2006/math" xmlns:v="urn:schemas-microsoft-com:vml" xmlns:wp14="http://schemas.microsoft.com/office/word/2010/wordprocessingDrawing" xmlns:wp="http://schemas.openxmlformats.org/drawingml/2006/wordprocessingDrawing" xmlns:w10="urn:schemas-microsoft-com:office:word" xmlns:w="http://schemas.openxmlformats.org/wordprocessingml/2006/main" xmlns:w14="http://schemas.microsoft.com/office/word/2010/wordml" xmlns:w15="http://schemas.microsoft.com/office/word/2012/wordml" xmlns:w16se="http://schemas.microsoft.com/office/word/2015/wordml/symex" xmlns:wpg="http://schemas.microsoft.com/office/word/2010/wordprocessingGroup" xmlns:wpi="http://schemas.microsoft.com/office/word/2010/wordprocessingInk" xmlns:wne="http://schemas.microsoft.com/office/word/2006/wordml" xmlns:wps="http://schemas.microsoft.com/office/word/2010/wordprocessingShape" mc:Ignorable="w14 w15 w16se wp14">
+<w:hdr xmlns:wpc="http://schemas.microsoft.com/office/word/2010/wordprocessingCanvas" xmlns:cx="http://schemas.microsoft.com/office/drawing/2014/chartex" xmlns:cx1="http://schemas.microsoft.com/office/drawing/2015/9/8/chartex" xmlns:cx2="http://schemas.microsoft.com/office/drawing/2015/10/21/chartex" xmlns:cx3="http://schemas.microsoft.com/office/drawing/2016/5/9/chartex" xmlns:cx4="http://schemas.microsoft.com/office/drawing/2016/5/10/chartex" xmlns:cx5="http://schemas.microsoft.com/office/drawing/2016/5/11/chartex" xmlns:cx6="http://schemas.microsoft.com/office/drawing/2016/5/12/chartex" xmlns:cx7="http://schemas.microsoft.com/office/drawing/2016/5/13/chartex" xmlns:cx8="http://schemas.microsoft.com/office/drawing/2016/5/14/chartex" xmlns:mc="http://schemas.openxmlformats.org/markup-compatibility/2006" xmlns:aink="http://schemas.microsoft.com/office/drawing/2016/ink" xmlns:am3d="http://schemas.microsoft.com/office/drawing/2017/model3d" xmlns:o="urn:schemas-microsoft-com:office:office" xmlns:r="http://schemas.openxmlformats.org/officeDocument/2006/relationships" xmlns:m="http://schemas.openxmlformats.org/officeDocument/2006/math" xmlns:v="urn:schemas-microsoft-com:vml" xmlns:wp14="http://schemas.microsoft.com/office/word/2010/wordprocessingDrawing" xmlns:wp="http://schemas.openxmlformats.org/drawingml/2006/wordprocessingDrawing" xmlns:w10="urn:schemas-microsoft-com:office:word" xmlns:w="http://schemas.openxmlformats.org/wordprocessingml/2006/main" xmlns:w14="http://schemas.microsoft.com/office/word/2010/wordml" xmlns:w15="http://schemas.microsoft.com/office/word/2012/wordml" xmlns:w16cid="http://schemas.microsoft.com/office/word/2016/wordml/cid" xmlns:w16se="http://schemas.microsoft.com/office/word/2015/wordml/symex" xmlns:wpg="http://schemas.microsoft.com/office/word/2010/wordprocessingGroup" xmlns:wpi="http://schemas.microsoft.com/office/word/2010/wordprocessingInk" xmlns:wne="http://schemas.microsoft.com/office/word/2006/wordml" xmlns:wps="http://schemas.microsoft.com/office/word/2010/wordprocessingShape" mc:Ignorable="w14 w15 w16se w16cid wp14">
   <w:p>
     <w:pPr>
       <w:ind w:right="360"/>
@@ -21334,7 +22751,7 @@
 </file>
 
 <file path=word/header10.xml><?xml version="1.0" encoding="utf-8"?>
-<w:hdr xmlns:wpc="http://schemas.microsoft.com/office/word/2010/wordprocessingCanvas" xmlns:cx="http://schemas.microsoft.com/office/drawing/2014/chartex" xmlns:mc="http://schemas.openxmlformats.org/markup-compatibility/2006" xmlns:o="urn:schemas-microsoft-com:office:office" xmlns:r="http://schemas.openxmlformats.org/officeDocument/2006/relationships" xmlns:m="http://schemas.openxmlformats.org/officeDocument/2006/math" xmlns:v="urn:schemas-microsoft-com:vml" xmlns:wp14="http://schemas.microsoft.com/office/word/2010/wordprocessingDrawing" xmlns:wp="http://schemas.openxmlformats.org/drawingml/2006/wordprocessingDrawing" xmlns:w10="urn:schemas-microsoft-com:office:word" xmlns:w="http://schemas.openxmlformats.org/wordprocessingml/2006/main" xmlns:w14="http://schemas.microsoft.com/office/word/2010/wordml" xmlns:w15="http://schemas.microsoft.com/office/word/2012/wordml" xmlns:w16se="http://schemas.microsoft.com/office/word/2015/wordml/symex" xmlns:wpg="http://schemas.microsoft.com/office/word/2010/wordprocessingGroup" xmlns:wpi="http://schemas.microsoft.com/office/word/2010/wordprocessingInk" xmlns:wne="http://schemas.microsoft.com/office/word/2006/wordml" xmlns:wps="http://schemas.microsoft.com/office/word/2010/wordprocessingShape" mc:Ignorable="w14 w15 w16se wp14">
+<w:hdr xmlns:wpc="http://schemas.microsoft.com/office/word/2010/wordprocessingCanvas" xmlns:cx="http://schemas.microsoft.com/office/drawing/2014/chartex" xmlns:cx1="http://schemas.microsoft.com/office/drawing/2015/9/8/chartex" xmlns:cx2="http://schemas.microsoft.com/office/drawing/2015/10/21/chartex" xmlns:cx3="http://schemas.microsoft.com/office/drawing/2016/5/9/chartex" xmlns:cx4="http://schemas.microsoft.com/office/drawing/2016/5/10/chartex" xmlns:cx5="http://schemas.microsoft.com/office/drawing/2016/5/11/chartex" xmlns:cx6="http://schemas.microsoft.com/office/drawing/2016/5/12/chartex" xmlns:cx7="http://schemas.microsoft.com/office/drawing/2016/5/13/chartex" xmlns:cx8="http://schemas.microsoft.com/office/drawing/2016/5/14/chartex" xmlns:mc="http://schemas.openxmlformats.org/markup-compatibility/2006" xmlns:aink="http://schemas.microsoft.com/office/drawing/2016/ink" xmlns:am3d="http://schemas.microsoft.com/office/drawing/2017/model3d" xmlns:o="urn:schemas-microsoft-com:office:office" xmlns:r="http://schemas.openxmlformats.org/officeDocument/2006/relationships" xmlns:m="http://schemas.openxmlformats.org/officeDocument/2006/math" xmlns:v="urn:schemas-microsoft-com:vml" xmlns:wp14="http://schemas.microsoft.com/office/word/2010/wordprocessingDrawing" xmlns:wp="http://schemas.openxmlformats.org/drawingml/2006/wordprocessingDrawing" xmlns:w10="urn:schemas-microsoft-com:office:word" xmlns:w="http://schemas.openxmlformats.org/wordprocessingml/2006/main" xmlns:w14="http://schemas.microsoft.com/office/word/2010/wordml" xmlns:w15="http://schemas.microsoft.com/office/word/2012/wordml" xmlns:w16cid="http://schemas.microsoft.com/office/word/2016/wordml/cid" xmlns:w16se="http://schemas.microsoft.com/office/word/2015/wordml/symex" xmlns:wpg="http://schemas.microsoft.com/office/word/2010/wordprocessingGroup" xmlns:wpi="http://schemas.microsoft.com/office/word/2010/wordprocessingInk" xmlns:wne="http://schemas.microsoft.com/office/word/2006/wordml" xmlns:wps="http://schemas.microsoft.com/office/word/2010/wordprocessingShape" mc:Ignorable="w14 w15 w16se w16cid wp14">
   <w:p>
     <w:pPr>
       <w:pStyle w:val="Cabealho"/>
@@ -21344,7 +22761,7 @@
 </file>
 
 <file path=word/header11.xml><?xml version="1.0" encoding="utf-8"?>
-<w:hdr xmlns:wpc="http://schemas.microsoft.com/office/word/2010/wordprocessingCanvas" xmlns:cx="http://schemas.microsoft.com/office/drawing/2014/chartex" xmlns:mc="http://schemas.openxmlformats.org/markup-compatibility/2006" xmlns:o="urn:schemas-microsoft-com:office:office" xmlns:r="http://schemas.openxmlformats.org/officeDocument/2006/relationships" xmlns:m="http://schemas.openxmlformats.org/officeDocument/2006/math" xmlns:v="urn:schemas-microsoft-com:vml" xmlns:wp14="http://schemas.microsoft.com/office/word/2010/wordprocessingDrawing" xmlns:wp="http://schemas.openxmlformats.org/drawingml/2006/wordprocessingDrawing" xmlns:w10="urn:schemas-microsoft-com:office:word" xmlns:w="http://schemas.openxmlformats.org/wordprocessingml/2006/main" xmlns:w14="http://schemas.microsoft.com/office/word/2010/wordml" xmlns:w15="http://schemas.microsoft.com/office/word/2012/wordml" xmlns:w16se="http://schemas.microsoft.com/office/word/2015/wordml/symex" xmlns:wpg="http://schemas.microsoft.com/office/word/2010/wordprocessingGroup" xmlns:wpi="http://schemas.microsoft.com/office/word/2010/wordprocessingInk" xmlns:wne="http://schemas.microsoft.com/office/word/2006/wordml" xmlns:wps="http://schemas.microsoft.com/office/word/2010/wordprocessingShape" mc:Ignorable="w14 w15 w16se wp14">
+<w:hdr xmlns:wpc="http://schemas.microsoft.com/office/word/2010/wordprocessingCanvas" xmlns:cx="http://schemas.microsoft.com/office/drawing/2014/chartex" xmlns:cx1="http://schemas.microsoft.com/office/drawing/2015/9/8/chartex" xmlns:cx2="http://schemas.microsoft.com/office/drawing/2015/10/21/chartex" xmlns:cx3="http://schemas.microsoft.com/office/drawing/2016/5/9/chartex" xmlns:cx4="http://schemas.microsoft.com/office/drawing/2016/5/10/chartex" xmlns:cx5="http://schemas.microsoft.com/office/drawing/2016/5/11/chartex" xmlns:cx6="http://schemas.microsoft.com/office/drawing/2016/5/12/chartex" xmlns:cx7="http://schemas.microsoft.com/office/drawing/2016/5/13/chartex" xmlns:cx8="http://schemas.microsoft.com/office/drawing/2016/5/14/chartex" xmlns:mc="http://schemas.openxmlformats.org/markup-compatibility/2006" xmlns:aink="http://schemas.microsoft.com/office/drawing/2016/ink" xmlns:am3d="http://schemas.microsoft.com/office/drawing/2017/model3d" xmlns:o="urn:schemas-microsoft-com:office:office" xmlns:r="http://schemas.openxmlformats.org/officeDocument/2006/relationships" xmlns:m="http://schemas.openxmlformats.org/officeDocument/2006/math" xmlns:v="urn:schemas-microsoft-com:vml" xmlns:wp14="http://schemas.microsoft.com/office/word/2010/wordprocessingDrawing" xmlns:wp="http://schemas.openxmlformats.org/drawingml/2006/wordprocessingDrawing" xmlns:w10="urn:schemas-microsoft-com:office:word" xmlns:w="http://schemas.openxmlformats.org/wordprocessingml/2006/main" xmlns:w14="http://schemas.microsoft.com/office/word/2010/wordml" xmlns:w15="http://schemas.microsoft.com/office/word/2012/wordml" xmlns:w16cid="http://schemas.microsoft.com/office/word/2016/wordml/cid" xmlns:w16se="http://schemas.microsoft.com/office/word/2015/wordml/symex" xmlns:wpg="http://schemas.microsoft.com/office/word/2010/wordprocessingGroup" xmlns:wpi="http://schemas.microsoft.com/office/word/2010/wordprocessingInk" xmlns:wne="http://schemas.microsoft.com/office/word/2006/wordml" xmlns:wps="http://schemas.microsoft.com/office/word/2010/wordprocessingShape" mc:Ignorable="w14 w15 w16se w16cid wp14">
   <w:p>
     <w:pPr>
       <w:pStyle w:val="Cabealho"/>
@@ -21400,7 +22817,7 @@
 </file>
 
 <file path=word/header12.xml><?xml version="1.0" encoding="utf-8"?>
-<w:hdr xmlns:wpc="http://schemas.microsoft.com/office/word/2010/wordprocessingCanvas" xmlns:cx="http://schemas.microsoft.com/office/drawing/2014/chartex" xmlns:mc="http://schemas.openxmlformats.org/markup-compatibility/2006" xmlns:o="urn:schemas-microsoft-com:office:office" xmlns:r="http://schemas.openxmlformats.org/officeDocument/2006/relationships" xmlns:m="http://schemas.openxmlformats.org/officeDocument/2006/math" xmlns:v="urn:schemas-microsoft-com:vml" xmlns:wp14="http://schemas.microsoft.com/office/word/2010/wordprocessingDrawing" xmlns:wp="http://schemas.openxmlformats.org/drawingml/2006/wordprocessingDrawing" xmlns:w10="urn:schemas-microsoft-com:office:word" xmlns:w="http://schemas.openxmlformats.org/wordprocessingml/2006/main" xmlns:w14="http://schemas.microsoft.com/office/word/2010/wordml" xmlns:w15="http://schemas.microsoft.com/office/word/2012/wordml" xmlns:w16se="http://schemas.microsoft.com/office/word/2015/wordml/symex" xmlns:wpg="http://schemas.microsoft.com/office/word/2010/wordprocessingGroup" xmlns:wpi="http://schemas.microsoft.com/office/word/2010/wordprocessingInk" xmlns:wne="http://schemas.microsoft.com/office/word/2006/wordml" xmlns:wps="http://schemas.microsoft.com/office/word/2010/wordprocessingShape" mc:Ignorable="w14 w15 w16se wp14">
+<w:hdr xmlns:wpc="http://schemas.microsoft.com/office/word/2010/wordprocessingCanvas" xmlns:cx="http://schemas.microsoft.com/office/drawing/2014/chartex" xmlns:cx1="http://schemas.microsoft.com/office/drawing/2015/9/8/chartex" xmlns:cx2="http://schemas.microsoft.com/office/drawing/2015/10/21/chartex" xmlns:cx3="http://schemas.microsoft.com/office/drawing/2016/5/9/chartex" xmlns:cx4="http://schemas.microsoft.com/office/drawing/2016/5/10/chartex" xmlns:cx5="http://schemas.microsoft.com/office/drawing/2016/5/11/chartex" xmlns:cx6="http://schemas.microsoft.com/office/drawing/2016/5/12/chartex" xmlns:cx7="http://schemas.microsoft.com/office/drawing/2016/5/13/chartex" xmlns:cx8="http://schemas.microsoft.com/office/drawing/2016/5/14/chartex" xmlns:mc="http://schemas.openxmlformats.org/markup-compatibility/2006" xmlns:aink="http://schemas.microsoft.com/office/drawing/2016/ink" xmlns:am3d="http://schemas.microsoft.com/office/drawing/2017/model3d" xmlns:o="urn:schemas-microsoft-com:office:office" xmlns:r="http://schemas.openxmlformats.org/officeDocument/2006/relationships" xmlns:m="http://schemas.openxmlformats.org/officeDocument/2006/math" xmlns:v="urn:schemas-microsoft-com:vml" xmlns:wp14="http://schemas.microsoft.com/office/word/2010/wordprocessingDrawing" xmlns:wp="http://schemas.openxmlformats.org/drawingml/2006/wordprocessingDrawing" xmlns:w10="urn:schemas-microsoft-com:office:word" xmlns:w="http://schemas.openxmlformats.org/wordprocessingml/2006/main" xmlns:w14="http://schemas.microsoft.com/office/word/2010/wordml" xmlns:w15="http://schemas.microsoft.com/office/word/2012/wordml" xmlns:w16cid="http://schemas.microsoft.com/office/word/2016/wordml/cid" xmlns:w16se="http://schemas.microsoft.com/office/word/2015/wordml/symex" xmlns:wpg="http://schemas.microsoft.com/office/word/2010/wordprocessingGroup" xmlns:wpi="http://schemas.microsoft.com/office/word/2010/wordprocessingInk" xmlns:wne="http://schemas.microsoft.com/office/word/2006/wordml" xmlns:wps="http://schemas.microsoft.com/office/word/2010/wordprocessingShape" mc:Ignorable="w14 w15 w16se w16cid wp14">
   <w:p>
     <w:pPr>
       <w:pStyle w:val="Cabealho"/>
@@ -21410,7 +22827,7 @@
 </file>
 
 <file path=word/header13.xml><?xml version="1.0" encoding="utf-8"?>
-<w:hdr xmlns:wpc="http://schemas.microsoft.com/office/word/2010/wordprocessingCanvas" xmlns:cx="http://schemas.microsoft.com/office/drawing/2014/chartex" xmlns:mc="http://schemas.openxmlformats.org/markup-compatibility/2006" xmlns:o="urn:schemas-microsoft-com:office:office" xmlns:r="http://schemas.openxmlformats.org/officeDocument/2006/relationships" xmlns:m="http://schemas.openxmlformats.org/officeDocument/2006/math" xmlns:v="urn:schemas-microsoft-com:vml" xmlns:wp14="http://schemas.microsoft.com/office/word/2010/wordprocessingDrawing" xmlns:wp="http://schemas.openxmlformats.org/drawingml/2006/wordprocessingDrawing" xmlns:w10="urn:schemas-microsoft-com:office:word" xmlns:w="http://schemas.openxmlformats.org/wordprocessingml/2006/main" xmlns:w14="http://schemas.microsoft.com/office/word/2010/wordml" xmlns:w15="http://schemas.microsoft.com/office/word/2012/wordml" xmlns:w16se="http://schemas.microsoft.com/office/word/2015/wordml/symex" xmlns:wpg="http://schemas.microsoft.com/office/word/2010/wordprocessingGroup" xmlns:wpi="http://schemas.microsoft.com/office/word/2010/wordprocessingInk" xmlns:wne="http://schemas.microsoft.com/office/word/2006/wordml" xmlns:wps="http://schemas.microsoft.com/office/word/2010/wordprocessingShape" mc:Ignorable="w14 w15 w16se wp14">
+<w:hdr xmlns:wpc="http://schemas.microsoft.com/office/word/2010/wordprocessingCanvas" xmlns:cx="http://schemas.microsoft.com/office/drawing/2014/chartex" xmlns:cx1="http://schemas.microsoft.com/office/drawing/2015/9/8/chartex" xmlns:cx2="http://schemas.microsoft.com/office/drawing/2015/10/21/chartex" xmlns:cx3="http://schemas.microsoft.com/office/drawing/2016/5/9/chartex" xmlns:cx4="http://schemas.microsoft.com/office/drawing/2016/5/10/chartex" xmlns:cx5="http://schemas.microsoft.com/office/drawing/2016/5/11/chartex" xmlns:cx6="http://schemas.microsoft.com/office/drawing/2016/5/12/chartex" xmlns:cx7="http://schemas.microsoft.com/office/drawing/2016/5/13/chartex" xmlns:cx8="http://schemas.microsoft.com/office/drawing/2016/5/14/chartex" xmlns:mc="http://schemas.openxmlformats.org/markup-compatibility/2006" xmlns:aink="http://schemas.microsoft.com/office/drawing/2016/ink" xmlns:am3d="http://schemas.microsoft.com/office/drawing/2017/model3d" xmlns:o="urn:schemas-microsoft-com:office:office" xmlns:r="http://schemas.openxmlformats.org/officeDocument/2006/relationships" xmlns:m="http://schemas.openxmlformats.org/officeDocument/2006/math" xmlns:v="urn:schemas-microsoft-com:vml" xmlns:wp14="http://schemas.microsoft.com/office/word/2010/wordprocessingDrawing" xmlns:wp="http://schemas.openxmlformats.org/drawingml/2006/wordprocessingDrawing" xmlns:w10="urn:schemas-microsoft-com:office:word" xmlns:w="http://schemas.openxmlformats.org/wordprocessingml/2006/main" xmlns:w14="http://schemas.microsoft.com/office/word/2010/wordml" xmlns:w15="http://schemas.microsoft.com/office/word/2012/wordml" xmlns:w16cid="http://schemas.microsoft.com/office/word/2016/wordml/cid" xmlns:w16se="http://schemas.microsoft.com/office/word/2015/wordml/symex" xmlns:wpg="http://schemas.microsoft.com/office/word/2010/wordprocessingGroup" xmlns:wpi="http://schemas.microsoft.com/office/word/2010/wordprocessingInk" xmlns:wne="http://schemas.microsoft.com/office/word/2006/wordml" xmlns:wps="http://schemas.microsoft.com/office/word/2010/wordprocessingShape" mc:Ignorable="w14 w15 w16se w16cid wp14">
   <w:p>
     <w:pPr>
       <w:pStyle w:val="Cabealho"/>
@@ -21495,7 +22912,7 @@
 </file>
 
 <file path=word/header14.xml><?xml version="1.0" encoding="utf-8"?>
-<w:hdr xmlns:wpc="http://schemas.microsoft.com/office/word/2010/wordprocessingCanvas" xmlns:cx="http://schemas.microsoft.com/office/drawing/2014/chartex" xmlns:mc="http://schemas.openxmlformats.org/markup-compatibility/2006" xmlns:o="urn:schemas-microsoft-com:office:office" xmlns:r="http://schemas.openxmlformats.org/officeDocument/2006/relationships" xmlns:m="http://schemas.openxmlformats.org/officeDocument/2006/math" xmlns:v="urn:schemas-microsoft-com:vml" xmlns:wp14="http://schemas.microsoft.com/office/word/2010/wordprocessingDrawing" xmlns:wp="http://schemas.openxmlformats.org/drawingml/2006/wordprocessingDrawing" xmlns:w10="urn:schemas-microsoft-com:office:word" xmlns:w="http://schemas.openxmlformats.org/wordprocessingml/2006/main" xmlns:w14="http://schemas.microsoft.com/office/word/2010/wordml" xmlns:w15="http://schemas.microsoft.com/office/word/2012/wordml" xmlns:w16se="http://schemas.microsoft.com/office/word/2015/wordml/symex" xmlns:wpg="http://schemas.microsoft.com/office/word/2010/wordprocessingGroup" xmlns:wpi="http://schemas.microsoft.com/office/word/2010/wordprocessingInk" xmlns:wne="http://schemas.microsoft.com/office/word/2006/wordml" xmlns:wps="http://schemas.microsoft.com/office/word/2010/wordprocessingShape" mc:Ignorable="w14 w15 w16se wp14">
+<w:hdr xmlns:wpc="http://schemas.microsoft.com/office/word/2010/wordprocessingCanvas" xmlns:cx="http://schemas.microsoft.com/office/drawing/2014/chartex" xmlns:cx1="http://schemas.microsoft.com/office/drawing/2015/9/8/chartex" xmlns:cx2="http://schemas.microsoft.com/office/drawing/2015/10/21/chartex" xmlns:cx3="http://schemas.microsoft.com/office/drawing/2016/5/9/chartex" xmlns:cx4="http://schemas.microsoft.com/office/drawing/2016/5/10/chartex" xmlns:cx5="http://schemas.microsoft.com/office/drawing/2016/5/11/chartex" xmlns:cx6="http://schemas.microsoft.com/office/drawing/2016/5/12/chartex" xmlns:cx7="http://schemas.microsoft.com/office/drawing/2016/5/13/chartex" xmlns:cx8="http://schemas.microsoft.com/office/drawing/2016/5/14/chartex" xmlns:mc="http://schemas.openxmlformats.org/markup-compatibility/2006" xmlns:aink="http://schemas.microsoft.com/office/drawing/2016/ink" xmlns:am3d="http://schemas.microsoft.com/office/drawing/2017/model3d" xmlns:o="urn:schemas-microsoft-com:office:office" xmlns:r="http://schemas.openxmlformats.org/officeDocument/2006/relationships" xmlns:m="http://schemas.openxmlformats.org/officeDocument/2006/math" xmlns:v="urn:schemas-microsoft-com:vml" xmlns:wp14="http://schemas.microsoft.com/office/word/2010/wordprocessingDrawing" xmlns:wp="http://schemas.openxmlformats.org/drawingml/2006/wordprocessingDrawing" xmlns:w10="urn:schemas-microsoft-com:office:word" xmlns:w="http://schemas.openxmlformats.org/wordprocessingml/2006/main" xmlns:w14="http://schemas.microsoft.com/office/word/2010/wordml" xmlns:w15="http://schemas.microsoft.com/office/word/2012/wordml" xmlns:w16cid="http://schemas.microsoft.com/office/word/2016/wordml/cid" xmlns:w16se="http://schemas.microsoft.com/office/word/2015/wordml/symex" xmlns:wpg="http://schemas.microsoft.com/office/word/2010/wordprocessingGroup" xmlns:wpi="http://schemas.microsoft.com/office/word/2010/wordprocessingInk" xmlns:wne="http://schemas.microsoft.com/office/word/2006/wordml" xmlns:wps="http://schemas.microsoft.com/office/word/2010/wordprocessingShape" mc:Ignorable="w14 w15 w16se w16cid wp14">
   <w:p>
     <w:pPr>
       <w:pStyle w:val="Cabealho"/>
@@ -21551,7 +22968,7 @@
 </file>
 
 <file path=word/header15.xml><?xml version="1.0" encoding="utf-8"?>
-<w:hdr xmlns:wpc="http://schemas.microsoft.com/office/word/2010/wordprocessingCanvas" xmlns:cx="http://schemas.microsoft.com/office/drawing/2014/chartex" xmlns:mc="http://schemas.openxmlformats.org/markup-compatibility/2006" xmlns:o="urn:schemas-microsoft-com:office:office" xmlns:r="http://schemas.openxmlformats.org/officeDocument/2006/relationships" xmlns:m="http://schemas.openxmlformats.org/officeDocument/2006/math" xmlns:v="urn:schemas-microsoft-com:vml" xmlns:wp14="http://schemas.microsoft.com/office/word/2010/wordprocessingDrawing" xmlns:wp="http://schemas.openxmlformats.org/drawingml/2006/wordprocessingDrawing" xmlns:w10="urn:schemas-microsoft-com:office:word" xmlns:w="http://schemas.openxmlformats.org/wordprocessingml/2006/main" xmlns:w14="http://schemas.microsoft.com/office/word/2010/wordml" xmlns:w15="http://schemas.microsoft.com/office/word/2012/wordml" xmlns:w16se="http://schemas.microsoft.com/office/word/2015/wordml/symex" xmlns:wpg="http://schemas.microsoft.com/office/word/2010/wordprocessingGroup" xmlns:wpi="http://schemas.microsoft.com/office/word/2010/wordprocessingInk" xmlns:wne="http://schemas.microsoft.com/office/word/2006/wordml" xmlns:wps="http://schemas.microsoft.com/office/word/2010/wordprocessingShape" mc:Ignorable="w14 w15 w16se wp14">
+<w:hdr xmlns:wpc="http://schemas.microsoft.com/office/word/2010/wordprocessingCanvas" xmlns:cx="http://schemas.microsoft.com/office/drawing/2014/chartex" xmlns:cx1="http://schemas.microsoft.com/office/drawing/2015/9/8/chartex" xmlns:cx2="http://schemas.microsoft.com/office/drawing/2015/10/21/chartex" xmlns:cx3="http://schemas.microsoft.com/office/drawing/2016/5/9/chartex" xmlns:cx4="http://schemas.microsoft.com/office/drawing/2016/5/10/chartex" xmlns:cx5="http://schemas.microsoft.com/office/drawing/2016/5/11/chartex" xmlns:cx6="http://schemas.microsoft.com/office/drawing/2016/5/12/chartex" xmlns:cx7="http://schemas.microsoft.com/office/drawing/2016/5/13/chartex" xmlns:cx8="http://schemas.microsoft.com/office/drawing/2016/5/14/chartex" xmlns:mc="http://schemas.openxmlformats.org/markup-compatibility/2006" xmlns:aink="http://schemas.microsoft.com/office/drawing/2016/ink" xmlns:am3d="http://schemas.microsoft.com/office/drawing/2017/model3d" xmlns:o="urn:schemas-microsoft-com:office:office" xmlns:r="http://schemas.openxmlformats.org/officeDocument/2006/relationships" xmlns:m="http://schemas.openxmlformats.org/officeDocument/2006/math" xmlns:v="urn:schemas-microsoft-com:vml" xmlns:wp14="http://schemas.microsoft.com/office/word/2010/wordprocessingDrawing" xmlns:wp="http://schemas.openxmlformats.org/drawingml/2006/wordprocessingDrawing" xmlns:w10="urn:schemas-microsoft-com:office:word" xmlns:w="http://schemas.openxmlformats.org/wordprocessingml/2006/main" xmlns:w14="http://schemas.microsoft.com/office/word/2010/wordml" xmlns:w15="http://schemas.microsoft.com/office/word/2012/wordml" xmlns:w16cid="http://schemas.microsoft.com/office/word/2016/wordml/cid" xmlns:w16se="http://schemas.microsoft.com/office/word/2015/wordml/symex" xmlns:wpg="http://schemas.microsoft.com/office/word/2010/wordprocessingGroup" xmlns:wpi="http://schemas.microsoft.com/office/word/2010/wordprocessingInk" xmlns:wne="http://schemas.microsoft.com/office/word/2006/wordml" xmlns:wps="http://schemas.microsoft.com/office/word/2010/wordprocessingShape" mc:Ignorable="w14 w15 w16se w16cid wp14">
   <w:p>
     <w:pPr>
       <w:pStyle w:val="Cabealho"/>
@@ -21561,7 +22978,7 @@
 </file>
 
 <file path=word/header16.xml><?xml version="1.0" encoding="utf-8"?>
-<w:hdr xmlns:wpc="http://schemas.microsoft.com/office/word/2010/wordprocessingCanvas" xmlns:cx="http://schemas.microsoft.com/office/drawing/2014/chartex" xmlns:mc="http://schemas.openxmlformats.org/markup-compatibility/2006" xmlns:o="urn:schemas-microsoft-com:office:office" xmlns:r="http://schemas.openxmlformats.org/officeDocument/2006/relationships" xmlns:m="http://schemas.openxmlformats.org/officeDocument/2006/math" xmlns:v="urn:schemas-microsoft-com:vml" xmlns:wp14="http://schemas.microsoft.com/office/word/2010/wordprocessingDrawing" xmlns:wp="http://schemas.openxmlformats.org/drawingml/2006/wordprocessingDrawing" xmlns:w10="urn:schemas-microsoft-com:office:word" xmlns:w="http://schemas.openxmlformats.org/wordprocessingml/2006/main" xmlns:w14="http://schemas.microsoft.com/office/word/2010/wordml" xmlns:w15="http://schemas.microsoft.com/office/word/2012/wordml" xmlns:w16se="http://schemas.microsoft.com/office/word/2015/wordml/symex" xmlns:wpg="http://schemas.microsoft.com/office/word/2010/wordprocessingGroup" xmlns:wpi="http://schemas.microsoft.com/office/word/2010/wordprocessingInk" xmlns:wne="http://schemas.microsoft.com/office/word/2006/wordml" xmlns:wps="http://schemas.microsoft.com/office/word/2010/wordprocessingShape" mc:Ignorable="w14 w15 w16se wp14">
+<w:hdr xmlns:wpc="http://schemas.microsoft.com/office/word/2010/wordprocessingCanvas" xmlns:cx="http://schemas.microsoft.com/office/drawing/2014/chartex" xmlns:cx1="http://schemas.microsoft.com/office/drawing/2015/9/8/chartex" xmlns:cx2="http://schemas.microsoft.com/office/drawing/2015/10/21/chartex" xmlns:cx3="http://schemas.microsoft.com/office/drawing/2016/5/9/chartex" xmlns:cx4="http://schemas.microsoft.com/office/drawing/2016/5/10/chartex" xmlns:cx5="http://schemas.microsoft.com/office/drawing/2016/5/11/chartex" xmlns:cx6="http://schemas.microsoft.com/office/drawing/2016/5/12/chartex" xmlns:cx7="http://schemas.microsoft.com/office/drawing/2016/5/13/chartex" xmlns:cx8="http://schemas.microsoft.com/office/drawing/2016/5/14/chartex" xmlns:mc="http://schemas.openxmlformats.org/markup-compatibility/2006" xmlns:aink="http://schemas.microsoft.com/office/drawing/2016/ink" xmlns:am3d="http://schemas.microsoft.com/office/drawing/2017/model3d" xmlns:o="urn:schemas-microsoft-com:office:office" xmlns:r="http://schemas.openxmlformats.org/officeDocument/2006/relationships" xmlns:m="http://schemas.openxmlformats.org/officeDocument/2006/math" xmlns:v="urn:schemas-microsoft-com:vml" xmlns:wp14="http://schemas.microsoft.com/office/word/2010/wordprocessingDrawing" xmlns:wp="http://schemas.openxmlformats.org/drawingml/2006/wordprocessingDrawing" xmlns:w10="urn:schemas-microsoft-com:office:word" xmlns:w="http://schemas.openxmlformats.org/wordprocessingml/2006/main" xmlns:w14="http://schemas.microsoft.com/office/word/2010/wordml" xmlns:w15="http://schemas.microsoft.com/office/word/2012/wordml" xmlns:w16cid="http://schemas.microsoft.com/office/word/2016/wordml/cid" xmlns:w16se="http://schemas.microsoft.com/office/word/2015/wordml/symex" xmlns:wpg="http://schemas.microsoft.com/office/word/2010/wordprocessingGroup" xmlns:wpi="http://schemas.microsoft.com/office/word/2010/wordprocessingInk" xmlns:wne="http://schemas.microsoft.com/office/word/2006/wordml" xmlns:wps="http://schemas.microsoft.com/office/word/2010/wordprocessingShape" mc:Ignorable="w14 w15 w16se w16cid wp14">
   <w:p>
     <w:pPr>
       <w:pStyle w:val="Cabealho"/>
@@ -21636,7 +23053,7 @@
 </file>
 
 <file path=word/header17.xml><?xml version="1.0" encoding="utf-8"?>
-<w:hdr xmlns:wpc="http://schemas.microsoft.com/office/word/2010/wordprocessingCanvas" xmlns:cx="http://schemas.microsoft.com/office/drawing/2014/chartex" xmlns:mc="http://schemas.openxmlformats.org/markup-compatibility/2006" xmlns:o="urn:schemas-microsoft-com:office:office" xmlns:r="http://schemas.openxmlformats.org/officeDocument/2006/relationships" xmlns:m="http://schemas.openxmlformats.org/officeDocument/2006/math" xmlns:v="urn:schemas-microsoft-com:vml" xmlns:wp14="http://schemas.microsoft.com/office/word/2010/wordprocessingDrawing" xmlns:wp="http://schemas.openxmlformats.org/drawingml/2006/wordprocessingDrawing" xmlns:w10="urn:schemas-microsoft-com:office:word" xmlns:w="http://schemas.openxmlformats.org/wordprocessingml/2006/main" xmlns:w14="http://schemas.microsoft.com/office/word/2010/wordml" xmlns:w15="http://schemas.microsoft.com/office/word/2012/wordml" xmlns:w16se="http://schemas.microsoft.com/office/word/2015/wordml/symex" xmlns:wpg="http://schemas.microsoft.com/office/word/2010/wordprocessingGroup" xmlns:wpi="http://schemas.microsoft.com/office/word/2010/wordprocessingInk" xmlns:wne="http://schemas.microsoft.com/office/word/2006/wordml" xmlns:wps="http://schemas.microsoft.com/office/word/2010/wordprocessingShape" mc:Ignorable="w14 w15 w16se wp14">
+<w:hdr xmlns:wpc="http://schemas.microsoft.com/office/word/2010/wordprocessingCanvas" xmlns:cx="http://schemas.microsoft.com/office/drawing/2014/chartex" xmlns:cx1="http://schemas.microsoft.com/office/drawing/2015/9/8/chartex" xmlns:cx2="http://schemas.microsoft.com/office/drawing/2015/10/21/chartex" xmlns:cx3="http://schemas.microsoft.com/office/drawing/2016/5/9/chartex" xmlns:cx4="http://schemas.microsoft.com/office/drawing/2016/5/10/chartex" xmlns:cx5="http://schemas.microsoft.com/office/drawing/2016/5/11/chartex" xmlns:cx6="http://schemas.microsoft.com/office/drawing/2016/5/12/chartex" xmlns:cx7="http://schemas.microsoft.com/office/drawing/2016/5/13/chartex" xmlns:cx8="http://schemas.microsoft.com/office/drawing/2016/5/14/chartex" xmlns:mc="http://schemas.openxmlformats.org/markup-compatibility/2006" xmlns:aink="http://schemas.microsoft.com/office/drawing/2016/ink" xmlns:am3d="http://schemas.microsoft.com/office/drawing/2017/model3d" xmlns:o="urn:schemas-microsoft-com:office:office" xmlns:r="http://schemas.openxmlformats.org/officeDocument/2006/relationships" xmlns:m="http://schemas.openxmlformats.org/officeDocument/2006/math" xmlns:v="urn:schemas-microsoft-com:vml" xmlns:wp14="http://schemas.microsoft.com/office/word/2010/wordprocessingDrawing" xmlns:wp="http://schemas.openxmlformats.org/drawingml/2006/wordprocessingDrawing" xmlns:w10="urn:schemas-microsoft-com:office:word" xmlns:w="http://schemas.openxmlformats.org/wordprocessingml/2006/main" xmlns:w14="http://schemas.microsoft.com/office/word/2010/wordml" xmlns:w15="http://schemas.microsoft.com/office/word/2012/wordml" xmlns:w16cid="http://schemas.microsoft.com/office/word/2016/wordml/cid" xmlns:w16se="http://schemas.microsoft.com/office/word/2015/wordml/symex" xmlns:wpg="http://schemas.microsoft.com/office/word/2010/wordprocessingGroup" xmlns:wpi="http://schemas.microsoft.com/office/word/2010/wordprocessingInk" xmlns:wne="http://schemas.microsoft.com/office/word/2006/wordml" xmlns:wps="http://schemas.microsoft.com/office/word/2010/wordprocessingShape" mc:Ignorable="w14 w15 w16se w16cid wp14">
   <w:p>
     <w:pPr>
       <w:pStyle w:val="Cabealho"/>
@@ -21646,7 +23063,7 @@
 </file>
 
 <file path=word/header2.xml><?xml version="1.0" encoding="utf-8"?>
-<w:hdr xmlns:wpc="http://schemas.microsoft.com/office/word/2010/wordprocessingCanvas" xmlns:cx="http://schemas.microsoft.com/office/drawing/2014/chartex" xmlns:mc="http://schemas.openxmlformats.org/markup-compatibility/2006" xmlns:o="urn:schemas-microsoft-com:office:office" xmlns:r="http://schemas.openxmlformats.org/officeDocument/2006/relationships" xmlns:m="http://schemas.openxmlformats.org/officeDocument/2006/math" xmlns:v="urn:schemas-microsoft-com:vml" xmlns:wp14="http://schemas.microsoft.com/office/word/2010/wordprocessingDrawing" xmlns:wp="http://schemas.openxmlformats.org/drawingml/2006/wordprocessingDrawing" xmlns:w10="urn:schemas-microsoft-com:office:word" xmlns:w="http://schemas.openxmlformats.org/wordprocessingml/2006/main" xmlns:w14="http://schemas.microsoft.com/office/word/2010/wordml" xmlns:w15="http://schemas.microsoft.com/office/word/2012/wordml" xmlns:w16se="http://schemas.microsoft.com/office/word/2015/wordml/symex" xmlns:wpg="http://schemas.microsoft.com/office/word/2010/wordprocessingGroup" xmlns:wpi="http://schemas.microsoft.com/office/word/2010/wordprocessingInk" xmlns:wne="http://schemas.microsoft.com/office/word/2006/wordml" xmlns:wps="http://schemas.microsoft.com/office/word/2010/wordprocessingShape" mc:Ignorable="w14 w15 w16se wp14">
+<w:hdr xmlns:wpc="http://schemas.microsoft.com/office/word/2010/wordprocessingCanvas" xmlns:cx="http://schemas.microsoft.com/office/drawing/2014/chartex" xmlns:cx1="http://schemas.microsoft.com/office/drawing/2015/9/8/chartex" xmlns:cx2="http://schemas.microsoft.com/office/drawing/2015/10/21/chartex" xmlns:cx3="http://schemas.microsoft.com/office/drawing/2016/5/9/chartex" xmlns:cx4="http://schemas.microsoft.com/office/drawing/2016/5/10/chartex" xmlns:cx5="http://schemas.microsoft.com/office/drawing/2016/5/11/chartex" xmlns:cx6="http://schemas.microsoft.com/office/drawing/2016/5/12/chartex" xmlns:cx7="http://schemas.microsoft.com/office/drawing/2016/5/13/chartex" xmlns:cx8="http://schemas.microsoft.com/office/drawing/2016/5/14/chartex" xmlns:mc="http://schemas.openxmlformats.org/markup-compatibility/2006" xmlns:aink="http://schemas.microsoft.com/office/drawing/2016/ink" xmlns:am3d="http://schemas.microsoft.com/office/drawing/2017/model3d" xmlns:o="urn:schemas-microsoft-com:office:office" xmlns:r="http://schemas.openxmlformats.org/officeDocument/2006/relationships" xmlns:m="http://schemas.openxmlformats.org/officeDocument/2006/math" xmlns:v="urn:schemas-microsoft-com:vml" xmlns:wp14="http://schemas.microsoft.com/office/word/2010/wordprocessingDrawing" xmlns:wp="http://schemas.openxmlformats.org/drawingml/2006/wordprocessingDrawing" xmlns:w10="urn:schemas-microsoft-com:office:word" xmlns:w="http://schemas.openxmlformats.org/wordprocessingml/2006/main" xmlns:w14="http://schemas.microsoft.com/office/word/2010/wordml" xmlns:w15="http://schemas.microsoft.com/office/word/2012/wordml" xmlns:w16cid="http://schemas.microsoft.com/office/word/2016/wordml/cid" xmlns:w16se="http://schemas.microsoft.com/office/word/2015/wordml/symex" xmlns:wpg="http://schemas.microsoft.com/office/word/2010/wordprocessingGroup" xmlns:wpi="http://schemas.microsoft.com/office/word/2010/wordprocessingInk" xmlns:wne="http://schemas.microsoft.com/office/word/2006/wordml" xmlns:wps="http://schemas.microsoft.com/office/word/2010/wordprocessingShape" mc:Ignorable="w14 w15 w16se w16cid wp14">
   <w:p>
     <w:pPr>
       <w:pStyle w:val="Cabealho"/>
@@ -21722,7 +23139,7 @@
 </file>
 
 <file path=word/header3.xml><?xml version="1.0" encoding="utf-8"?>
-<w:hdr xmlns:wpc="http://schemas.microsoft.com/office/word/2010/wordprocessingCanvas" xmlns:cx="http://schemas.microsoft.com/office/drawing/2014/chartex" xmlns:mc="http://schemas.openxmlformats.org/markup-compatibility/2006" xmlns:o="urn:schemas-microsoft-com:office:office" xmlns:r="http://schemas.openxmlformats.org/officeDocument/2006/relationships" xmlns:m="http://schemas.openxmlformats.org/officeDocument/2006/math" xmlns:v="urn:schemas-microsoft-com:vml" xmlns:wp14="http://schemas.microsoft.com/office/word/2010/wordprocessingDrawing" xmlns:wp="http://schemas.openxmlformats.org/drawingml/2006/wordprocessingDrawing" xmlns:w10="urn:schemas-microsoft-com:office:word" xmlns:w="http://schemas.openxmlformats.org/wordprocessingml/2006/main" xmlns:w14="http://schemas.microsoft.com/office/word/2010/wordml" xmlns:w15="http://schemas.microsoft.com/office/word/2012/wordml" xmlns:w16se="http://schemas.microsoft.com/office/word/2015/wordml/symex" xmlns:wpg="http://schemas.microsoft.com/office/word/2010/wordprocessingGroup" xmlns:wpi="http://schemas.microsoft.com/office/word/2010/wordprocessingInk" xmlns:wne="http://schemas.microsoft.com/office/word/2006/wordml" xmlns:wps="http://schemas.microsoft.com/office/word/2010/wordprocessingShape" mc:Ignorable="w14 w15 w16se wp14">
+<w:hdr xmlns:wpc="http://schemas.microsoft.com/office/word/2010/wordprocessingCanvas" xmlns:cx="http://schemas.microsoft.com/office/drawing/2014/chartex" xmlns:cx1="http://schemas.microsoft.com/office/drawing/2015/9/8/chartex" xmlns:cx2="http://schemas.microsoft.com/office/drawing/2015/10/21/chartex" xmlns:cx3="http://schemas.microsoft.com/office/drawing/2016/5/9/chartex" xmlns:cx4="http://schemas.microsoft.com/office/drawing/2016/5/10/chartex" xmlns:cx5="http://schemas.microsoft.com/office/drawing/2016/5/11/chartex" xmlns:cx6="http://schemas.microsoft.com/office/drawing/2016/5/12/chartex" xmlns:cx7="http://schemas.microsoft.com/office/drawing/2016/5/13/chartex" xmlns:cx8="http://schemas.microsoft.com/office/drawing/2016/5/14/chartex" xmlns:mc="http://schemas.openxmlformats.org/markup-compatibility/2006" xmlns:aink="http://schemas.microsoft.com/office/drawing/2016/ink" xmlns:am3d="http://schemas.microsoft.com/office/drawing/2017/model3d" xmlns:o="urn:schemas-microsoft-com:office:office" xmlns:r="http://schemas.openxmlformats.org/officeDocument/2006/relationships" xmlns:m="http://schemas.openxmlformats.org/officeDocument/2006/math" xmlns:v="urn:schemas-microsoft-com:vml" xmlns:wp14="http://schemas.microsoft.com/office/word/2010/wordprocessingDrawing" xmlns:wp="http://schemas.openxmlformats.org/drawingml/2006/wordprocessingDrawing" xmlns:w10="urn:schemas-microsoft-com:office:word" xmlns:w="http://schemas.openxmlformats.org/wordprocessingml/2006/main" xmlns:w14="http://schemas.microsoft.com/office/word/2010/wordml" xmlns:w15="http://schemas.microsoft.com/office/word/2012/wordml" xmlns:w16cid="http://schemas.microsoft.com/office/word/2016/wordml/cid" xmlns:w16se="http://schemas.microsoft.com/office/word/2015/wordml/symex" xmlns:wpg="http://schemas.microsoft.com/office/word/2010/wordprocessingGroup" xmlns:wpi="http://schemas.microsoft.com/office/word/2010/wordprocessingInk" xmlns:wne="http://schemas.microsoft.com/office/word/2006/wordml" xmlns:wps="http://schemas.microsoft.com/office/word/2010/wordprocessingShape" mc:Ignorable="w14 w15 w16se w16cid wp14">
   <w:p>
     <w:pPr>
       <w:pStyle w:val="Cabealho"/>
@@ -21779,7 +23196,7 @@
 </file>
 
 <file path=word/header4.xml><?xml version="1.0" encoding="utf-8"?>
-<w:hdr xmlns:wpc="http://schemas.microsoft.com/office/word/2010/wordprocessingCanvas" xmlns:cx="http://schemas.microsoft.com/office/drawing/2014/chartex" xmlns:mc="http://schemas.openxmlformats.org/markup-compatibility/2006" xmlns:o="urn:schemas-microsoft-com:office:office" xmlns:r="http://schemas.openxmlformats.org/officeDocument/2006/relationships" xmlns:m="http://schemas.openxmlformats.org/officeDocument/2006/math" xmlns:v="urn:schemas-microsoft-com:vml" xmlns:wp14="http://schemas.microsoft.com/office/word/2010/wordprocessingDrawing" xmlns:wp="http://schemas.openxmlformats.org/drawingml/2006/wordprocessingDrawing" xmlns:w10="urn:schemas-microsoft-com:office:word" xmlns:w="http://schemas.openxmlformats.org/wordprocessingml/2006/main" xmlns:w14="http://schemas.microsoft.com/office/word/2010/wordml" xmlns:w15="http://schemas.microsoft.com/office/word/2012/wordml" xmlns:w16se="http://schemas.microsoft.com/office/word/2015/wordml/symex" xmlns:wpg="http://schemas.microsoft.com/office/word/2010/wordprocessingGroup" xmlns:wpi="http://schemas.microsoft.com/office/word/2010/wordprocessingInk" xmlns:wne="http://schemas.microsoft.com/office/word/2006/wordml" xmlns:wps="http://schemas.microsoft.com/office/word/2010/wordprocessingShape" mc:Ignorable="w14 w15 w16se wp14">
+<w:hdr xmlns:wpc="http://schemas.microsoft.com/office/word/2010/wordprocessingCanvas" xmlns:cx="http://schemas.microsoft.com/office/drawing/2014/chartex" xmlns:cx1="http://schemas.microsoft.com/office/drawing/2015/9/8/chartex" xmlns:cx2="http://schemas.microsoft.com/office/drawing/2015/10/21/chartex" xmlns:cx3="http://schemas.microsoft.com/office/drawing/2016/5/9/chartex" xmlns:cx4="http://schemas.microsoft.com/office/drawing/2016/5/10/chartex" xmlns:cx5="http://schemas.microsoft.com/office/drawing/2016/5/11/chartex" xmlns:cx6="http://schemas.microsoft.com/office/drawing/2016/5/12/chartex" xmlns:cx7="http://schemas.microsoft.com/office/drawing/2016/5/13/chartex" xmlns:cx8="http://schemas.microsoft.com/office/drawing/2016/5/14/chartex" xmlns:mc="http://schemas.openxmlformats.org/markup-compatibility/2006" xmlns:aink="http://schemas.microsoft.com/office/drawing/2016/ink" xmlns:am3d="http://schemas.microsoft.com/office/drawing/2017/model3d" xmlns:o="urn:schemas-microsoft-com:office:office" xmlns:r="http://schemas.openxmlformats.org/officeDocument/2006/relationships" xmlns:m="http://schemas.openxmlformats.org/officeDocument/2006/math" xmlns:v="urn:schemas-microsoft-com:vml" xmlns:wp14="http://schemas.microsoft.com/office/word/2010/wordprocessingDrawing" xmlns:wp="http://schemas.openxmlformats.org/drawingml/2006/wordprocessingDrawing" xmlns:w10="urn:schemas-microsoft-com:office:word" xmlns:w="http://schemas.openxmlformats.org/wordprocessingml/2006/main" xmlns:w14="http://schemas.microsoft.com/office/word/2010/wordml" xmlns:w15="http://schemas.microsoft.com/office/word/2012/wordml" xmlns:w16cid="http://schemas.microsoft.com/office/word/2016/wordml/cid" xmlns:w16se="http://schemas.microsoft.com/office/word/2015/wordml/symex" xmlns:wpg="http://schemas.microsoft.com/office/word/2010/wordprocessingGroup" xmlns:wpi="http://schemas.microsoft.com/office/word/2010/wordprocessingInk" xmlns:wne="http://schemas.microsoft.com/office/word/2006/wordml" xmlns:wps="http://schemas.microsoft.com/office/word/2010/wordprocessingShape" mc:Ignorable="w14 w15 w16se w16cid wp14">
   <w:p>
     <w:pPr>
       <w:pStyle w:val="Cabealho"/>
@@ -21790,7 +23207,7 @@
 </file>
 
 <file path=word/header5.xml><?xml version="1.0" encoding="utf-8"?>
-<w:hdr xmlns:wpc="http://schemas.microsoft.com/office/word/2010/wordprocessingCanvas" xmlns:cx="http://schemas.microsoft.com/office/drawing/2014/chartex" xmlns:mc="http://schemas.openxmlformats.org/markup-compatibility/2006" xmlns:o="urn:schemas-microsoft-com:office:office" xmlns:r="http://schemas.openxmlformats.org/officeDocument/2006/relationships" xmlns:m="http://schemas.openxmlformats.org/officeDocument/2006/math" xmlns:v="urn:schemas-microsoft-com:vml" xmlns:wp14="http://schemas.microsoft.com/office/word/2010/wordprocessingDrawing" xmlns:wp="http://schemas.openxmlformats.org/drawingml/2006/wordprocessingDrawing" xmlns:w10="urn:schemas-microsoft-com:office:word" xmlns:w="http://schemas.openxmlformats.org/wordprocessingml/2006/main" xmlns:w14="http://schemas.microsoft.com/office/word/2010/wordml" xmlns:w15="http://schemas.microsoft.com/office/word/2012/wordml" xmlns:w16se="http://schemas.microsoft.com/office/word/2015/wordml/symex" xmlns:wpg="http://schemas.microsoft.com/office/word/2010/wordprocessingGroup" xmlns:wpi="http://schemas.microsoft.com/office/word/2010/wordprocessingInk" xmlns:wne="http://schemas.microsoft.com/office/word/2006/wordml" xmlns:wps="http://schemas.microsoft.com/office/word/2010/wordprocessingShape" mc:Ignorable="w14 w15 w16se wp14">
+<w:hdr xmlns:wpc="http://schemas.microsoft.com/office/word/2010/wordprocessingCanvas" xmlns:cx="http://schemas.microsoft.com/office/drawing/2014/chartex" xmlns:cx1="http://schemas.microsoft.com/office/drawing/2015/9/8/chartex" xmlns:cx2="http://schemas.microsoft.com/office/drawing/2015/10/21/chartex" xmlns:cx3="http://schemas.microsoft.com/office/drawing/2016/5/9/chartex" xmlns:cx4="http://schemas.microsoft.com/office/drawing/2016/5/10/chartex" xmlns:cx5="http://schemas.microsoft.com/office/drawing/2016/5/11/chartex" xmlns:cx6="http://schemas.microsoft.com/office/drawing/2016/5/12/chartex" xmlns:cx7="http://schemas.microsoft.com/office/drawing/2016/5/13/chartex" xmlns:cx8="http://schemas.microsoft.com/office/drawing/2016/5/14/chartex" xmlns:mc="http://schemas.openxmlformats.org/markup-compatibility/2006" xmlns:aink="http://schemas.microsoft.com/office/drawing/2016/ink" xmlns:am3d="http://schemas.microsoft.com/office/drawing/2017/model3d" xmlns:o="urn:schemas-microsoft-com:office:office" xmlns:r="http://schemas.openxmlformats.org/officeDocument/2006/relationships" xmlns:m="http://schemas.openxmlformats.org/officeDocument/2006/math" xmlns:v="urn:schemas-microsoft-com:vml" xmlns:wp14="http://schemas.microsoft.com/office/word/2010/wordprocessingDrawing" xmlns:wp="http://schemas.openxmlformats.org/drawingml/2006/wordprocessingDrawing" xmlns:w10="urn:schemas-microsoft-com:office:word" xmlns:w="http://schemas.openxmlformats.org/wordprocessingml/2006/main" xmlns:w14="http://schemas.microsoft.com/office/word/2010/wordml" xmlns:w15="http://schemas.microsoft.com/office/word/2012/wordml" xmlns:w16cid="http://schemas.microsoft.com/office/word/2016/wordml/cid" xmlns:w16se="http://schemas.microsoft.com/office/word/2015/wordml/symex" xmlns:wpg="http://schemas.microsoft.com/office/word/2010/wordprocessingGroup" xmlns:wpi="http://schemas.microsoft.com/office/word/2010/wordprocessingInk" xmlns:wne="http://schemas.microsoft.com/office/word/2006/wordml" xmlns:wps="http://schemas.microsoft.com/office/word/2010/wordprocessingShape" mc:Ignorable="w14 w15 w16se w16cid wp14">
   <w:p>
     <w:pPr>
       <w:pStyle w:val="Cabealho"/>
@@ -21870,7 +23287,7 @@
 </file>
 
 <file path=word/header6.xml><?xml version="1.0" encoding="utf-8"?>
-<w:hdr xmlns:wpc="http://schemas.microsoft.com/office/word/2010/wordprocessingCanvas" xmlns:cx="http://schemas.microsoft.com/office/drawing/2014/chartex" xmlns:mc="http://schemas.openxmlformats.org/markup-compatibility/2006" xmlns:o="urn:schemas-microsoft-com:office:office" xmlns:r="http://schemas.openxmlformats.org/officeDocument/2006/relationships" xmlns:m="http://schemas.openxmlformats.org/officeDocument/2006/math" xmlns:v="urn:schemas-microsoft-com:vml" xmlns:wp14="http://schemas.microsoft.com/office/word/2010/wordprocessingDrawing" xmlns:wp="http://schemas.openxmlformats.org/drawingml/2006/wordprocessingDrawing" xmlns:w10="urn:schemas-microsoft-com:office:word" xmlns:w="http://schemas.openxmlformats.org/wordprocessingml/2006/main" xmlns:w14="http://schemas.microsoft.com/office/word/2010/wordml" xmlns:w15="http://schemas.microsoft.com/office/word/2012/wordml" xmlns:w16se="http://schemas.microsoft.com/office/word/2015/wordml/symex" xmlns:wpg="http://schemas.microsoft.com/office/word/2010/wordprocessingGroup" xmlns:wpi="http://schemas.microsoft.com/office/word/2010/wordprocessingInk" xmlns:wne="http://schemas.microsoft.com/office/word/2006/wordml" xmlns:wps="http://schemas.microsoft.com/office/word/2010/wordprocessingShape" mc:Ignorable="w14 w15 w16se wp14">
+<w:hdr xmlns:wpc="http://schemas.microsoft.com/office/word/2010/wordprocessingCanvas" xmlns:cx="http://schemas.microsoft.com/office/drawing/2014/chartex" xmlns:cx1="http://schemas.microsoft.com/office/drawing/2015/9/8/chartex" xmlns:cx2="http://schemas.microsoft.com/office/drawing/2015/10/21/chartex" xmlns:cx3="http://schemas.microsoft.com/office/drawing/2016/5/9/chartex" xmlns:cx4="http://schemas.microsoft.com/office/drawing/2016/5/10/chartex" xmlns:cx5="http://schemas.microsoft.com/office/drawing/2016/5/11/chartex" xmlns:cx6="http://schemas.microsoft.com/office/drawing/2016/5/12/chartex" xmlns:cx7="http://schemas.microsoft.com/office/drawing/2016/5/13/chartex" xmlns:cx8="http://schemas.microsoft.com/office/drawing/2016/5/14/chartex" xmlns:mc="http://schemas.openxmlformats.org/markup-compatibility/2006" xmlns:aink="http://schemas.microsoft.com/office/drawing/2016/ink" xmlns:am3d="http://schemas.microsoft.com/office/drawing/2017/model3d" xmlns:o="urn:schemas-microsoft-com:office:office" xmlns:r="http://schemas.openxmlformats.org/officeDocument/2006/relationships" xmlns:m="http://schemas.openxmlformats.org/officeDocument/2006/math" xmlns:v="urn:schemas-microsoft-com:vml" xmlns:wp14="http://schemas.microsoft.com/office/word/2010/wordprocessingDrawing" xmlns:wp="http://schemas.openxmlformats.org/drawingml/2006/wordprocessingDrawing" xmlns:w10="urn:schemas-microsoft-com:office:word" xmlns:w="http://schemas.openxmlformats.org/wordprocessingml/2006/main" xmlns:w14="http://schemas.microsoft.com/office/word/2010/wordml" xmlns:w15="http://schemas.microsoft.com/office/word/2012/wordml" xmlns:w16cid="http://schemas.microsoft.com/office/word/2016/wordml/cid" xmlns:w16se="http://schemas.microsoft.com/office/word/2015/wordml/symex" xmlns:wpg="http://schemas.microsoft.com/office/word/2010/wordprocessingGroup" xmlns:wpi="http://schemas.microsoft.com/office/word/2010/wordprocessingInk" xmlns:wne="http://schemas.microsoft.com/office/word/2006/wordml" xmlns:wps="http://schemas.microsoft.com/office/word/2010/wordprocessingShape" mc:Ignorable="w14 w15 w16se w16cid wp14">
   <w:p>
     <w:pPr>
       <w:pStyle w:val="Cabealho"/>
@@ -21927,7 +23344,7 @@
 </file>
 
 <file path=word/header7.xml><?xml version="1.0" encoding="utf-8"?>
-<w:hdr xmlns:wpc="http://schemas.microsoft.com/office/word/2010/wordprocessingCanvas" xmlns:cx="http://schemas.microsoft.com/office/drawing/2014/chartex" xmlns:mc="http://schemas.openxmlformats.org/markup-compatibility/2006" xmlns:o="urn:schemas-microsoft-com:office:office" xmlns:r="http://schemas.openxmlformats.org/officeDocument/2006/relationships" xmlns:m="http://schemas.openxmlformats.org/officeDocument/2006/math" xmlns:v="urn:schemas-microsoft-com:vml" xmlns:wp14="http://schemas.microsoft.com/office/word/2010/wordprocessingDrawing" xmlns:wp="http://schemas.openxmlformats.org/drawingml/2006/wordprocessingDrawing" xmlns:w10="urn:schemas-microsoft-com:office:word" xmlns:w="http://schemas.openxmlformats.org/wordprocessingml/2006/main" xmlns:w14="http://schemas.microsoft.com/office/word/2010/wordml" xmlns:w15="http://schemas.microsoft.com/office/word/2012/wordml" xmlns:w16se="http://schemas.microsoft.com/office/word/2015/wordml/symex" xmlns:wpg="http://schemas.microsoft.com/office/word/2010/wordprocessingGroup" xmlns:wpi="http://schemas.microsoft.com/office/word/2010/wordprocessingInk" xmlns:wne="http://schemas.microsoft.com/office/word/2006/wordml" xmlns:wps="http://schemas.microsoft.com/office/word/2010/wordprocessingShape" mc:Ignorable="w14 w15 w16se wp14">
+<w:hdr xmlns:wpc="http://schemas.microsoft.com/office/word/2010/wordprocessingCanvas" xmlns:cx="http://schemas.microsoft.com/office/drawing/2014/chartex" xmlns:cx1="http://schemas.microsoft.com/office/drawing/2015/9/8/chartex" xmlns:cx2="http://schemas.microsoft.com/office/drawing/2015/10/21/chartex" xmlns:cx3="http://schemas.microsoft.com/office/drawing/2016/5/9/chartex" xmlns:cx4="http://schemas.microsoft.com/office/drawing/2016/5/10/chartex" xmlns:cx5="http://schemas.microsoft.com/office/drawing/2016/5/11/chartex" xmlns:cx6="http://schemas.microsoft.com/office/drawing/2016/5/12/chartex" xmlns:cx7="http://schemas.microsoft.com/office/drawing/2016/5/13/chartex" xmlns:cx8="http://schemas.microsoft.com/office/drawing/2016/5/14/chartex" xmlns:mc="http://schemas.openxmlformats.org/markup-compatibility/2006" xmlns:aink="http://schemas.microsoft.com/office/drawing/2016/ink" xmlns:am3d="http://schemas.microsoft.com/office/drawing/2017/model3d" xmlns:o="urn:schemas-microsoft-com:office:office" xmlns:r="http://schemas.openxmlformats.org/officeDocument/2006/relationships" xmlns:m="http://schemas.openxmlformats.org/officeDocument/2006/math" xmlns:v="urn:schemas-microsoft-com:vml" xmlns:wp14="http://schemas.microsoft.com/office/word/2010/wordprocessingDrawing" xmlns:wp="http://schemas.openxmlformats.org/drawingml/2006/wordprocessingDrawing" xmlns:w10="urn:schemas-microsoft-com:office:word" xmlns:w="http://schemas.openxmlformats.org/wordprocessingml/2006/main" xmlns:w14="http://schemas.microsoft.com/office/word/2010/wordml" xmlns:w15="http://schemas.microsoft.com/office/word/2012/wordml" xmlns:w16cid="http://schemas.microsoft.com/office/word/2016/wordml/cid" xmlns:w16se="http://schemas.microsoft.com/office/word/2015/wordml/symex" xmlns:wpg="http://schemas.microsoft.com/office/word/2010/wordprocessingGroup" xmlns:wpi="http://schemas.microsoft.com/office/word/2010/wordprocessingInk" xmlns:wne="http://schemas.microsoft.com/office/word/2006/wordml" xmlns:wps="http://schemas.microsoft.com/office/word/2010/wordprocessingShape" mc:Ignorable="w14 w15 w16se w16cid wp14">
   <w:p>
     <w:pPr>
       <w:pStyle w:val="Cabealho"/>
@@ -21937,7 +23354,7 @@
 </file>
 
 <file path=word/header8.xml><?xml version="1.0" encoding="utf-8"?>
-<w:hdr xmlns:wpc="http://schemas.microsoft.com/office/word/2010/wordprocessingCanvas" xmlns:cx="http://schemas.microsoft.com/office/drawing/2014/chartex" xmlns:mc="http://schemas.openxmlformats.org/markup-compatibility/2006" xmlns:o="urn:schemas-microsoft-com:office:office" xmlns:r="http://schemas.openxmlformats.org/officeDocument/2006/relationships" xmlns:m="http://schemas.openxmlformats.org/officeDocument/2006/math" xmlns:v="urn:schemas-microsoft-com:vml" xmlns:wp14="http://schemas.microsoft.com/office/word/2010/wordprocessingDrawing" xmlns:wp="http://schemas.openxmlformats.org/drawingml/2006/wordprocessingDrawing" xmlns:w10="urn:schemas-microsoft-com:office:word" xmlns:w="http://schemas.openxmlformats.org/wordprocessingml/2006/main" xmlns:w14="http://schemas.microsoft.com/office/word/2010/wordml" xmlns:w15="http://schemas.microsoft.com/office/word/2012/wordml" xmlns:w16se="http://schemas.microsoft.com/office/word/2015/wordml/symex" xmlns:wpg="http://schemas.microsoft.com/office/word/2010/wordprocessingGroup" xmlns:wpi="http://schemas.microsoft.com/office/word/2010/wordprocessingInk" xmlns:wne="http://schemas.microsoft.com/office/word/2006/wordml" xmlns:wps="http://schemas.microsoft.com/office/word/2010/wordprocessingShape" mc:Ignorable="w14 w15 w16se wp14">
+<w:hdr xmlns:wpc="http://schemas.microsoft.com/office/word/2010/wordprocessingCanvas" xmlns:cx="http://schemas.microsoft.com/office/drawing/2014/chartex" xmlns:cx1="http://schemas.microsoft.com/office/drawing/2015/9/8/chartex" xmlns:cx2="http://schemas.microsoft.com/office/drawing/2015/10/21/chartex" xmlns:cx3="http://schemas.microsoft.com/office/drawing/2016/5/9/chartex" xmlns:cx4="http://schemas.microsoft.com/office/drawing/2016/5/10/chartex" xmlns:cx5="http://schemas.microsoft.com/office/drawing/2016/5/11/chartex" xmlns:cx6="http://schemas.microsoft.com/office/drawing/2016/5/12/chartex" xmlns:cx7="http://schemas.microsoft.com/office/drawing/2016/5/13/chartex" xmlns:cx8="http://schemas.microsoft.com/office/drawing/2016/5/14/chartex" xmlns:mc="http://schemas.openxmlformats.org/markup-compatibility/2006" xmlns:aink="http://schemas.microsoft.com/office/drawing/2016/ink" xmlns:am3d="http://schemas.microsoft.com/office/drawing/2017/model3d" xmlns:o="urn:schemas-microsoft-com:office:office" xmlns:r="http://schemas.openxmlformats.org/officeDocument/2006/relationships" xmlns:m="http://schemas.openxmlformats.org/officeDocument/2006/math" xmlns:v="urn:schemas-microsoft-com:vml" xmlns:wp14="http://schemas.microsoft.com/office/word/2010/wordprocessingDrawing" xmlns:wp="http://schemas.openxmlformats.org/drawingml/2006/wordprocessingDrawing" xmlns:w10="urn:schemas-microsoft-com:office:word" xmlns:w="http://schemas.openxmlformats.org/wordprocessingml/2006/main" xmlns:w14="http://schemas.microsoft.com/office/word/2010/wordml" xmlns:w15="http://schemas.microsoft.com/office/word/2012/wordml" xmlns:w16cid="http://schemas.microsoft.com/office/word/2016/wordml/cid" xmlns:w16se="http://schemas.microsoft.com/office/word/2015/wordml/symex" xmlns:wpg="http://schemas.microsoft.com/office/word/2010/wordprocessingGroup" xmlns:wpi="http://schemas.microsoft.com/office/word/2010/wordprocessingInk" xmlns:wne="http://schemas.microsoft.com/office/word/2006/wordml" xmlns:wps="http://schemas.microsoft.com/office/word/2010/wordprocessingShape" mc:Ignorable="w14 w15 w16se w16cid wp14">
   <w:p>
     <w:pPr>
       <w:pStyle w:val="Cabealho"/>
@@ -22009,7 +23426,7 @@
 </file>
 
 <file path=word/header9.xml><?xml version="1.0" encoding="utf-8"?>
-<w:hdr xmlns:wpc="http://schemas.microsoft.com/office/word/2010/wordprocessingCanvas" xmlns:cx="http://schemas.microsoft.com/office/drawing/2014/chartex" xmlns:mc="http://schemas.openxmlformats.org/markup-compatibility/2006" xmlns:o="urn:schemas-microsoft-com:office:office" xmlns:r="http://schemas.openxmlformats.org/officeDocument/2006/relationships" xmlns:m="http://schemas.openxmlformats.org/officeDocument/2006/math" xmlns:v="urn:schemas-microsoft-com:vml" xmlns:wp14="http://schemas.microsoft.com/office/word/2010/wordprocessingDrawing" xmlns:wp="http://schemas.openxmlformats.org/drawingml/2006/wordprocessingDrawing" xmlns:w10="urn:schemas-microsoft-com:office:word" xmlns:w="http://schemas.openxmlformats.org/wordprocessingml/2006/main" xmlns:w14="http://schemas.microsoft.com/office/word/2010/wordml" xmlns:w15="http://schemas.microsoft.com/office/word/2012/wordml" xmlns:w16se="http://schemas.microsoft.com/office/word/2015/wordml/symex" xmlns:wpg="http://schemas.microsoft.com/office/word/2010/wordprocessingGroup" xmlns:wpi="http://schemas.microsoft.com/office/word/2010/wordprocessingInk" xmlns:wne="http://schemas.microsoft.com/office/word/2006/wordml" xmlns:wps="http://schemas.microsoft.com/office/word/2010/wordprocessingShape" mc:Ignorable="w14 w15 w16se wp14">
+<w:hdr xmlns:wpc="http://schemas.microsoft.com/office/word/2010/wordprocessingCanvas" xmlns:cx="http://schemas.microsoft.com/office/drawing/2014/chartex" xmlns:cx1="http://schemas.microsoft.com/office/drawing/2015/9/8/chartex" xmlns:cx2="http://schemas.microsoft.com/office/drawing/2015/10/21/chartex" xmlns:cx3="http://schemas.microsoft.com/office/drawing/2016/5/9/chartex" xmlns:cx4="http://schemas.microsoft.com/office/drawing/2016/5/10/chartex" xmlns:cx5="http://schemas.microsoft.com/office/drawing/2016/5/11/chartex" xmlns:cx6="http://schemas.microsoft.com/office/drawing/2016/5/12/chartex" xmlns:cx7="http://schemas.microsoft.com/office/drawing/2016/5/13/chartex" xmlns:cx8="http://schemas.microsoft.com/office/drawing/2016/5/14/chartex" xmlns:mc="http://schemas.openxmlformats.org/markup-compatibility/2006" xmlns:aink="http://schemas.microsoft.com/office/drawing/2016/ink" xmlns:am3d="http://schemas.microsoft.com/office/drawing/2017/model3d" xmlns:o="urn:schemas-microsoft-com:office:office" xmlns:r="http://schemas.openxmlformats.org/officeDocument/2006/relationships" xmlns:m="http://schemas.openxmlformats.org/officeDocument/2006/math" xmlns:v="urn:schemas-microsoft-com:vml" xmlns:wp14="http://schemas.microsoft.com/office/word/2010/wordprocessingDrawing" xmlns:wp="http://schemas.openxmlformats.org/drawingml/2006/wordprocessingDrawing" xmlns:w10="urn:schemas-microsoft-com:office:word" xmlns:w="http://schemas.openxmlformats.org/wordprocessingml/2006/main" xmlns:w14="http://schemas.microsoft.com/office/word/2010/wordml" xmlns:w15="http://schemas.microsoft.com/office/word/2012/wordml" xmlns:w16cid="http://schemas.microsoft.com/office/word/2016/wordml/cid" xmlns:w16se="http://schemas.microsoft.com/office/word/2015/wordml/symex" xmlns:wpg="http://schemas.microsoft.com/office/word/2010/wordprocessingGroup" xmlns:wpi="http://schemas.microsoft.com/office/word/2010/wordprocessingInk" xmlns:wne="http://schemas.microsoft.com/office/word/2006/wordml" xmlns:wps="http://schemas.microsoft.com/office/word/2010/wordprocessingShape" mc:Ignorable="w14 w15 w16se w16cid wp14">
   <w:p>
     <w:pPr>
       <w:pStyle w:val="Cabealho"/>
@@ -22065,7 +23482,7 @@
 </file>
 
 <file path=word/numbering.xml><?xml version="1.0" encoding="utf-8"?>
-<w:numbering xmlns:wpc="http://schemas.microsoft.com/office/word/2010/wordprocessingCanvas" xmlns:cx="http://schemas.microsoft.com/office/drawing/2014/chartex" xmlns:mc="http://schemas.openxmlformats.org/markup-compatibility/2006" xmlns:o="urn:schemas-microsoft-com:office:office" xmlns:r="http://schemas.openxmlformats.org/officeDocument/2006/relationships" xmlns:m="http://schemas.openxmlformats.org/officeDocument/2006/math" xmlns:v="urn:schemas-microsoft-com:vml" xmlns:wp14="http://schemas.microsoft.com/office/word/2010/wordprocessingDrawing" xmlns:wp="http://schemas.openxmlformats.org/drawingml/2006/wordprocessingDrawing" xmlns:w10="urn:schemas-microsoft-com:office:word" xmlns:w="http://schemas.openxmlformats.org/wordprocessingml/2006/main" xmlns:w14="http://schemas.microsoft.com/office/word/2010/wordml" xmlns:w15="http://schemas.microsoft.com/office/word/2012/wordml" xmlns:w16se="http://schemas.microsoft.com/office/word/2015/wordml/symex" xmlns:wpg="http://schemas.microsoft.com/office/word/2010/wordprocessingGroup" xmlns:wpi="http://schemas.microsoft.com/office/word/2010/wordprocessingInk" xmlns:wne="http://schemas.microsoft.com/office/word/2006/wordml" xmlns:wps="http://schemas.microsoft.com/office/word/2010/wordprocessingShape" mc:Ignorable="w14 w15 w16se wp14">
+<w:numbering xmlns:wpc="http://schemas.microsoft.com/office/word/2010/wordprocessingCanvas" xmlns:cx="http://schemas.microsoft.com/office/drawing/2014/chartex" xmlns:cx1="http://schemas.microsoft.com/office/drawing/2015/9/8/chartex" xmlns:cx2="http://schemas.microsoft.com/office/drawing/2015/10/21/chartex" xmlns:cx3="http://schemas.microsoft.com/office/drawing/2016/5/9/chartex" xmlns:cx4="http://schemas.microsoft.com/office/drawing/2016/5/10/chartex" xmlns:cx5="http://schemas.microsoft.com/office/drawing/2016/5/11/chartex" xmlns:cx6="http://schemas.microsoft.com/office/drawing/2016/5/12/chartex" xmlns:cx7="http://schemas.microsoft.com/office/drawing/2016/5/13/chartex" xmlns:cx8="http://schemas.microsoft.com/office/drawing/2016/5/14/chartex" xmlns:mc="http://schemas.openxmlformats.org/markup-compatibility/2006" xmlns:aink="http://schemas.microsoft.com/office/drawing/2016/ink" xmlns:am3d="http://schemas.microsoft.com/office/drawing/2017/model3d" xmlns:o="urn:schemas-microsoft-com:office:office" xmlns:r="http://schemas.openxmlformats.org/officeDocument/2006/relationships" xmlns:m="http://schemas.openxmlformats.org/officeDocument/2006/math" xmlns:v="urn:schemas-microsoft-com:vml" xmlns:wp14="http://schemas.microsoft.com/office/word/2010/wordprocessingDrawing" xmlns:wp="http://schemas.openxmlformats.org/drawingml/2006/wordprocessingDrawing" xmlns:w10="urn:schemas-microsoft-com:office:word" xmlns:w="http://schemas.openxmlformats.org/wordprocessingml/2006/main" xmlns:w14="http://schemas.microsoft.com/office/word/2010/wordml" xmlns:w15="http://schemas.microsoft.com/office/word/2012/wordml" xmlns:w16cid="http://schemas.microsoft.com/office/word/2016/wordml/cid" xmlns:w16se="http://schemas.microsoft.com/office/word/2015/wordml/symex" xmlns:wpg="http://schemas.microsoft.com/office/word/2010/wordprocessingGroup" xmlns:wpi="http://schemas.microsoft.com/office/word/2010/wordprocessingInk" xmlns:wne="http://schemas.microsoft.com/office/word/2006/wordml" xmlns:wps="http://schemas.microsoft.com/office/word/2010/wordprocessingShape" mc:Ignorable="w14 w15 w16se w16cid wp14">
   <w:abstractNum w:abstractNumId="0" w15:restartNumberingAfterBreak="0">
     <w:nsid w:val="FFFFFF7C"/>
     <w:multiLevelType w:val="singleLevel"/>
@@ -25045,7 +26462,7 @@
 </file>
 
 <file path=word/styles.xml><?xml version="1.0" encoding="utf-8"?>
-<w:styles xmlns:mc="http://schemas.openxmlformats.org/markup-compatibility/2006" xmlns:r="http://schemas.openxmlformats.org/officeDocument/2006/relationships" xmlns:w="http://schemas.openxmlformats.org/wordprocessingml/2006/main" xmlns:w14="http://schemas.microsoft.com/office/word/2010/wordml" xmlns:w15="http://schemas.microsoft.com/office/word/2012/wordml" xmlns:w16se="http://schemas.microsoft.com/office/word/2015/wordml/symex" mc:Ignorable="w14 w15 w16se">
+<w:styles xmlns:mc="http://schemas.openxmlformats.org/markup-compatibility/2006" xmlns:r="http://schemas.openxmlformats.org/officeDocument/2006/relationships" xmlns:w="http://schemas.openxmlformats.org/wordprocessingml/2006/main" xmlns:w14="http://schemas.microsoft.com/office/word/2010/wordml" xmlns:w15="http://schemas.microsoft.com/office/word/2012/wordml" xmlns:w16cid="http://schemas.microsoft.com/office/word/2016/wordml/cid" xmlns:w16se="http://schemas.microsoft.com/office/word/2015/wordml/symex" mc:Ignorable="w14 w15 w16se w16cid">
   <w:docDefaults>
     <w:rPrDefault>
       <w:rPr>
@@ -25055,7 +26472,7 @@
     </w:rPrDefault>
     <w:pPrDefault/>
   </w:docDefaults>
-  <w:latentStyles w:defLockedState="0" w:defUIPriority="99" w:defSemiHidden="0" w:defUnhideWhenUsed="0" w:defQFormat="0" w:count="371">
+  <w:latentStyles w:defLockedState="0" w:defUIPriority="99" w:defSemiHidden="0" w:defUnhideWhenUsed="0" w:defQFormat="0" w:count="376">
     <w:lsdException w:name="Normal" w:locked="1" w:uiPriority="0" w:qFormat="1"/>
     <w:lsdException w:name="heading 1" w:locked="1" w:uiPriority="9" w:qFormat="1"/>
     <w:lsdException w:name="heading 2" w:locked="1" w:uiPriority="9" w:qFormat="1"/>
@@ -25161,7 +26578,7 @@
     <w:lsdException w:name="HTML Sample" w:locked="1" w:semiHidden="1" w:unhideWhenUsed="1"/>
     <w:lsdException w:name="HTML Typewriter" w:locked="1" w:semiHidden="1" w:unhideWhenUsed="1"/>
     <w:lsdException w:name="HTML Variable" w:locked="1" w:semiHidden="1" w:unhideWhenUsed="1"/>
-    <w:lsdException w:name="Normal Table" w:locked="1" w:semiHidden="1" w:unhideWhenUsed="1"/>
+    <w:lsdException w:name="Normal Table" w:locked="1"/>
     <w:lsdException w:name="annotation subject" w:locked="1" w:semiHidden="1" w:unhideWhenUsed="1"/>
     <w:lsdException w:name="No List" w:locked="1" w:semiHidden="1" w:unhideWhenUsed="1"/>
     <w:lsdException w:name="Outline List 1" w:locked="1" w:semiHidden="1" w:unhideWhenUsed="1"/>
@@ -25204,11 +26621,11 @@
     <w:lsdException w:name="Table Contemporary" w:locked="1" w:semiHidden="1" w:unhideWhenUsed="1"/>
     <w:lsdException w:name="Table Elegant" w:locked="1" w:semiHidden="1" w:unhideWhenUsed="1"/>
     <w:lsdException w:name="Table Professional" w:locked="1" w:semiHidden="1" w:unhideWhenUsed="1"/>
-    <w:lsdException w:name="Table Subtle 1" w:locked="1" w:semiHidden="1" w:unhideWhenUsed="1"/>
+    <w:lsdException w:name="Table Subtle 1" w:locked="1"/>
     <w:lsdException w:name="Table Subtle 2" w:locked="1" w:semiHidden="1" w:unhideWhenUsed="1"/>
     <w:lsdException w:name="Table Web 1" w:locked="1" w:semiHidden="1" w:unhideWhenUsed="1"/>
-    <w:lsdException w:name="Table Web 2" w:locked="1" w:semiHidden="1" w:unhideWhenUsed="1"/>
-    <w:lsdException w:name="Table Web 3" w:locked="1" w:semiHidden="1" w:unhideWhenUsed="1"/>
+    <w:lsdException w:name="Table Web 2" w:locked="1"/>
+    <w:lsdException w:name="Table Web 3" w:locked="1"/>
     <w:lsdException w:name="Balloon Text" w:locked="1" w:semiHidden="1" w:unhideWhenUsed="1"/>
     <w:lsdException w:name="Table Grid" w:locked="1" w:uiPriority="59"/>
     <w:lsdException w:name="Table Theme" w:locked="1" w:semiHidden="1" w:unhideWhenUsed="1"/>
@@ -25427,6 +26844,11 @@
     <w:lsdException w:name="List Table 5 Dark Accent 6" w:uiPriority="50"/>
     <w:lsdException w:name="List Table 6 Colorful Accent 6" w:uiPriority="51"/>
     <w:lsdException w:name="List Table 7 Colorful Accent 6" w:uiPriority="52"/>
+    <w:lsdException w:name="Mention" w:semiHidden="1" w:unhideWhenUsed="1"/>
+    <w:lsdException w:name="Smart Hyperlink" w:semiHidden="1" w:unhideWhenUsed="1"/>
+    <w:lsdException w:name="Hashtag" w:semiHidden="1" w:unhideWhenUsed="1"/>
+    <w:lsdException w:name="Unresolved Mention" w:semiHidden="1" w:unhideWhenUsed="1"/>
+    <w:lsdException w:name="Smart Link" w:semiHidden="1" w:unhideWhenUsed="1"/>
   </w:latentStyles>
   <w:style w:type="paragraph" w:default="1" w:styleId="Normal">
     <w:name w:val="Normal"/>
@@ -25676,7 +27098,6 @@
   <w:style w:type="character" w:default="1" w:styleId="Fontepargpadro">
     <w:name w:val="Default Paragraph Font"/>
     <w:uiPriority w:val="1"/>
-    <w:semiHidden/>
     <w:unhideWhenUsed/>
   </w:style>
   <w:style w:type="table" w:default="1" w:styleId="Tabelanormal">
@@ -31747,7 +33168,7 @@
 </file>
 
 <file path=customXml/itemProps1.xml><?xml version="1.0" encoding="utf-8"?>
-<ds:datastoreItem xmlns:ds="http://schemas.openxmlformats.org/officeDocument/2006/customXml" ds:itemID="{B949449C-FAEE-40E4-B5BB-23866B738651}">
+<ds:datastoreItem xmlns:ds="http://schemas.openxmlformats.org/officeDocument/2006/customXml" ds:itemID="{11A8FFDA-4583-437D-8780-3D265B121A79}">
   <ds:schemaRefs>
     <ds:schemaRef ds:uri="http://schemas.openxmlformats.org/officeDocument/2006/bibliography"/>
   </ds:schemaRefs>

</xml_diff>

<commit_message>
alterações na apresentação e documentação final
</commit_message>
<xml_diff>
--- a/documentacao/Documentação Final do Projeto.docx
+++ b/documentacao/Documentação Final do Projeto.docx
@@ -2264,22 +2264,11 @@
       <w:pPr>
         <w:pStyle w:val="FolhadeRostodosCaptulos"/>
       </w:pPr>
-      <w:r>
-        <w:lastRenderedPageBreak/>
-        <w:fldChar w:fldCharType="begin"/>
-      </w:r>
-      <w:r>
-        <w:instrText xml:space="preserve"> REF _Ref125306779 \w </w:instrText>
-      </w:r>
-      <w:r>
-        <w:fldChar w:fldCharType="separate"/>
-      </w:r>
-      <w:r>
-        <w:t>1</w:t>
-      </w:r>
-      <w:r>
-        <w:fldChar w:fldCharType="end"/>
-      </w:r>
+      <w:fldSimple w:instr=" REF _Ref125306779 \w ">
+        <w:r>
+          <w:t>1</w:t>
+        </w:r>
+      </w:fldSimple>
       <w:r>
         <w:tab/>
       </w:r>
@@ -2851,16 +2840,24 @@
       <w:proofErr w:type="spellEnd"/>
     </w:p>
     <w:p>
-      <w:pPr>
-        <w:rPr>
-          <w:color w:val="FF0000"/>
-        </w:rPr>
-      </w:pPr>
-      <w:r>
-        <w:rPr>
-          <w:color w:val="FF0000"/>
-        </w:rPr>
-        <w:t>Best líder</w:t>
+      <w:r>
+        <w:t xml:space="preserve">Como PO, a maior parte do trabalho foi gerenciar a equipe, separar as </w:t>
+      </w:r>
+      <w:proofErr w:type="spellStart"/>
+      <w:r>
+        <w:t>taferas</w:t>
+      </w:r>
+      <w:proofErr w:type="spellEnd"/>
+      <w:r>
+        <w:t xml:space="preserve">, responder rapidamente a problemas e atrasos, além de guiar o time, junto com o Scrum Master a seguir pelos melhores caminhos durante o projeto, além de desenvolver a apresentação com o </w:t>
+      </w:r>
+      <w:proofErr w:type="spellStart"/>
+      <w:r>
+        <w:t>auxilio</w:t>
+      </w:r>
+      <w:proofErr w:type="spellEnd"/>
+      <w:r>
+        <w:t xml:space="preserve"> da equipe. Também fui responsável pela criação do banco de dados e na criação de algumas telas do site.</w:t>
       </w:r>
     </w:p>
     <w:p/>
@@ -2986,6 +2983,7 @@
         <w:rPr>
           <w:b/>
         </w:rPr>
+        <w:lastRenderedPageBreak/>
         <w:t>PROCESSO E FERRAMENTA DE GESTÃO DE PROJETOS</w:t>
       </w:r>
       <w:bookmarkEnd w:id="11"/>
@@ -3023,7 +3021,6 @@
     </w:p>
     <w:p>
       <w:r>
-        <w:lastRenderedPageBreak/>
         <w:tab/>
         <w:t xml:space="preserve">Utilizamos a metodologia </w:t>
       </w:r>
@@ -3037,12 +3034,7 @@
         <w:t>Essa metodologia permit</w:t>
       </w:r>
       <w:r>
-        <w:t>e dividir o projeto em pequenas t</w:t>
-      </w:r>
-      <w:bookmarkStart w:id="12" w:name="_GoBack"/>
-      <w:bookmarkEnd w:id="12"/>
-      <w:r>
-        <w:t>arefas que são distribuídas ao longo de curto período chamado sprint. Dividir as tarefas em pequenas partes torna mais fácil a divisão de tarefas entre os integrantes da equipe permitindo que ele desempenhe mais de uma função no projeto. Distribuir as tarefas em sprints ajudou a mensurar o tempo que levaríamos para executar todas as tarefas para entregar os requisitos no prazo estipulado.</w:t>
+        <w:t>e dividir o projeto em pequenas tarefas que são distribuídas ao longo de curto período chamado sprint. Dividir as tarefas em pequenas partes torna mais fácil a divisão de tarefas entre os integrantes da equipe permitindo que ele desempenhe mais de uma função no projeto. Distribuir as tarefas em sprints ajudou a mensurar o tempo que levaríamos para executar todas as tarefas para entregar os requisitos no prazo estipulado.</w:t>
       </w:r>
     </w:p>
     <w:p>
@@ -3067,6 +3059,9 @@
     </w:p>
     <w:p>
       <w:r>
+        <w:rPr>
+          <w:noProof/>
+        </w:rPr>
         <w:drawing>
           <wp:inline distT="0" distB="0" distL="0" distR="0" wp14:anchorId="52F00134" wp14:editId="18171CDE">
             <wp:extent cx="5760720" cy="2941955"/>
@@ -3125,14 +3120,14 @@
           <w:b/>
         </w:rPr>
       </w:pPr>
-      <w:bookmarkStart w:id="13" w:name="_Toc512519596"/>
+      <w:bookmarkStart w:id="12" w:name="_Toc512519596"/>
       <w:r>
         <w:rPr>
           <w:b/>
         </w:rPr>
         <w:t>Gestão dos Riscos do Projeto</w:t>
       </w:r>
-      <w:bookmarkEnd w:id="13"/>
+      <w:bookmarkEnd w:id="12"/>
       <w:r>
         <w:rPr>
           <w:b/>
@@ -3145,13 +3140,16 @@
         <w:tab/>
       </w:r>
       <w:r>
-        <w:t>Falte de comunicação entre os integrantes do grupo foi o ponto levantado recebendo assim uma classificação 9, ou seja, de alta probabilidade e alto impacto, como plano de resposta decidimos por eliminar fazendo reuniões periódicas e por não se distanciar tanto.</w:t>
+        <w:t xml:space="preserve">Falte de comunicação entre os integrantes do grupo foi o ponto levantado recebendo assim uma classificação 9, ou seja, de alta probabilidade e alto impacto, </w:t>
+      </w:r>
+      <w:r>
+        <w:lastRenderedPageBreak/>
+        <w:t>como plano de resposta decidimos por eliminar fazendo reuniões periódicas e por não se distanciar tanto.</w:t>
       </w:r>
     </w:p>
     <w:p/>
     <w:p>
       <w:r>
-        <w:lastRenderedPageBreak/>
         <w:tab/>
       </w:r>
       <w:r>
@@ -3181,7 +3179,7 @@
           <w:b/>
         </w:rPr>
       </w:pPr>
-      <w:bookmarkStart w:id="14" w:name="_Toc512519597"/>
+      <w:bookmarkStart w:id="13" w:name="_Toc512519597"/>
       <w:r>
         <w:rPr>
           <w:b/>
@@ -3206,7 +3204,7 @@
         </w:rPr>
         <w:t>requisitos</w:t>
       </w:r>
-      <w:bookmarkEnd w:id="14"/>
+      <w:bookmarkEnd w:id="13"/>
       <w:r>
         <w:rPr>
           <w:b/>
@@ -5512,6 +5510,7 @@
                 <w:szCs w:val="22"/>
                 <w:lang w:eastAsia="pt-BR"/>
               </w:rPr>
+              <w:lastRenderedPageBreak/>
               <w:t>O programa do Arduino deve ser capaz informar os dados de vários sensores ao mesmo tempo</w:t>
             </w:r>
           </w:p>
@@ -5599,29 +5598,7 @@
                 <w:szCs w:val="22"/>
                 <w:lang w:eastAsia="pt-BR"/>
               </w:rPr>
-              <w:t xml:space="preserve">O programa do Arduino deve informar a porta do sensor </w:t>
-            </w:r>
-            <w:proofErr w:type="gramStart"/>
-            <w:r>
-              <w:rPr>
-                <w:rFonts w:ascii="Calibri" w:hAnsi="Calibri" w:cs="Calibri"/>
-                <w:color w:val="000000"/>
-                <w:sz w:val="22"/>
-                <w:szCs w:val="22"/>
-                <w:lang w:eastAsia="pt-BR"/>
-              </w:rPr>
-              <w:t>no momento em que</w:t>
-            </w:r>
-            <w:proofErr w:type="gramEnd"/>
-            <w:r>
-              <w:rPr>
-                <w:rFonts w:ascii="Calibri" w:hAnsi="Calibri" w:cs="Calibri"/>
-                <w:color w:val="000000"/>
-                <w:sz w:val="22"/>
-                <w:szCs w:val="22"/>
-                <w:lang w:eastAsia="pt-BR"/>
-              </w:rPr>
-              <w:t xml:space="preserve"> ele é acionado</w:t>
+              <w:t>O programa do Arduino deve informar a porta do sensor no momento em que ele é acionado</w:t>
             </w:r>
           </w:p>
         </w:tc>
@@ -5795,7 +5772,6 @@
                 <w:szCs w:val="22"/>
                 <w:lang w:eastAsia="pt-BR"/>
               </w:rPr>
-              <w:lastRenderedPageBreak/>
               <w:t xml:space="preserve">A tela principal deverá conter uma explicação sobre o produto e como funciona </w:t>
             </w:r>
           </w:p>
@@ -6057,29 +6033,7 @@
                 <w:szCs w:val="22"/>
                 <w:lang w:eastAsia="pt-BR"/>
               </w:rPr>
-              <w:t xml:space="preserve">A tela principal deverá </w:t>
-            </w:r>
-            <w:proofErr w:type="gramStart"/>
-            <w:r>
-              <w:rPr>
-                <w:rFonts w:ascii="Calibri" w:hAnsi="Calibri" w:cs="Calibri"/>
-                <w:color w:val="000000"/>
-                <w:sz w:val="22"/>
-                <w:szCs w:val="22"/>
-                <w:lang w:eastAsia="pt-BR"/>
-              </w:rPr>
-              <w:t>conter  o</w:t>
-            </w:r>
-            <w:proofErr w:type="gramEnd"/>
-            <w:r>
-              <w:rPr>
-                <w:rFonts w:ascii="Calibri" w:hAnsi="Calibri" w:cs="Calibri"/>
-                <w:color w:val="000000"/>
-                <w:sz w:val="22"/>
-                <w:szCs w:val="22"/>
-                <w:lang w:eastAsia="pt-BR"/>
-              </w:rPr>
-              <w:t xml:space="preserve"> contato por e-mail</w:t>
+              <w:t>A tela principal deverá conter  o contato por e-mail</w:t>
             </w:r>
           </w:p>
         </w:tc>
@@ -8727,29 +8681,7 @@
                 <w:szCs w:val="22"/>
                 <w:lang w:eastAsia="pt-BR"/>
               </w:rPr>
-              <w:t xml:space="preserve">Na dashboard, o usuário encontra a tela principal </w:t>
-            </w:r>
-            <w:proofErr w:type="gramStart"/>
-            <w:r>
-              <w:rPr>
-                <w:rFonts w:ascii="Calibri" w:hAnsi="Calibri" w:cs="Calibri"/>
-                <w:color w:val="000000"/>
-                <w:sz w:val="22"/>
-                <w:szCs w:val="22"/>
-                <w:lang w:eastAsia="pt-BR"/>
-              </w:rPr>
-              <w:t>da mesma</w:t>
-            </w:r>
-            <w:proofErr w:type="gramEnd"/>
-            <w:r>
-              <w:rPr>
-                <w:rFonts w:ascii="Calibri" w:hAnsi="Calibri" w:cs="Calibri"/>
-                <w:color w:val="000000"/>
-                <w:sz w:val="22"/>
-                <w:szCs w:val="22"/>
-                <w:lang w:eastAsia="pt-BR"/>
-              </w:rPr>
-              <w:t xml:space="preserve">, mostrando um </w:t>
+              <w:t xml:space="preserve">Na dashboard, o usuário encontra a tela principal da mesma, mostrando um </w:t>
             </w:r>
             <w:proofErr w:type="spellStart"/>
             <w:r>
@@ -8989,29 +8921,8 @@
                 <w:szCs w:val="22"/>
                 <w:lang w:eastAsia="pt-BR"/>
               </w:rPr>
-              <w:t xml:space="preserve">No gráfico de variação dos registros exibirá uma </w:t>
-            </w:r>
-            <w:proofErr w:type="gramStart"/>
-            <w:r>
-              <w:rPr>
-                <w:rFonts w:ascii="Calibri" w:hAnsi="Calibri" w:cs="Calibri"/>
-                <w:color w:val="000000"/>
-                <w:sz w:val="22"/>
-                <w:szCs w:val="22"/>
-                <w:lang w:eastAsia="pt-BR"/>
-              </w:rPr>
-              <w:t>métrica  dos</w:t>
-            </w:r>
-            <w:proofErr w:type="gramEnd"/>
-            <w:r>
-              <w:rPr>
-                <w:rFonts w:ascii="Calibri" w:hAnsi="Calibri" w:cs="Calibri"/>
-                <w:color w:val="000000"/>
-                <w:sz w:val="22"/>
-                <w:szCs w:val="22"/>
-                <w:lang w:eastAsia="pt-BR"/>
-              </w:rPr>
-              <w:t xml:space="preserve"> sensores de todos os estabelecimentos ativados pro dia da semana.</w:t>
+              <w:lastRenderedPageBreak/>
+              <w:t>No gráfico de variação dos registros exibirá uma métrica  dos sensores de todos os estabelecimentos ativados pro dia da semana.</w:t>
             </w:r>
           </w:p>
         </w:tc>
@@ -9185,31 +9096,8 @@
                 <w:szCs w:val="22"/>
                 <w:lang w:eastAsia="pt-BR"/>
               </w:rPr>
-              <w:t xml:space="preserve">No gráfico estatístico dos produtos mostra os produtos mais acessados e sua </w:t>
-            </w:r>
-            <w:proofErr w:type="gramStart"/>
-            <w:r>
-              <w:rPr>
-                <w:rFonts w:ascii="Calibri" w:hAnsi="Calibri" w:cs="Calibri"/>
-                <w:color w:val="000000"/>
-                <w:sz w:val="22"/>
-                <w:szCs w:val="22"/>
-                <w:lang w:eastAsia="pt-BR"/>
-              </w:rPr>
-              <w:t xml:space="preserve">quantidade </w:t>
-            </w:r>
-            <w:r>
-              <w:rPr>
-                <w:rFonts w:ascii="Calibri" w:hAnsi="Calibri" w:cs="Calibri"/>
-                <w:color w:val="000000"/>
-                <w:sz w:val="22"/>
-                <w:szCs w:val="22"/>
-                <w:lang w:eastAsia="pt-BR"/>
-              </w:rPr>
-              <w:lastRenderedPageBreak/>
-              <w:t>.</w:t>
-            </w:r>
-            <w:proofErr w:type="gramEnd"/>
+              <w:t>No gráfico estatístico dos produtos mostra os produtos mais acessados e sua quantidade .</w:t>
+            </w:r>
           </w:p>
         </w:tc>
         <w:tc>
@@ -9250,7 +9138,6 @@
                 <w:szCs w:val="22"/>
                 <w:lang w:eastAsia="pt-BR"/>
               </w:rPr>
-              <w:lastRenderedPageBreak/>
               <w:t>57</w:t>
             </w:r>
           </w:p>
@@ -10463,29 +10350,7 @@
                 <w:szCs w:val="22"/>
                 <w:lang w:eastAsia="pt-BR"/>
               </w:rPr>
-              <w:t xml:space="preserve">Colocar dados de empresas, estabelecimentos, </w:t>
-            </w:r>
-            <w:proofErr w:type="gramStart"/>
-            <w:r>
-              <w:rPr>
-                <w:rFonts w:ascii="Calibri" w:hAnsi="Calibri" w:cs="Calibri"/>
-                <w:color w:val="000000"/>
-                <w:sz w:val="22"/>
-                <w:szCs w:val="22"/>
-                <w:lang w:eastAsia="pt-BR"/>
-              </w:rPr>
-              <w:t>sensor,  produtos</w:t>
-            </w:r>
-            <w:proofErr w:type="gramEnd"/>
-            <w:r>
-              <w:rPr>
-                <w:rFonts w:ascii="Calibri" w:hAnsi="Calibri" w:cs="Calibri"/>
-                <w:color w:val="000000"/>
-                <w:sz w:val="22"/>
-                <w:szCs w:val="22"/>
-                <w:lang w:eastAsia="pt-BR"/>
-              </w:rPr>
-              <w:t xml:space="preserve"> e categorias no BD</w:t>
+              <w:t>Colocar dados de empresas, estabelecimentos, sensor,  produtos e categorias no BD</w:t>
             </w:r>
           </w:p>
         </w:tc>
@@ -11012,14 +10877,14 @@
           <w:b/>
         </w:rPr>
       </w:pPr>
-      <w:bookmarkStart w:id="15" w:name="_Toc512519598"/>
+      <w:bookmarkStart w:id="14" w:name="_Toc512519598"/>
       <w:r>
         <w:rPr>
           <w:b/>
         </w:rPr>
         <w:t>Sprints / sprint backlog</w:t>
       </w:r>
-      <w:bookmarkEnd w:id="15"/>
+      <w:bookmarkEnd w:id="14"/>
       <w:r>
         <w:rPr>
           <w:b/>
@@ -11540,7 +11405,18 @@
                 <w:szCs w:val="22"/>
                 <w:lang w:eastAsia="pt-BR"/>
               </w:rPr>
-              <w:t>Quando um sensor é acionado, ele só poderá ser acionado novamente em 3 segundos</w:t>
+              <w:t xml:space="preserve">Quando um sensor é acionado, ele só poderá ser acionado novamente em 3 </w:t>
+            </w:r>
+            <w:r>
+              <w:rPr>
+                <w:rFonts w:ascii="Calibri" w:hAnsi="Calibri" w:cs="Calibri"/>
+                <w:color w:val="000000"/>
+                <w:sz w:val="22"/>
+                <w:szCs w:val="22"/>
+                <w:lang w:eastAsia="pt-BR"/>
+              </w:rPr>
+              <w:lastRenderedPageBreak/>
+              <w:t>segundos</w:t>
             </w:r>
           </w:p>
         </w:tc>
@@ -11581,6 +11457,7 @@
                 <w:szCs w:val="22"/>
                 <w:lang w:eastAsia="pt-BR"/>
               </w:rPr>
+              <w:lastRenderedPageBreak/>
               <w:t>5</w:t>
             </w:r>
           </w:p>
@@ -12212,7 +12089,6 @@
                 <w:szCs w:val="22"/>
                 <w:lang w:eastAsia="pt-BR"/>
               </w:rPr>
-              <w:lastRenderedPageBreak/>
               <w:t xml:space="preserve">Na tabela estabelecimento, conterá os campos ID, nome, endereço e </w:t>
             </w:r>
             <w:proofErr w:type="spellStart"/>
@@ -13391,29 +13267,7 @@
                 <w:szCs w:val="22"/>
                 <w:lang w:eastAsia="pt-BR"/>
               </w:rPr>
-              <w:t xml:space="preserve">O programa do Arduino deve informar a porta do sensor </w:t>
-            </w:r>
-            <w:proofErr w:type="gramStart"/>
-            <w:r>
-              <w:rPr>
-                <w:rFonts w:ascii="Calibri" w:hAnsi="Calibri" w:cs="Calibri"/>
-                <w:color w:val="000000"/>
-                <w:sz w:val="22"/>
-                <w:szCs w:val="22"/>
-                <w:lang w:eastAsia="pt-BR"/>
-              </w:rPr>
-              <w:t>no momento em que</w:t>
-            </w:r>
-            <w:proofErr w:type="gramEnd"/>
-            <w:r>
-              <w:rPr>
-                <w:rFonts w:ascii="Calibri" w:hAnsi="Calibri" w:cs="Calibri"/>
-                <w:color w:val="000000"/>
-                <w:sz w:val="22"/>
-                <w:szCs w:val="22"/>
-                <w:lang w:eastAsia="pt-BR"/>
-              </w:rPr>
-              <w:t xml:space="preserve"> ele é acionado</w:t>
+              <w:t>O programa do Arduino deve informar a porta do sensor no momento em que ele é acionado</w:t>
             </w:r>
           </w:p>
         </w:tc>
@@ -14048,29 +13902,7 @@
                 <w:szCs w:val="22"/>
                 <w:lang w:eastAsia="pt-BR"/>
               </w:rPr>
-              <w:t xml:space="preserve">A tela principal deverá </w:t>
-            </w:r>
-            <w:proofErr w:type="gramStart"/>
-            <w:r>
-              <w:rPr>
-                <w:rFonts w:ascii="Calibri" w:hAnsi="Calibri" w:cs="Calibri"/>
-                <w:color w:val="000000"/>
-                <w:sz w:val="22"/>
-                <w:szCs w:val="22"/>
-                <w:lang w:eastAsia="pt-BR"/>
-              </w:rPr>
-              <w:t>conter  o</w:t>
-            </w:r>
-            <w:proofErr w:type="gramEnd"/>
-            <w:r>
-              <w:rPr>
-                <w:rFonts w:ascii="Calibri" w:hAnsi="Calibri" w:cs="Calibri"/>
-                <w:color w:val="000000"/>
-                <w:sz w:val="22"/>
-                <w:szCs w:val="22"/>
-                <w:lang w:eastAsia="pt-BR"/>
-              </w:rPr>
-              <w:t xml:space="preserve"> contato por e-mail</w:t>
+              <w:t>A tela principal deverá conter  o contato por e-mail</w:t>
             </w:r>
           </w:p>
         </w:tc>
@@ -14853,10 +14685,25 @@
           <w:b/>
         </w:rPr>
       </w:pPr>
-      <w:r>
+    </w:p>
+    <w:p>
+      <w:pPr>
         <w:rPr>
           <w:b/>
         </w:rPr>
+      </w:pPr>
+    </w:p>
+    <w:p>
+      <w:pPr>
+        <w:rPr>
+          <w:b/>
+        </w:rPr>
+      </w:pPr>
+      <w:r>
+        <w:rPr>
+          <w:b/>
+        </w:rPr>
+        <w:lastRenderedPageBreak/>
         <w:t>4º Sprint 07/10 à 13/10</w:t>
       </w:r>
     </w:p>
@@ -15448,7 +15295,6 @@
                 <w:szCs w:val="22"/>
                 <w:lang w:eastAsia="pt-BR"/>
               </w:rPr>
-              <w:lastRenderedPageBreak/>
               <w:t xml:space="preserve">O protótipo da dashboard conterá o teste integrado do Arduino e </w:t>
             </w:r>
             <w:proofErr w:type="spellStart"/>
@@ -17667,6 +17513,7 @@
                 <w:szCs w:val="22"/>
                 <w:lang w:eastAsia="pt-BR"/>
               </w:rPr>
+              <w:lastRenderedPageBreak/>
               <w:t>Script de criação no Azure (Final)</w:t>
             </w:r>
           </w:p>
@@ -18366,7 +18213,6 @@
                 <w:szCs w:val="22"/>
                 <w:lang w:eastAsia="pt-BR"/>
               </w:rPr>
-              <w:lastRenderedPageBreak/>
               <w:t xml:space="preserve">No gráfico estatístico dos produtos mostra os produtos mais acessados e sua quantidade </w:t>
             </w:r>
           </w:p>
@@ -19312,29 +19158,7 @@
                 <w:szCs w:val="22"/>
                 <w:lang w:eastAsia="pt-BR"/>
               </w:rPr>
-              <w:t xml:space="preserve">Colocar dados de empresas, estabelecimentos, </w:t>
-            </w:r>
-            <w:proofErr w:type="gramStart"/>
-            <w:r>
-              <w:rPr>
-                <w:rFonts w:ascii="Calibri" w:hAnsi="Calibri" w:cs="Calibri"/>
-                <w:color w:val="000000"/>
-                <w:sz w:val="22"/>
-                <w:szCs w:val="22"/>
-                <w:lang w:eastAsia="pt-BR"/>
-              </w:rPr>
-              <w:t>sensor,  produtos</w:t>
-            </w:r>
-            <w:proofErr w:type="gramEnd"/>
-            <w:r>
-              <w:rPr>
-                <w:rFonts w:ascii="Calibri" w:hAnsi="Calibri" w:cs="Calibri"/>
-                <w:color w:val="000000"/>
-                <w:sz w:val="22"/>
-                <w:szCs w:val="22"/>
-                <w:lang w:eastAsia="pt-BR"/>
-              </w:rPr>
-              <w:t xml:space="preserve"> e categorias no BD</w:t>
+              <w:t>Colocar dados de empresas, estabelecimentos, sensor,  produtos e categorias no BD</w:t>
             </w:r>
           </w:p>
         </w:tc>
@@ -21076,13 +20900,6 @@
     </w:tbl>
     <w:p>
       <w:pPr>
-        <w:rPr>
-          <w:b/>
-        </w:rPr>
-      </w:pPr>
-    </w:p>
-    <w:p>
-      <w:pPr>
         <w:sectPr>
           <w:headerReference w:type="even" r:id="rId20"/>
           <w:headerReference w:type="default" r:id="rId21"/>
@@ -21097,27 +20914,18 @@
           <w:docGrid w:linePitch="360"/>
         </w:sectPr>
       </w:pPr>
+      <w:bookmarkStart w:id="15" w:name="_GoBack"/>
+      <w:bookmarkEnd w:id="15"/>
     </w:p>
     <w:p>
       <w:pPr>
         <w:pStyle w:val="FolhadeRostodosCaptulos"/>
       </w:pPr>
-      <w:r>
-        <w:lastRenderedPageBreak/>
-        <w:fldChar w:fldCharType="begin"/>
-      </w:r>
-      <w:r>
-        <w:instrText xml:space="preserve"> REF _Ref125306944 \w </w:instrText>
-      </w:r>
-      <w:r>
-        <w:fldChar w:fldCharType="separate"/>
-      </w:r>
-      <w:r>
-        <w:t>3</w:t>
-      </w:r>
-      <w:r>
-        <w:fldChar w:fldCharType="end"/>
-      </w:r>
+      <w:fldSimple w:instr=" REF _Ref125306944 \w ">
+        <w:r>
+          <w:t>3</w:t>
+        </w:r>
+      </w:fldSimple>
       <w:r>
         <w:tab/>
       </w:r>
@@ -21178,22 +20986,14 @@
         <w:rPr>
           <w:b/>
         </w:rPr>
-        <w:t xml:space="preserve">Descrição da solução, detalhamento dos componentes utilizados, diagramas de </w:t>
-      </w:r>
-      <w:proofErr w:type="gramStart"/>
+        <w:t>Descrição da solução, detalhamento dos componentes utilizados, diagramas de arquitetura</w:t>
+      </w:r>
       <w:r>
         <w:rPr>
           <w:b/>
         </w:rPr>
-        <w:t>arquitetura</w:t>
-      </w:r>
-      <w:r>
-        <w:rPr>
-          <w:b/>
-        </w:rPr>
         <w:t>, etc.</w:t>
       </w:r>
-      <w:proofErr w:type="gramEnd"/>
     </w:p>
     <w:p>
       <w:pPr>
@@ -21595,13 +21395,8 @@
         <w:t xml:space="preserve"> (</w:t>
       </w:r>
       <w:proofErr w:type="spellStart"/>
-      <w:proofErr w:type="gramStart"/>
-      <w:r>
-        <w:t>telefone,e</w:t>
-      </w:r>
-      <w:proofErr w:type="gramEnd"/>
-      <w:r>
-        <w:t>-meil</w:t>
+      <w:r>
+        <w:t>telefone,e-meil</w:t>
       </w:r>
       <w:proofErr w:type="spellEnd"/>
       <w:r>
@@ -21662,40 +21457,19 @@
       <w:pPr>
         <w:pStyle w:val="FolhadeRostodosCaptulos"/>
       </w:pPr>
-      <w:r>
-        <w:lastRenderedPageBreak/>
-        <w:fldChar w:fldCharType="begin"/>
-      </w:r>
-      <w:r>
-        <w:instrText xml:space="preserve"> REF _Ref125307146 \w </w:instrText>
-      </w:r>
-      <w:r>
-        <w:fldChar w:fldCharType="separate"/>
-      </w:r>
-      <w:r>
-        <w:t>5</w:t>
-      </w:r>
-      <w:r>
-        <w:fldChar w:fldCharType="end"/>
-      </w:r>
+      <w:fldSimple w:instr=" REF _Ref125307146 \w ">
+        <w:r>
+          <w:t>5</w:t>
+        </w:r>
+      </w:fldSimple>
       <w:r>
         <w:tab/>
       </w:r>
-      <w:r>
-        <w:fldChar w:fldCharType="begin"/>
-      </w:r>
-      <w:r>
-        <w:instrText xml:space="preserve"> REF _Ref125307146 </w:instrText>
-      </w:r>
-      <w:r>
-        <w:fldChar w:fldCharType="separate"/>
-      </w:r>
-      <w:r>
-        <w:t>CONCLUSÕES</w:t>
-      </w:r>
-      <w:r>
-        <w:fldChar w:fldCharType="end"/>
-      </w:r>
+      <w:fldSimple w:instr=" REF _Ref125307146 ">
+        <w:r>
+          <w:t>CONCLUSÕES</w:t>
+        </w:r>
+      </w:fldSimple>
     </w:p>
     <w:p>
       <w:pPr>
@@ -26472,7 +26246,7 @@
     </w:rPrDefault>
     <w:pPrDefault/>
   </w:docDefaults>
-  <w:latentStyles w:defLockedState="0" w:defUIPriority="99" w:defSemiHidden="0" w:defUnhideWhenUsed="0" w:defQFormat="0" w:count="376">
+  <w:latentStyles w:defLockedState="0" w:defUIPriority="99" w:defSemiHidden="0" w:defUnhideWhenUsed="0" w:defQFormat="0" w:count="377">
     <w:lsdException w:name="Normal" w:locked="1" w:uiPriority="0" w:qFormat="1"/>
     <w:lsdException w:name="heading 1" w:locked="1" w:uiPriority="9" w:qFormat="1"/>
     <w:lsdException w:name="heading 2" w:locked="1" w:uiPriority="9" w:qFormat="1"/>
@@ -26621,14 +26395,14 @@
     <w:lsdException w:name="Table Contemporary" w:locked="1" w:semiHidden="1" w:unhideWhenUsed="1"/>
     <w:lsdException w:name="Table Elegant" w:locked="1" w:semiHidden="1" w:unhideWhenUsed="1"/>
     <w:lsdException w:name="Table Professional" w:locked="1" w:semiHidden="1" w:unhideWhenUsed="1"/>
-    <w:lsdException w:name="Table Subtle 1" w:locked="1"/>
+    <w:lsdException w:name="Table Subtle 1" w:locked="1" w:semiHidden="1" w:unhideWhenUsed="1"/>
     <w:lsdException w:name="Table Subtle 2" w:locked="1" w:semiHidden="1" w:unhideWhenUsed="1"/>
     <w:lsdException w:name="Table Web 1" w:locked="1" w:semiHidden="1" w:unhideWhenUsed="1"/>
-    <w:lsdException w:name="Table Web 2" w:locked="1"/>
+    <w:lsdException w:name="Table Web 2" w:locked="1" w:semiHidden="1" w:unhideWhenUsed="1"/>
     <w:lsdException w:name="Table Web 3" w:locked="1"/>
     <w:lsdException w:name="Balloon Text" w:locked="1" w:semiHidden="1" w:unhideWhenUsed="1"/>
     <w:lsdException w:name="Table Grid" w:locked="1" w:uiPriority="59"/>
-    <w:lsdException w:name="Table Theme" w:locked="1" w:semiHidden="1" w:unhideWhenUsed="1"/>
+    <w:lsdException w:name="Table Theme" w:locked="1"/>
     <w:lsdException w:name="Placeholder Text" w:semiHidden="1"/>
     <w:lsdException w:name="No Spacing" w:uiPriority="1" w:qFormat="1"/>
     <w:lsdException w:name="Light Shading" w:uiPriority="60"/>
@@ -26849,6 +26623,7 @@
     <w:lsdException w:name="Hashtag" w:semiHidden="1" w:unhideWhenUsed="1"/>
     <w:lsdException w:name="Unresolved Mention" w:semiHidden="1" w:unhideWhenUsed="1"/>
     <w:lsdException w:name="Smart Link" w:semiHidden="1" w:unhideWhenUsed="1"/>
+    <w:lsdException w:name="Smart Link Error" w:semiHidden="1" w:unhideWhenUsed="1"/>
   </w:latentStyles>
   <w:style w:type="paragraph" w:default="1" w:styleId="Normal">
     <w:name w:val="Normal"/>
@@ -27098,6 +26873,7 @@
   <w:style w:type="character" w:default="1" w:styleId="Fontepargpadro">
     <w:name w:val="Default Paragraph Font"/>
     <w:uiPriority w:val="1"/>
+    <w:semiHidden/>
     <w:unhideWhenUsed/>
   </w:style>
   <w:style w:type="table" w:default="1" w:styleId="Tabelanormal">
@@ -33168,7 +32944,7 @@
 </file>
 
 <file path=customXml/itemProps1.xml><?xml version="1.0" encoding="utf-8"?>
-<ds:datastoreItem xmlns:ds="http://schemas.openxmlformats.org/officeDocument/2006/customXml" ds:itemID="{11A8FFDA-4583-437D-8780-3D265B121A79}">
+<ds:datastoreItem xmlns:ds="http://schemas.openxmlformats.org/officeDocument/2006/customXml" ds:itemID="{28C76569-6CE0-4A1E-BE69-6B7CEB85E179}">
   <ds:schemaRefs>
     <ds:schemaRef ds:uri="http://schemas.openxmlformats.org/officeDocument/2006/bibliography"/>
   </ds:schemaRefs>

</xml_diff>